<commit_message>
Chapter 2 - Complete
</commit_message>
<xml_diff>
--- a/Learning Rust.docx
+++ b/Learning Rust.docx
@@ -451,8 +451,16 @@
           <w:p>
             <w:pPr>
               <w:pStyle w:val="Heading2"/>
+              <w:rPr>
+                <w:sz w:val="36"/>
+                <w:szCs w:val="36"/>
+              </w:rPr>
             </w:pPr>
             <w:r>
+              <w:rPr>
+                <w:sz w:val="36"/>
+                <w:szCs w:val="36"/>
+              </w:rPr>
               <w:t>August, 2025</w:t>
             </w:r>
           </w:p>
@@ -461,8 +469,29 @@
               <w:pStyle w:val="Heading2"/>
             </w:pPr>
             <w:r>
+              <w:rPr>
+                <w:sz w:val="36"/>
+                <w:szCs w:val="36"/>
+              </w:rPr>
               <w:t>The Rust Programming Language (AKA The Rust book)</w:t>
             </w:r>
+            <w:r>
+              <w:rPr>
+                <w:sz w:val="36"/>
+                <w:szCs w:val="36"/>
+              </w:rPr>
+              <w:t xml:space="preserve"> – </w:t>
+            </w:r>
+            <w:hyperlink r:id="rId10" w:history="1">
+              <w:r>
+                <w:rPr>
+                  <w:rStyle w:val="Hyperlink"/>
+                  <w:sz w:val="36"/>
+                  <w:szCs w:val="36"/>
+                </w:rPr>
+                <w:t>Interactive version</w:t>
+              </w:r>
+            </w:hyperlink>
           </w:p>
         </w:tc>
       </w:tr>
@@ -545,24 +574,14 @@
         <w:t>.</w:t>
       </w:r>
       <w:r>
-        <w:t xml:space="preserve"> </w:t>
-      </w:r>
-      <w:r>
-        <w:t xml:space="preserve">Rust empowers you to reach farther, </w:t>
+        <w:t xml:space="preserve"> Rust empowers you to reach farther, </w:t>
       </w:r>
       <w:r>
         <w:rPr>
           <w:b/>
           <w:bCs/>
         </w:rPr>
-        <w:t>to program with confidence in a wider variety of domains than you did before.</w:t>
-      </w:r>
-      <w:r>
-        <w:rPr>
-          <w:b/>
-          <w:bCs/>
-        </w:rPr>
-        <w:t xml:space="preserve"> </w:t>
+        <w:t xml:space="preserve">to program with confidence in a wider variety of domains than you did before. </w:t>
       </w:r>
     </w:p>
     <w:p>
@@ -1200,7 +1219,13 @@
         <w:t xml:space="preserve">). </w:t>
       </w:r>
       <w:r>
-        <w:t>Contains config info to compile our program + dependencies, which are referred to as crates.</w:t>
+        <w:t xml:space="preserve">Contains config info to compile our program + dependencies, which are </w:t>
+      </w:r>
+      <w:r>
+        <w:t xml:space="preserve">source code files </w:t>
+      </w:r>
+      <w:r>
+        <w:t>referred to as crates.</w:t>
       </w:r>
     </w:p>
     <w:p>
@@ -1346,10 +1371,2378 @@
         <w:t>lengthens the time it takes for your program to compile.</w:t>
       </w:r>
     </w:p>
+    <w:p>
+      <w:pPr>
+        <w:pStyle w:val="ListParagraph"/>
+        <w:numPr>
+          <w:ilvl w:val="0"/>
+          <w:numId w:val="1"/>
+        </w:numPr>
+      </w:pPr>
+      <w:r>
+        <w:t>Programming a Guessing Game:</w:t>
+      </w:r>
+    </w:p>
+    <w:p>
+      <w:pPr>
+        <w:pStyle w:val="ListParagraph"/>
+        <w:numPr>
+          <w:ilvl w:val="1"/>
+          <w:numId w:val="1"/>
+        </w:numPr>
+      </w:pPr>
+      <w:r>
+        <w:t>By default, Rust has a set of items defined in the standard library</w:t>
+      </w:r>
+      <w:r>
+        <w:t xml:space="preserve">, </w:t>
+      </w:r>
+      <w:r>
+        <w:rPr>
+          <w:rStyle w:val="HTMLCode"/>
+          <w:rFonts w:eastAsiaTheme="minorHAnsi"/>
+        </w:rPr>
+        <w:t>std</w:t>
+      </w:r>
+      <w:r>
+        <w:t xml:space="preserve">, </w:t>
+      </w:r>
+      <w:r>
+        <w:t xml:space="preserve">that it brings into the scope of every program. This set is called the </w:t>
+      </w:r>
+      <w:r>
+        <w:rPr>
+          <w:i/>
+          <w:iCs/>
+        </w:rPr>
+        <w:t>prelude</w:t>
+      </w:r>
+      <w:r>
+        <w:rPr>
+          <w:i/>
+          <w:iCs/>
+        </w:rPr>
+        <w:t>.</w:t>
+      </w:r>
+    </w:p>
+    <w:p>
+      <w:pPr>
+        <w:pStyle w:val="ListParagraph"/>
+        <w:numPr>
+          <w:ilvl w:val="1"/>
+          <w:numId w:val="1"/>
+        </w:numPr>
+      </w:pPr>
+      <w:r>
+        <w:t>T</w:t>
+      </w:r>
+      <w:r>
+        <w:t xml:space="preserve">o obtain user input and then print the result as output, we need to bring the </w:t>
+      </w:r>
+      <w:r>
+        <w:rPr>
+          <w:rStyle w:val="HTMLCode"/>
+          <w:rFonts w:eastAsiaTheme="minorHAnsi"/>
+        </w:rPr>
+        <w:t>io</w:t>
+      </w:r>
+      <w:r>
+        <w:t xml:space="preserve"> input/output library into scope</w:t>
+      </w:r>
+      <w:r>
+        <w:t>, but this isn’t included in the prelude</w:t>
+      </w:r>
+      <w:r>
+        <w:t>.</w:t>
+      </w:r>
+      <w:r>
+        <w:t xml:space="preserve"> Therefore, </w:t>
+      </w:r>
+      <w:r>
+        <w:rPr>
+          <w:rStyle w:val="HTMLCode"/>
+          <w:rFonts w:eastAsiaTheme="minorHAnsi"/>
+        </w:rPr>
+        <w:t xml:space="preserve">use </w:t>
+      </w:r>
+      <w:proofErr w:type="gramStart"/>
+      <w:r>
+        <w:rPr>
+          <w:rStyle w:val="HTMLCode"/>
+          <w:rFonts w:eastAsiaTheme="minorHAnsi"/>
+        </w:rPr>
+        <w:t>std::</w:t>
+      </w:r>
+      <w:proofErr w:type="gramEnd"/>
+      <w:r>
+        <w:rPr>
+          <w:rStyle w:val="HTMLCode"/>
+          <w:rFonts w:eastAsiaTheme="minorHAnsi"/>
+        </w:rPr>
+        <w:t>io;</w:t>
+      </w:r>
+    </w:p>
+    <w:p>
+      <w:pPr>
+        <w:pStyle w:val="ListParagraph"/>
+        <w:numPr>
+          <w:ilvl w:val="1"/>
+          <w:numId w:val="1"/>
+        </w:numPr>
+      </w:pPr>
+      <w:r>
+        <w:rPr>
+          <w:rStyle w:val="HTMLCode"/>
+          <w:rFonts w:eastAsiaTheme="minorHAnsi"/>
+        </w:rPr>
+        <w:t>let</w:t>
+      </w:r>
+      <w:r>
+        <w:t xml:space="preserve"> to declare variables. </w:t>
+      </w:r>
+      <w:r>
+        <w:t>In Rust, variables are immutable by default, meaning once we give the variable a value, the value won’t change.</w:t>
+      </w:r>
+      <w:r>
+        <w:t xml:space="preserve"> For mutability, add </w:t>
+      </w:r>
+      <w:r>
+        <w:rPr>
+          <w:rStyle w:val="HTMLCode"/>
+          <w:rFonts w:eastAsiaTheme="minorHAnsi"/>
+        </w:rPr>
+        <w:t>mut</w:t>
+      </w:r>
+      <w:r>
+        <w:t xml:space="preserve"> before the variable name.</w:t>
+      </w:r>
+    </w:p>
+    <w:p>
+      <w:pPr>
+        <w:pStyle w:val="ListParagraph"/>
+        <w:numPr>
+          <w:ilvl w:val="1"/>
+          <w:numId w:val="1"/>
+        </w:numPr>
+      </w:pPr>
+      <w:r>
+        <w:t>Start a comment with //</w:t>
+      </w:r>
+    </w:p>
+    <w:p>
+      <w:pPr>
+        <w:pStyle w:val="ListParagraph"/>
+        <w:numPr>
+          <w:ilvl w:val="1"/>
+          <w:numId w:val="1"/>
+        </w:numPr>
+      </w:pPr>
+      <w:r>
+        <w:t xml:space="preserve">let mut guess = </w:t>
+      </w:r>
+      <w:proofErr w:type="gramStart"/>
+      <w:r>
+        <w:t>String::new(</w:t>
+      </w:r>
+      <w:proofErr w:type="gramEnd"/>
+      <w:r>
+        <w:t>);</w:t>
+      </w:r>
+    </w:p>
+    <w:p>
+      <w:pPr>
+        <w:pStyle w:val="ListParagraph"/>
+        <w:numPr>
+          <w:ilvl w:val="2"/>
+          <w:numId w:val="1"/>
+        </w:numPr>
+      </w:pPr>
+      <w:r>
+        <w:t xml:space="preserve">The equal sign (=) tells Rust we want to </w:t>
+      </w:r>
+      <w:r>
+        <w:rPr>
+          <w:i/>
+          <w:iCs/>
+        </w:rPr>
+        <w:t>bind</w:t>
+      </w:r>
+      <w:r>
+        <w:t xml:space="preserve"> something to the variable now.</w:t>
+      </w:r>
+    </w:p>
+    <w:p>
+      <w:pPr>
+        <w:pStyle w:val="ListParagraph"/>
+        <w:numPr>
+          <w:ilvl w:val="2"/>
+          <w:numId w:val="1"/>
+        </w:numPr>
+      </w:pPr>
+      <w:proofErr w:type="gramStart"/>
+      <w:r>
+        <w:t>String::new</w:t>
+      </w:r>
+      <w:r>
+        <w:t>(</w:t>
+      </w:r>
+      <w:proofErr w:type="gramEnd"/>
+      <w:r>
+        <w:t>) is</w:t>
+      </w:r>
+      <w:r>
+        <w:t xml:space="preserve"> a function that returns a new instance of a String. </w:t>
+      </w:r>
+    </w:p>
+    <w:p>
+      <w:pPr>
+        <w:pStyle w:val="ListParagraph"/>
+        <w:numPr>
+          <w:ilvl w:val="2"/>
+          <w:numId w:val="1"/>
+        </w:numPr>
+      </w:pPr>
+      <w:hyperlink r:id="rId11" w:history="1">
+        <w:r>
+          <w:rPr>
+            <w:rStyle w:val="Hyperlink"/>
+          </w:rPr>
+          <w:t>String</w:t>
+        </w:r>
+      </w:hyperlink>
+      <w:r>
+        <w:t xml:space="preserve"> is a string type provided by the standard library that is a growable, UTF-8 encoded bit of text.</w:t>
+      </w:r>
+    </w:p>
+    <w:p>
+      <w:pPr>
+        <w:pStyle w:val="ListParagraph"/>
+        <w:numPr>
+          <w:ilvl w:val="2"/>
+          <w:numId w:val="1"/>
+        </w:numPr>
+      </w:pPr>
+      <w:proofErr w:type="gramStart"/>
+      <w:r>
+        <w:t>The :</w:t>
+      </w:r>
+      <w:proofErr w:type="gramEnd"/>
+      <w:r>
+        <w:t xml:space="preserve">: syntax in </w:t>
+      </w:r>
+      <w:proofErr w:type="gramStart"/>
+      <w:r>
+        <w:t>the ::new</w:t>
+      </w:r>
+      <w:proofErr w:type="gramEnd"/>
+      <w:r>
+        <w:t xml:space="preserve"> line indicates that new is an associated function of the String type. An </w:t>
+      </w:r>
+      <w:r>
+        <w:rPr>
+          <w:i/>
+          <w:iCs/>
+        </w:rPr>
+        <w:t>associated function</w:t>
+      </w:r>
+      <w:r>
+        <w:t xml:space="preserve"> is a function that’s implemented on a type, in this case String.</w:t>
+      </w:r>
+    </w:p>
+    <w:p>
+      <w:pPr>
+        <w:pStyle w:val="ListParagraph"/>
+        <w:numPr>
+          <w:ilvl w:val="1"/>
+          <w:numId w:val="1"/>
+        </w:numPr>
+      </w:pPr>
+      <w:r>
+        <w:t xml:space="preserve">    </w:t>
+      </w:r>
+      <w:proofErr w:type="gramStart"/>
+      <w:r>
+        <w:t>io::stdin().</w:t>
+      </w:r>
+      <w:proofErr w:type="spellStart"/>
+      <w:r>
+        <w:t>read</w:t>
+      </w:r>
+      <w:proofErr w:type="gramEnd"/>
+      <w:r>
+        <w:t>_</w:t>
+      </w:r>
+      <w:proofErr w:type="gramStart"/>
+      <w:r>
+        <w:t>line</w:t>
+      </w:r>
+      <w:proofErr w:type="spellEnd"/>
+      <w:r>
+        <w:t>(</w:t>
+      </w:r>
+      <w:proofErr w:type="gramEnd"/>
+      <w:r>
+        <w:t>&amp;mut guess</w:t>
+      </w:r>
+      <w:proofErr w:type="gramStart"/>
+      <w:r>
+        <w:t>)</w:t>
+      </w:r>
+      <w:r>
+        <w:t>.expect</w:t>
+      </w:r>
+      <w:proofErr w:type="gramEnd"/>
+      <w:r>
+        <w:t>("Failed to read line");</w:t>
+      </w:r>
+    </w:p>
+    <w:p>
+      <w:pPr>
+        <w:pStyle w:val="ListParagraph"/>
+        <w:numPr>
+          <w:ilvl w:val="2"/>
+          <w:numId w:val="1"/>
+        </w:numPr>
+      </w:pPr>
+      <w:r>
+        <w:t>The stdin</w:t>
+      </w:r>
+      <w:r>
+        <w:t>()</w:t>
+      </w:r>
+      <w:r>
+        <w:t xml:space="preserve"> function returns an instance of </w:t>
+      </w:r>
+      <w:hyperlink r:id="rId12" w:history="1">
+        <w:r>
+          <w:rPr>
+            <w:rStyle w:val="Hyperlink"/>
+          </w:rPr>
+          <w:t>std::io::Stdin</w:t>
+        </w:r>
+      </w:hyperlink>
+      <w:r>
+        <w:t>, which is a type that represents a handle to the standard input for your terminal.</w:t>
+      </w:r>
+    </w:p>
+    <w:p>
+      <w:pPr>
+        <w:pStyle w:val="ListParagraph"/>
+        <w:numPr>
+          <w:ilvl w:val="2"/>
+          <w:numId w:val="1"/>
+        </w:numPr>
+      </w:pPr>
+      <w:r>
+        <w:t>T</w:t>
+      </w:r>
+      <w:r>
+        <w:t xml:space="preserve">he &amp; indicates that this argument is a </w:t>
+      </w:r>
+      <w:r>
+        <w:rPr>
+          <w:i/>
+          <w:iCs/>
+        </w:rPr>
+        <w:t>reference</w:t>
+      </w:r>
+      <w:r>
+        <w:rPr>
+          <w:i/>
+          <w:iCs/>
+        </w:rPr>
+        <w:t>.</w:t>
+      </w:r>
+      <w:r>
+        <w:t xml:space="preserve"> </w:t>
+      </w:r>
+      <w:r>
+        <w:t>For now, all you need to know is that, like variables, references are immutable by default. Hence, you need to write &amp;mut guess rather than &amp;guess to make it mutable.</w:t>
+      </w:r>
+    </w:p>
+    <w:p>
+      <w:pPr>
+        <w:pStyle w:val="ListParagraph"/>
+        <w:numPr>
+          <w:ilvl w:val="2"/>
+          <w:numId w:val="1"/>
+        </w:numPr>
+      </w:pPr>
+      <w:proofErr w:type="spellStart"/>
+      <w:r>
+        <w:t>read_line</w:t>
+      </w:r>
+      <w:proofErr w:type="spellEnd"/>
+      <w:r>
+        <w:t xml:space="preserve"> </w:t>
+      </w:r>
+      <w:r>
+        <w:t>appends</w:t>
+      </w:r>
+      <w:r>
+        <w:t xml:space="preserve"> whatever the user enters into the string we pass to it, but it also returns a Result value. </w:t>
+      </w:r>
+      <w:hyperlink r:id="rId13" w:history="1">
+        <w:r>
+          <w:rPr>
+            <w:rStyle w:val="Hyperlink"/>
+          </w:rPr>
+          <w:t>Result</w:t>
+        </w:r>
+      </w:hyperlink>
+      <w:r>
+        <w:t xml:space="preserve"> is an </w:t>
+      </w:r>
+      <w:hyperlink r:id="rId14" w:history="1">
+        <w:r>
+          <w:rPr>
+            <w:rStyle w:val="Hyperlink"/>
+            <w:i/>
+            <w:iCs/>
+          </w:rPr>
+          <w:t>enumeration</w:t>
+        </w:r>
+      </w:hyperlink>
+      <w:r>
+        <w:t xml:space="preserve">, often called an </w:t>
+      </w:r>
+      <w:proofErr w:type="spellStart"/>
+      <w:r>
+        <w:rPr>
+          <w:i/>
+          <w:iCs/>
+        </w:rPr>
+        <w:t>enum</w:t>
+      </w:r>
+      <w:proofErr w:type="spellEnd"/>
+      <w:r>
+        <w:t xml:space="preserve">, which is a type that can be in one of multiple possible states. We call each possible state a </w:t>
+      </w:r>
+      <w:r>
+        <w:rPr>
+          <w:i/>
+          <w:iCs/>
+        </w:rPr>
+        <w:t>variant</w:t>
+      </w:r>
+      <w:r>
+        <w:t>.</w:t>
+      </w:r>
+    </w:p>
+    <w:p>
+      <w:pPr>
+        <w:pStyle w:val="ListParagraph"/>
+        <w:numPr>
+          <w:ilvl w:val="3"/>
+          <w:numId w:val="1"/>
+        </w:numPr>
+      </w:pPr>
+      <w:r>
+        <w:t>Result’s variants are Ok and Err.</w:t>
+      </w:r>
+    </w:p>
+    <w:p>
+      <w:pPr>
+        <w:pStyle w:val="ListParagraph"/>
+        <w:numPr>
+          <w:ilvl w:val="3"/>
+          <w:numId w:val="1"/>
+        </w:numPr>
+      </w:pPr>
+      <w:r>
+        <w:t xml:space="preserve">An instance of Result has an </w:t>
+      </w:r>
+      <w:hyperlink r:id="rId15" w:anchor="method.expect" w:history="1">
+        <w:r>
+          <w:rPr>
+            <w:rStyle w:val="Hyperlink"/>
+          </w:rPr>
+          <w:t>expect method</w:t>
+        </w:r>
+      </w:hyperlink>
+      <w:r>
+        <w:t xml:space="preserve"> that you can call.</w:t>
+      </w:r>
+    </w:p>
+    <w:p>
+      <w:pPr>
+        <w:pStyle w:val="ListParagraph"/>
+        <w:numPr>
+          <w:ilvl w:val="3"/>
+          <w:numId w:val="1"/>
+        </w:numPr>
+      </w:pPr>
+      <w:r>
+        <w:t>If this instance of Result is an Err value, expect will cause the program to crash and display the message that you passed as an argument to expect.</w:t>
+      </w:r>
+      <w:r>
+        <w:t xml:space="preserve"> </w:t>
+      </w:r>
+      <w:r>
+        <w:t>If this instance of Result is an Ok value, expect will take the return value that Ok is holding and return just that value to you so you can use it. In this case, that value is the number of bytes in the user’s input.</w:t>
+      </w:r>
+    </w:p>
+    <w:p>
+      <w:pPr>
+        <w:pStyle w:val="ListParagraph"/>
+        <w:numPr>
+          <w:ilvl w:val="3"/>
+          <w:numId w:val="1"/>
+        </w:numPr>
+      </w:pPr>
+      <w:r>
+        <w:t>If you don’t call expect, the program will compile, but you’ll get a warning</w:t>
+      </w:r>
+      <w:r>
+        <w:t>.</w:t>
+      </w:r>
+    </w:p>
+    <w:p>
+      <w:pPr>
+        <w:pStyle w:val="ListParagraph"/>
+        <w:numPr>
+          <w:ilvl w:val="3"/>
+          <w:numId w:val="1"/>
+        </w:numPr>
+      </w:pPr>
+      <w:r>
+        <w:t xml:space="preserve">The right way to suppress the warning is to actually write error-handling code, but in our </w:t>
+      </w:r>
+      <w:proofErr w:type="gramStart"/>
+      <w:r>
+        <w:t>case</w:t>
+      </w:r>
+      <w:proofErr w:type="gramEnd"/>
+      <w:r>
+        <w:t xml:space="preserve"> we just want to crash this program when a problem occurs, so we can use expect.</w:t>
+      </w:r>
+    </w:p>
+    <w:p>
+      <w:pPr>
+        <w:pStyle w:val="ListParagraph"/>
+        <w:numPr>
+          <w:ilvl w:val="1"/>
+          <w:numId w:val="1"/>
+        </w:numPr>
+        <w:tabs>
+          <w:tab w:val="left" w:pos="916"/>
+          <w:tab w:val="left" w:pos="1832"/>
+          <w:tab w:val="left" w:pos="2748"/>
+          <w:tab w:val="left" w:pos="3664"/>
+          <w:tab w:val="left" w:pos="4580"/>
+          <w:tab w:val="left" w:pos="5496"/>
+          <w:tab w:val="left" w:pos="6412"/>
+          <w:tab w:val="left" w:pos="7328"/>
+          <w:tab w:val="left" w:pos="8244"/>
+          <w:tab w:val="left" w:pos="9160"/>
+          <w:tab w:val="left" w:pos="10076"/>
+          <w:tab w:val="left" w:pos="10992"/>
+          <w:tab w:val="left" w:pos="11908"/>
+          <w:tab w:val="left" w:pos="12824"/>
+          <w:tab w:val="left" w:pos="13740"/>
+          <w:tab w:val="left" w:pos="14656"/>
+        </w:tabs>
+        <w:rPr>
+          <w:rFonts w:ascii="Courier New" w:eastAsia="Times New Roman" w:hAnsi="Courier New" w:cs="Courier New"/>
+          <w:sz w:val="20"/>
+          <w:szCs w:val="20"/>
+        </w:rPr>
+      </w:pPr>
+      <w:r>
+        <w:t xml:space="preserve">To print variables vs. expressions: </w:t>
+      </w:r>
+      <w:proofErr w:type="spellStart"/>
+      <w:proofErr w:type="gramStart"/>
+      <w:r>
+        <w:rPr>
+          <w:rFonts w:ascii="Courier New" w:eastAsia="Times New Roman" w:hAnsi="Courier New" w:cs="Courier New"/>
+          <w:sz w:val="20"/>
+          <w:szCs w:val="20"/>
+        </w:rPr>
+        <w:t>println</w:t>
+      </w:r>
+      <w:proofErr w:type="spellEnd"/>
+      <w:r>
+        <w:rPr>
+          <w:rFonts w:ascii="Courier New" w:eastAsia="Times New Roman" w:hAnsi="Courier New" w:cs="Courier New"/>
+          <w:sz w:val="20"/>
+          <w:szCs w:val="20"/>
+        </w:rPr>
+        <w:t>!(</w:t>
+      </w:r>
+      <w:proofErr w:type="gramEnd"/>
+      <w:r>
+        <w:rPr>
+          <w:rFonts w:ascii="Courier New" w:eastAsia="Times New Roman" w:hAnsi="Courier New" w:cs="Courier New"/>
+          <w:sz w:val="20"/>
+          <w:szCs w:val="20"/>
+        </w:rPr>
+        <w:t>"x = {x} and y + 2 = {}", y + 2);</w:t>
+      </w:r>
+    </w:p>
+    <w:p>
+      <w:pPr>
+        <w:pStyle w:val="ListParagraph"/>
+        <w:numPr>
+          <w:ilvl w:val="1"/>
+          <w:numId w:val="1"/>
+        </w:numPr>
+      </w:pPr>
+      <w:r>
+        <w:t>[dependencies]</w:t>
+      </w:r>
+      <w:r>
+        <w:t xml:space="preserve"> </w:t>
+      </w:r>
+      <w:r>
+        <w:t>rand = "0.8.5"</w:t>
+      </w:r>
+    </w:p>
+    <w:p>
+      <w:pPr>
+        <w:pStyle w:val="ListParagraph"/>
+        <w:numPr>
+          <w:ilvl w:val="2"/>
+          <w:numId w:val="1"/>
+        </w:numPr>
+      </w:pPr>
+      <w:r>
+        <w:t>0.8.5</w:t>
+      </w:r>
+      <w:r>
+        <w:t xml:space="preserve"> is a </w:t>
+      </w:r>
+      <w:r>
+        <w:t>S</w:t>
+      </w:r>
+      <w:r>
+        <w:t xml:space="preserve">emantic version specifier. Cargo understands </w:t>
+      </w:r>
+      <w:hyperlink r:id="rId16" w:history="1">
+        <w:r>
+          <w:rPr>
+            <w:rStyle w:val="Hyperlink"/>
+          </w:rPr>
+          <w:t>Semantic Versioning</w:t>
+        </w:r>
+      </w:hyperlink>
+      <w:r>
+        <w:t xml:space="preserve"> (sometimes called </w:t>
+      </w:r>
+      <w:proofErr w:type="spellStart"/>
+      <w:r>
+        <w:rPr>
+          <w:i/>
+          <w:iCs/>
+        </w:rPr>
+        <w:t>SemVer</w:t>
+      </w:r>
+      <w:proofErr w:type="spellEnd"/>
+      <w:r>
+        <w:t>), which is a standard for writing version numbers. The specifier 0.8.5 is actually shorthand for ^0.8.5, which means any version that is at least 0.8.5 but below 0.9.0.</w:t>
+      </w:r>
+      <w:r>
+        <w:t xml:space="preserve"> </w:t>
+      </w:r>
+      <w:r>
+        <w:t>Cargo considers these versions to have public APIs compatible with version 0.8.5, and this specification ensures you’ll get the latest patch release that will still compile with the code in this chapter</w:t>
+      </w:r>
+    </w:p>
+    <w:p>
+      <w:pPr>
+        <w:pStyle w:val="ListParagraph"/>
+        <w:numPr>
+          <w:ilvl w:val="2"/>
+          <w:numId w:val="1"/>
+        </w:numPr>
+      </w:pPr>
+      <w:r>
+        <w:t xml:space="preserve">When we include an external dependency, Cargo fetches the latest versions of everything that dependency needs from the </w:t>
+      </w:r>
+      <w:r>
+        <w:rPr>
+          <w:i/>
+          <w:iCs/>
+        </w:rPr>
+        <w:t>registry</w:t>
+      </w:r>
+      <w:r>
+        <w:t xml:space="preserve">, which is a copy of data from </w:t>
+      </w:r>
+      <w:hyperlink r:id="rId17" w:history="1">
+        <w:r>
+          <w:t>Crates.io</w:t>
+        </w:r>
+      </w:hyperlink>
+      <w:r>
+        <w:t xml:space="preserve">. Crates.io is where people in the Rust ecosystem post their </w:t>
+      </w:r>
+      <w:proofErr w:type="gramStart"/>
+      <w:r>
+        <w:t>open source</w:t>
+      </w:r>
+      <w:proofErr w:type="gramEnd"/>
+      <w:r>
+        <w:t xml:space="preserve"> Rust projects for others to use.</w:t>
+      </w:r>
+    </w:p>
+    <w:p>
+      <w:pPr>
+        <w:pStyle w:val="ListParagraph"/>
+        <w:numPr>
+          <w:ilvl w:val="1"/>
+          <w:numId w:val="1"/>
+        </w:numPr>
+      </w:pPr>
+      <w:r>
+        <w:t xml:space="preserve">Also, </w:t>
+      </w:r>
+      <w:r>
+        <w:t>say that next week version 0.8.6 of the rand crate comes out</w:t>
+      </w:r>
+      <w:r>
+        <w:t xml:space="preserve"> and</w:t>
+      </w:r>
+      <w:r>
+        <w:t xml:space="preserve"> </w:t>
+      </w:r>
+      <w:r>
+        <w:t>that version contains an important bug fix, but</w:t>
+      </w:r>
+      <w:r>
+        <w:t xml:space="preserve"> </w:t>
+      </w:r>
+      <w:r>
+        <w:t>it also contains a regression that will break your code</w:t>
+      </w:r>
+      <w:r>
+        <w:t xml:space="preserve">. If someone else then tries to build our code from scratch, they won’t be able to. </w:t>
+      </w:r>
+      <w:r>
+        <w:t>To handle this, Rust creates</w:t>
+      </w:r>
+      <w:r>
+        <w:t>/updates</w:t>
+      </w:r>
+      <w:r>
+        <w:t xml:space="preserve"> the </w:t>
+      </w:r>
+      <w:proofErr w:type="spellStart"/>
+      <w:r>
+        <w:rPr>
+          <w:i/>
+          <w:iCs/>
+        </w:rPr>
+        <w:t>Cargo.lock</w:t>
+      </w:r>
+      <w:proofErr w:type="spellEnd"/>
+      <w:r>
+        <w:t xml:space="preserve"> file the first time you run cargo build</w:t>
+      </w:r>
+      <w:r>
+        <w:t xml:space="preserve"> for each crate. </w:t>
+      </w:r>
+      <w:r>
+        <w:t xml:space="preserve">When you build your project in the future, Cargo will see that the </w:t>
+      </w:r>
+      <w:proofErr w:type="spellStart"/>
+      <w:r>
+        <w:rPr>
+          <w:i/>
+          <w:iCs/>
+        </w:rPr>
+        <w:t>Cargo.lock</w:t>
+      </w:r>
+      <w:proofErr w:type="spellEnd"/>
+      <w:r>
+        <w:t xml:space="preserve"> file exists and will use the versions specified there rather than doing all the work of figuring out versions again.</w:t>
+      </w:r>
+      <w:r>
+        <w:t xml:space="preserve"> </w:t>
+      </w:r>
+      <w:r>
+        <w:t xml:space="preserve">This lets you have a reproducible build automatically. In other words, your project will remain at 0.8.5 until you explicitly upgrade, thanks to the </w:t>
+      </w:r>
+      <w:proofErr w:type="spellStart"/>
+      <w:r>
+        <w:rPr>
+          <w:i/>
+          <w:iCs/>
+        </w:rPr>
+        <w:t>Cargo.lock</w:t>
+      </w:r>
+      <w:proofErr w:type="spellEnd"/>
+      <w:r>
+        <w:t xml:space="preserve"> file.</w:t>
+      </w:r>
+    </w:p>
+    <w:p>
+      <w:pPr>
+        <w:pStyle w:val="ListParagraph"/>
+        <w:numPr>
+          <w:ilvl w:val="1"/>
+          <w:numId w:val="1"/>
+        </w:numPr>
+      </w:pPr>
+      <w:r>
+        <w:t xml:space="preserve">When you </w:t>
+      </w:r>
+      <w:r>
+        <w:rPr>
+          <w:i/>
+          <w:iCs/>
+        </w:rPr>
+        <w:t>do</w:t>
+      </w:r>
+      <w:r>
+        <w:t xml:space="preserve"> want to update a crate, Cargo provides the command update, which will ignore the </w:t>
+      </w:r>
+      <w:proofErr w:type="spellStart"/>
+      <w:r>
+        <w:rPr>
+          <w:i/>
+          <w:iCs/>
+        </w:rPr>
+        <w:t>Cargo.lock</w:t>
+      </w:r>
+      <w:proofErr w:type="spellEnd"/>
+      <w:r>
+        <w:t xml:space="preserve"> file and figure out all the latest versions that fit your specifications in </w:t>
+      </w:r>
+      <w:proofErr w:type="spellStart"/>
+      <w:r>
+        <w:rPr>
+          <w:i/>
+          <w:iCs/>
+        </w:rPr>
+        <w:t>Cargo.toml</w:t>
+      </w:r>
+      <w:proofErr w:type="spellEnd"/>
+      <w:r>
+        <w:t xml:space="preserve">. Cargo will then write those versions to the </w:t>
+      </w:r>
+      <w:proofErr w:type="spellStart"/>
+      <w:r>
+        <w:rPr>
+          <w:i/>
+          <w:iCs/>
+        </w:rPr>
+        <w:t>Cargo.lock</w:t>
+      </w:r>
+      <w:proofErr w:type="spellEnd"/>
+      <w:r>
+        <w:t xml:space="preserve"> file. In this case, Cargo will only look for versions greater than 0.8.5 and less than 0.9.0.</w:t>
+      </w:r>
+    </w:p>
+    <w:p>
+      <w:pPr>
+        <w:pStyle w:val="ListParagraph"/>
+        <w:numPr>
+          <w:ilvl w:val="1"/>
+          <w:numId w:val="1"/>
+        </w:numPr>
+      </w:pPr>
+      <w:r>
+        <w:t>Another neat feature of Cargo is that running the cargo doc --open command will build documentation provided by all your dependencies locally and open it in your browser.</w:t>
+      </w:r>
+    </w:p>
+    <w:p>
+      <w:pPr>
+        <w:pStyle w:val="ListParagraph"/>
+        <w:numPr>
+          <w:ilvl w:val="0"/>
+          <w:numId w:val="1"/>
+        </w:numPr>
+        <w:shd w:val="clear" w:color="auto" w:fill="1E1E2E"/>
+        <w:spacing w:line="285" w:lineRule="atLeast"/>
+        <w:rPr>
+          <w:rFonts w:ascii="Consolas" w:eastAsia="Times New Roman" w:hAnsi="Consolas" w:cs="Times New Roman"/>
+          <w:color w:val="CDD6F4"/>
+          <w:sz w:val="21"/>
+          <w:szCs w:val="21"/>
+        </w:rPr>
+      </w:pPr>
+      <w:r>
+        <w:rPr>
+          <w:rFonts w:ascii="Consolas" w:eastAsia="Times New Roman" w:hAnsi="Consolas" w:cs="Times New Roman"/>
+          <w:color w:val="CBA6F7"/>
+          <w:sz w:val="21"/>
+          <w:szCs w:val="21"/>
+        </w:rPr>
+        <w:t>use</w:t>
+      </w:r>
+      <w:r>
+        <w:rPr>
+          <w:rFonts w:ascii="Consolas" w:eastAsia="Times New Roman" w:hAnsi="Consolas" w:cs="Times New Roman"/>
+          <w:color w:val="CDD6F4"/>
+          <w:sz w:val="21"/>
+          <w:szCs w:val="21"/>
+        </w:rPr>
+        <w:t xml:space="preserve"> </w:t>
+      </w:r>
+      <w:proofErr w:type="gramStart"/>
+      <w:r>
+        <w:rPr>
+          <w:rFonts w:ascii="Consolas" w:eastAsia="Times New Roman" w:hAnsi="Consolas" w:cs="Times New Roman"/>
+          <w:color w:val="F9E2AF"/>
+          <w:sz w:val="21"/>
+          <w:szCs w:val="21"/>
+        </w:rPr>
+        <w:t>std</w:t>
+      </w:r>
+      <w:r>
+        <w:rPr>
+          <w:rFonts w:ascii="Consolas" w:eastAsia="Times New Roman" w:hAnsi="Consolas" w:cs="Times New Roman"/>
+          <w:color w:val="94E2D5"/>
+          <w:sz w:val="21"/>
+          <w:szCs w:val="21"/>
+        </w:rPr>
+        <w:t>::</w:t>
+      </w:r>
+      <w:proofErr w:type="spellStart"/>
+      <w:r>
+        <w:rPr>
+          <w:rFonts w:ascii="Consolas" w:eastAsia="Times New Roman" w:hAnsi="Consolas" w:cs="Times New Roman"/>
+          <w:color w:val="F9E2AF"/>
+          <w:sz w:val="21"/>
+          <w:szCs w:val="21"/>
+        </w:rPr>
+        <w:t>cmp</w:t>
+      </w:r>
+      <w:proofErr w:type="spellEnd"/>
+      <w:r>
+        <w:rPr>
+          <w:rFonts w:ascii="Consolas" w:eastAsia="Times New Roman" w:hAnsi="Consolas" w:cs="Times New Roman"/>
+          <w:color w:val="94E2D5"/>
+          <w:sz w:val="21"/>
+          <w:szCs w:val="21"/>
+        </w:rPr>
+        <w:t>::</w:t>
+      </w:r>
+      <w:proofErr w:type="gramEnd"/>
+      <w:r>
+        <w:rPr>
+          <w:rFonts w:ascii="Consolas" w:eastAsia="Times New Roman" w:hAnsi="Consolas" w:cs="Times New Roman"/>
+          <w:i/>
+          <w:iCs/>
+          <w:color w:val="F9E2AF"/>
+          <w:sz w:val="21"/>
+          <w:szCs w:val="21"/>
+        </w:rPr>
+        <w:t>Ordering</w:t>
+      </w:r>
+      <w:r>
+        <w:rPr>
+          <w:rFonts w:ascii="Consolas" w:eastAsia="Times New Roman" w:hAnsi="Consolas" w:cs="Times New Roman"/>
+          <w:color w:val="9399B2"/>
+          <w:sz w:val="21"/>
+          <w:szCs w:val="21"/>
+        </w:rPr>
+        <w:t>;</w:t>
+      </w:r>
+    </w:p>
+    <w:p>
+      <w:pPr>
+        <w:pStyle w:val="ListParagraph"/>
+        <w:numPr>
+          <w:ilvl w:val="0"/>
+          <w:numId w:val="1"/>
+        </w:numPr>
+        <w:shd w:val="clear" w:color="auto" w:fill="1E1E2E"/>
+        <w:spacing w:line="285" w:lineRule="atLeast"/>
+        <w:rPr>
+          <w:rFonts w:ascii="Consolas" w:eastAsia="Times New Roman" w:hAnsi="Consolas" w:cs="Times New Roman"/>
+          <w:color w:val="CDD6F4"/>
+          <w:sz w:val="21"/>
+          <w:szCs w:val="21"/>
+        </w:rPr>
+      </w:pPr>
+      <w:r>
+        <w:rPr>
+          <w:rFonts w:ascii="Consolas" w:eastAsia="Times New Roman" w:hAnsi="Consolas" w:cs="Times New Roman"/>
+          <w:color w:val="CBA6F7"/>
+          <w:sz w:val="21"/>
+          <w:szCs w:val="21"/>
+        </w:rPr>
+        <w:t>use</w:t>
+      </w:r>
+      <w:r>
+        <w:rPr>
+          <w:rFonts w:ascii="Consolas" w:eastAsia="Times New Roman" w:hAnsi="Consolas" w:cs="Times New Roman"/>
+          <w:color w:val="CDD6F4"/>
+          <w:sz w:val="21"/>
+          <w:szCs w:val="21"/>
+        </w:rPr>
+        <w:t xml:space="preserve"> </w:t>
+      </w:r>
+      <w:proofErr w:type="gramStart"/>
+      <w:r>
+        <w:rPr>
+          <w:rFonts w:ascii="Consolas" w:eastAsia="Times New Roman" w:hAnsi="Consolas" w:cs="Times New Roman"/>
+          <w:color w:val="F9E2AF"/>
+          <w:sz w:val="21"/>
+          <w:szCs w:val="21"/>
+        </w:rPr>
+        <w:t>std</w:t>
+      </w:r>
+      <w:r>
+        <w:rPr>
+          <w:rFonts w:ascii="Consolas" w:eastAsia="Times New Roman" w:hAnsi="Consolas" w:cs="Times New Roman"/>
+          <w:color w:val="94E2D5"/>
+          <w:sz w:val="21"/>
+          <w:szCs w:val="21"/>
+        </w:rPr>
+        <w:t>::</w:t>
+      </w:r>
+      <w:proofErr w:type="gramEnd"/>
+      <w:r>
+        <w:rPr>
+          <w:rFonts w:ascii="Consolas" w:eastAsia="Times New Roman" w:hAnsi="Consolas" w:cs="Times New Roman"/>
+          <w:color w:val="F9E2AF"/>
+          <w:sz w:val="21"/>
+          <w:szCs w:val="21"/>
+        </w:rPr>
+        <w:t>io</w:t>
+      </w:r>
+      <w:r>
+        <w:rPr>
+          <w:rFonts w:ascii="Consolas" w:eastAsia="Times New Roman" w:hAnsi="Consolas" w:cs="Times New Roman"/>
+          <w:color w:val="9399B2"/>
+          <w:sz w:val="21"/>
+          <w:szCs w:val="21"/>
+        </w:rPr>
+        <w:t>;</w:t>
+      </w:r>
+    </w:p>
+    <w:p>
+      <w:pPr>
+        <w:pStyle w:val="ListParagraph"/>
+        <w:numPr>
+          <w:ilvl w:val="0"/>
+          <w:numId w:val="1"/>
+        </w:numPr>
+        <w:shd w:val="clear" w:color="auto" w:fill="1E1E2E"/>
+        <w:spacing w:line="285" w:lineRule="atLeast"/>
+        <w:rPr>
+          <w:rFonts w:ascii="Consolas" w:eastAsia="Times New Roman" w:hAnsi="Consolas" w:cs="Times New Roman"/>
+          <w:color w:val="CDD6F4"/>
+          <w:sz w:val="21"/>
+          <w:szCs w:val="21"/>
+        </w:rPr>
+      </w:pPr>
+    </w:p>
+    <w:p>
+      <w:pPr>
+        <w:pStyle w:val="ListParagraph"/>
+        <w:numPr>
+          <w:ilvl w:val="0"/>
+          <w:numId w:val="1"/>
+        </w:numPr>
+        <w:shd w:val="clear" w:color="auto" w:fill="1E1E2E"/>
+        <w:spacing w:line="285" w:lineRule="atLeast"/>
+        <w:rPr>
+          <w:rFonts w:ascii="Consolas" w:eastAsia="Times New Roman" w:hAnsi="Consolas" w:cs="Times New Roman"/>
+          <w:color w:val="CDD6F4"/>
+          <w:sz w:val="21"/>
+          <w:szCs w:val="21"/>
+        </w:rPr>
+      </w:pPr>
+      <w:r>
+        <w:rPr>
+          <w:rFonts w:ascii="Consolas" w:eastAsia="Times New Roman" w:hAnsi="Consolas" w:cs="Times New Roman"/>
+          <w:color w:val="CBA6F7"/>
+          <w:sz w:val="21"/>
+          <w:szCs w:val="21"/>
+        </w:rPr>
+        <w:t>use</w:t>
+      </w:r>
+      <w:r>
+        <w:rPr>
+          <w:rFonts w:ascii="Consolas" w:eastAsia="Times New Roman" w:hAnsi="Consolas" w:cs="Times New Roman"/>
+          <w:color w:val="CDD6F4"/>
+          <w:sz w:val="21"/>
+          <w:szCs w:val="21"/>
+        </w:rPr>
+        <w:t xml:space="preserve"> </w:t>
+      </w:r>
+      <w:proofErr w:type="gramStart"/>
+      <w:r>
+        <w:rPr>
+          <w:rFonts w:ascii="Consolas" w:eastAsia="Times New Roman" w:hAnsi="Consolas" w:cs="Times New Roman"/>
+          <w:color w:val="F9E2AF"/>
+          <w:sz w:val="21"/>
+          <w:szCs w:val="21"/>
+        </w:rPr>
+        <w:t>rand</w:t>
+      </w:r>
+      <w:r>
+        <w:rPr>
+          <w:rFonts w:ascii="Consolas" w:eastAsia="Times New Roman" w:hAnsi="Consolas" w:cs="Times New Roman"/>
+          <w:color w:val="94E2D5"/>
+          <w:sz w:val="21"/>
+          <w:szCs w:val="21"/>
+        </w:rPr>
+        <w:t>::</w:t>
+      </w:r>
+      <w:proofErr w:type="spellStart"/>
+      <w:proofErr w:type="gramEnd"/>
+      <w:r>
+        <w:rPr>
+          <w:rFonts w:ascii="Consolas" w:eastAsia="Times New Roman" w:hAnsi="Consolas" w:cs="Times New Roman"/>
+          <w:i/>
+          <w:iCs/>
+          <w:color w:val="F9E2AF"/>
+          <w:sz w:val="21"/>
+          <w:szCs w:val="21"/>
+        </w:rPr>
+        <w:t>Rng</w:t>
+      </w:r>
+      <w:proofErr w:type="spellEnd"/>
+      <w:r>
+        <w:rPr>
+          <w:rFonts w:ascii="Consolas" w:eastAsia="Times New Roman" w:hAnsi="Consolas" w:cs="Times New Roman"/>
+          <w:color w:val="9399B2"/>
+          <w:sz w:val="21"/>
+          <w:szCs w:val="21"/>
+        </w:rPr>
+        <w:t>;</w:t>
+      </w:r>
+    </w:p>
+    <w:p>
+      <w:pPr>
+        <w:pStyle w:val="ListParagraph"/>
+        <w:numPr>
+          <w:ilvl w:val="0"/>
+          <w:numId w:val="1"/>
+        </w:numPr>
+        <w:shd w:val="clear" w:color="auto" w:fill="1E1E2E"/>
+        <w:spacing w:line="285" w:lineRule="atLeast"/>
+        <w:rPr>
+          <w:rFonts w:ascii="Consolas" w:eastAsia="Times New Roman" w:hAnsi="Consolas" w:cs="Times New Roman"/>
+          <w:color w:val="CDD6F4"/>
+          <w:sz w:val="21"/>
+          <w:szCs w:val="21"/>
+        </w:rPr>
+      </w:pPr>
+    </w:p>
+    <w:p>
+      <w:pPr>
+        <w:pStyle w:val="ListParagraph"/>
+        <w:numPr>
+          <w:ilvl w:val="0"/>
+          <w:numId w:val="1"/>
+        </w:numPr>
+        <w:shd w:val="clear" w:color="auto" w:fill="1E1E2E"/>
+        <w:spacing w:line="285" w:lineRule="atLeast"/>
+        <w:rPr>
+          <w:rFonts w:ascii="Consolas" w:eastAsia="Times New Roman" w:hAnsi="Consolas" w:cs="Times New Roman"/>
+          <w:color w:val="CDD6F4"/>
+          <w:sz w:val="21"/>
+          <w:szCs w:val="21"/>
+        </w:rPr>
+      </w:pPr>
+      <w:proofErr w:type="spellStart"/>
+      <w:r>
+        <w:rPr>
+          <w:rFonts w:ascii="Consolas" w:eastAsia="Times New Roman" w:hAnsi="Consolas" w:cs="Times New Roman"/>
+          <w:color w:val="CBA6F7"/>
+          <w:sz w:val="21"/>
+          <w:szCs w:val="21"/>
+        </w:rPr>
+        <w:t>fn</w:t>
+      </w:r>
+      <w:proofErr w:type="spellEnd"/>
+      <w:r>
+        <w:rPr>
+          <w:rFonts w:ascii="Consolas" w:eastAsia="Times New Roman" w:hAnsi="Consolas" w:cs="Times New Roman"/>
+          <w:color w:val="CDD6F4"/>
+          <w:sz w:val="21"/>
+          <w:szCs w:val="21"/>
+        </w:rPr>
+        <w:t xml:space="preserve"> </w:t>
+      </w:r>
+      <w:proofErr w:type="gramStart"/>
+      <w:r>
+        <w:rPr>
+          <w:rFonts w:ascii="Consolas" w:eastAsia="Times New Roman" w:hAnsi="Consolas" w:cs="Times New Roman"/>
+          <w:i/>
+          <w:iCs/>
+          <w:color w:val="89B4FA"/>
+          <w:sz w:val="21"/>
+          <w:szCs w:val="21"/>
+        </w:rPr>
+        <w:t>main</w:t>
+      </w:r>
+      <w:r>
+        <w:rPr>
+          <w:rFonts w:ascii="Consolas" w:eastAsia="Times New Roman" w:hAnsi="Consolas" w:cs="Times New Roman"/>
+          <w:color w:val="9399B2"/>
+          <w:sz w:val="21"/>
+          <w:szCs w:val="21"/>
+        </w:rPr>
+        <w:t>(</w:t>
+      </w:r>
+      <w:proofErr w:type="gramEnd"/>
+      <w:r>
+        <w:rPr>
+          <w:rFonts w:ascii="Consolas" w:eastAsia="Times New Roman" w:hAnsi="Consolas" w:cs="Times New Roman"/>
+          <w:color w:val="9399B2"/>
+          <w:sz w:val="21"/>
+          <w:szCs w:val="21"/>
+        </w:rPr>
+        <w:t>)</w:t>
+      </w:r>
+      <w:r>
+        <w:rPr>
+          <w:rFonts w:ascii="Consolas" w:eastAsia="Times New Roman" w:hAnsi="Consolas" w:cs="Times New Roman"/>
+          <w:color w:val="CDD6F4"/>
+          <w:sz w:val="21"/>
+          <w:szCs w:val="21"/>
+        </w:rPr>
+        <w:t xml:space="preserve"> </w:t>
+      </w:r>
+      <w:r>
+        <w:rPr>
+          <w:rFonts w:ascii="Consolas" w:eastAsia="Times New Roman" w:hAnsi="Consolas" w:cs="Times New Roman"/>
+          <w:color w:val="9399B2"/>
+          <w:sz w:val="21"/>
+          <w:szCs w:val="21"/>
+        </w:rPr>
+        <w:t>{</w:t>
+      </w:r>
+    </w:p>
+    <w:p>
+      <w:pPr>
+        <w:pStyle w:val="ListParagraph"/>
+        <w:numPr>
+          <w:ilvl w:val="0"/>
+          <w:numId w:val="1"/>
+        </w:numPr>
+        <w:shd w:val="clear" w:color="auto" w:fill="1E1E2E"/>
+        <w:spacing w:line="285" w:lineRule="atLeast"/>
+        <w:rPr>
+          <w:rFonts w:ascii="Consolas" w:eastAsia="Times New Roman" w:hAnsi="Consolas" w:cs="Times New Roman"/>
+          <w:color w:val="CDD6F4"/>
+          <w:sz w:val="21"/>
+          <w:szCs w:val="21"/>
+        </w:rPr>
+      </w:pPr>
+      <w:r>
+        <w:rPr>
+          <w:rFonts w:ascii="Consolas" w:eastAsia="Times New Roman" w:hAnsi="Consolas" w:cs="Times New Roman"/>
+          <w:color w:val="CDD6F4"/>
+          <w:sz w:val="21"/>
+          <w:szCs w:val="21"/>
+        </w:rPr>
+        <w:t xml:space="preserve">    </w:t>
+      </w:r>
+      <w:r>
+        <w:rPr>
+          <w:rFonts w:ascii="Consolas" w:eastAsia="Times New Roman" w:hAnsi="Consolas" w:cs="Times New Roman"/>
+          <w:i/>
+          <w:iCs/>
+          <w:color w:val="9399B2"/>
+          <w:sz w:val="21"/>
+          <w:szCs w:val="21"/>
+        </w:rPr>
+        <w:t>// --snip--</w:t>
+      </w:r>
+    </w:p>
+    <w:p>
+      <w:pPr>
+        <w:pStyle w:val="ListParagraph"/>
+        <w:numPr>
+          <w:ilvl w:val="0"/>
+          <w:numId w:val="1"/>
+        </w:numPr>
+        <w:shd w:val="clear" w:color="auto" w:fill="1E1E2E"/>
+        <w:spacing w:line="285" w:lineRule="atLeast"/>
+        <w:rPr>
+          <w:rFonts w:ascii="Consolas" w:eastAsia="Times New Roman" w:hAnsi="Consolas" w:cs="Times New Roman"/>
+          <w:color w:val="CDD6F4"/>
+          <w:sz w:val="21"/>
+          <w:szCs w:val="21"/>
+        </w:rPr>
+      </w:pPr>
+    </w:p>
+    <w:p>
+      <w:pPr>
+        <w:pStyle w:val="ListParagraph"/>
+        <w:numPr>
+          <w:ilvl w:val="0"/>
+          <w:numId w:val="1"/>
+        </w:numPr>
+        <w:shd w:val="clear" w:color="auto" w:fill="1E1E2E"/>
+        <w:spacing w:line="285" w:lineRule="atLeast"/>
+        <w:rPr>
+          <w:rFonts w:ascii="Consolas" w:eastAsia="Times New Roman" w:hAnsi="Consolas" w:cs="Times New Roman"/>
+          <w:color w:val="CDD6F4"/>
+          <w:sz w:val="21"/>
+          <w:szCs w:val="21"/>
+        </w:rPr>
+      </w:pPr>
+      <w:r>
+        <w:rPr>
+          <w:rFonts w:ascii="Consolas" w:eastAsia="Times New Roman" w:hAnsi="Consolas" w:cs="Times New Roman"/>
+          <w:color w:val="CDD6F4"/>
+          <w:sz w:val="21"/>
+          <w:szCs w:val="21"/>
+        </w:rPr>
+        <w:t xml:space="preserve">    </w:t>
+      </w:r>
+      <w:proofErr w:type="spellStart"/>
+      <w:proofErr w:type="gramStart"/>
+      <w:r>
+        <w:rPr>
+          <w:rFonts w:ascii="Consolas" w:eastAsia="Times New Roman" w:hAnsi="Consolas" w:cs="Times New Roman"/>
+          <w:i/>
+          <w:iCs/>
+          <w:color w:val="89B4FA"/>
+          <w:sz w:val="21"/>
+          <w:szCs w:val="21"/>
+        </w:rPr>
+        <w:t>println</w:t>
+      </w:r>
+      <w:proofErr w:type="spellEnd"/>
+      <w:r>
+        <w:rPr>
+          <w:rFonts w:ascii="Consolas" w:eastAsia="Times New Roman" w:hAnsi="Consolas" w:cs="Times New Roman"/>
+          <w:i/>
+          <w:iCs/>
+          <w:color w:val="89B4FA"/>
+          <w:sz w:val="21"/>
+          <w:szCs w:val="21"/>
+        </w:rPr>
+        <w:t>!</w:t>
+      </w:r>
+      <w:r>
+        <w:rPr>
+          <w:rFonts w:ascii="Consolas" w:eastAsia="Times New Roman" w:hAnsi="Consolas" w:cs="Times New Roman"/>
+          <w:color w:val="9399B2"/>
+          <w:sz w:val="21"/>
+          <w:szCs w:val="21"/>
+        </w:rPr>
+        <w:t>(</w:t>
+      </w:r>
+      <w:proofErr w:type="gramEnd"/>
+      <w:r>
+        <w:rPr>
+          <w:rFonts w:ascii="Consolas" w:eastAsia="Times New Roman" w:hAnsi="Consolas" w:cs="Times New Roman"/>
+          <w:color w:val="A6E3A1"/>
+          <w:sz w:val="21"/>
+          <w:szCs w:val="21"/>
+        </w:rPr>
+        <w:t>"You guessed: {guess}"</w:t>
+      </w:r>
+      <w:r>
+        <w:rPr>
+          <w:rFonts w:ascii="Consolas" w:eastAsia="Times New Roman" w:hAnsi="Consolas" w:cs="Times New Roman"/>
+          <w:color w:val="9399B2"/>
+          <w:sz w:val="21"/>
+          <w:szCs w:val="21"/>
+        </w:rPr>
+        <w:t>);</w:t>
+      </w:r>
+    </w:p>
+    <w:p>
+      <w:pPr>
+        <w:pStyle w:val="ListParagraph"/>
+        <w:numPr>
+          <w:ilvl w:val="0"/>
+          <w:numId w:val="1"/>
+        </w:numPr>
+        <w:shd w:val="clear" w:color="auto" w:fill="1E1E2E"/>
+        <w:spacing w:line="285" w:lineRule="atLeast"/>
+        <w:rPr>
+          <w:rFonts w:ascii="Consolas" w:eastAsia="Times New Roman" w:hAnsi="Consolas" w:cs="Times New Roman"/>
+          <w:color w:val="CDD6F4"/>
+          <w:sz w:val="21"/>
+          <w:szCs w:val="21"/>
+        </w:rPr>
+      </w:pPr>
+    </w:p>
+    <w:p>
+      <w:pPr>
+        <w:pStyle w:val="ListParagraph"/>
+        <w:numPr>
+          <w:ilvl w:val="0"/>
+          <w:numId w:val="1"/>
+        </w:numPr>
+        <w:shd w:val="clear" w:color="auto" w:fill="1E1E2E"/>
+        <w:spacing w:line="285" w:lineRule="atLeast"/>
+        <w:rPr>
+          <w:rFonts w:ascii="Consolas" w:eastAsia="Times New Roman" w:hAnsi="Consolas" w:cs="Times New Roman"/>
+          <w:color w:val="CDD6F4"/>
+          <w:sz w:val="21"/>
+          <w:szCs w:val="21"/>
+        </w:rPr>
+      </w:pPr>
+      <w:r>
+        <w:rPr>
+          <w:rFonts w:ascii="Consolas" w:eastAsia="Times New Roman" w:hAnsi="Consolas" w:cs="Times New Roman"/>
+          <w:color w:val="CDD6F4"/>
+          <w:sz w:val="21"/>
+          <w:szCs w:val="21"/>
+        </w:rPr>
+        <w:t xml:space="preserve">    </w:t>
+      </w:r>
+      <w:r>
+        <w:rPr>
+          <w:rFonts w:ascii="Consolas" w:eastAsia="Times New Roman" w:hAnsi="Consolas" w:cs="Times New Roman"/>
+          <w:color w:val="CBA6F7"/>
+          <w:sz w:val="21"/>
+          <w:szCs w:val="21"/>
+        </w:rPr>
+        <w:t>let</w:t>
+      </w:r>
+      <w:r>
+        <w:rPr>
+          <w:rFonts w:ascii="Consolas" w:eastAsia="Times New Roman" w:hAnsi="Consolas" w:cs="Times New Roman"/>
+          <w:color w:val="CDD6F4"/>
+          <w:sz w:val="21"/>
+          <w:szCs w:val="21"/>
+        </w:rPr>
+        <w:t xml:space="preserve"> guess</w:t>
+      </w:r>
+      <w:r>
+        <w:rPr>
+          <w:rFonts w:ascii="Consolas" w:eastAsia="Times New Roman" w:hAnsi="Consolas" w:cs="Times New Roman"/>
+          <w:color w:val="94E2D5"/>
+          <w:sz w:val="21"/>
+          <w:szCs w:val="21"/>
+        </w:rPr>
+        <w:t>:</w:t>
+      </w:r>
+      <w:r>
+        <w:rPr>
+          <w:rFonts w:ascii="Consolas" w:eastAsia="Times New Roman" w:hAnsi="Consolas" w:cs="Times New Roman"/>
+          <w:color w:val="CDD6F4"/>
+          <w:sz w:val="21"/>
+          <w:szCs w:val="21"/>
+        </w:rPr>
+        <w:t xml:space="preserve"> </w:t>
+      </w:r>
+      <w:r>
+        <w:rPr>
+          <w:rFonts w:ascii="Consolas" w:eastAsia="Times New Roman" w:hAnsi="Consolas" w:cs="Times New Roman"/>
+          <w:color w:val="F9E2AF"/>
+          <w:sz w:val="21"/>
+          <w:szCs w:val="21"/>
+        </w:rPr>
+        <w:t>u32</w:t>
+      </w:r>
+      <w:r>
+        <w:rPr>
+          <w:rFonts w:ascii="Consolas" w:eastAsia="Times New Roman" w:hAnsi="Consolas" w:cs="Times New Roman"/>
+          <w:color w:val="CDD6F4"/>
+          <w:sz w:val="21"/>
+          <w:szCs w:val="21"/>
+        </w:rPr>
+        <w:t xml:space="preserve"> </w:t>
+      </w:r>
+      <w:r>
+        <w:rPr>
+          <w:rFonts w:ascii="Consolas" w:eastAsia="Times New Roman" w:hAnsi="Consolas" w:cs="Times New Roman"/>
+          <w:color w:val="94E2D5"/>
+          <w:sz w:val="21"/>
+          <w:szCs w:val="21"/>
+        </w:rPr>
+        <w:t>=</w:t>
+      </w:r>
+      <w:r>
+        <w:rPr>
+          <w:rFonts w:ascii="Consolas" w:eastAsia="Times New Roman" w:hAnsi="Consolas" w:cs="Times New Roman"/>
+          <w:color w:val="CDD6F4"/>
+          <w:sz w:val="21"/>
+          <w:szCs w:val="21"/>
+        </w:rPr>
+        <w:t xml:space="preserve"> </w:t>
+      </w:r>
+      <w:proofErr w:type="spellStart"/>
+      <w:proofErr w:type="gramStart"/>
+      <w:r>
+        <w:rPr>
+          <w:rFonts w:ascii="Consolas" w:eastAsia="Times New Roman" w:hAnsi="Consolas" w:cs="Times New Roman"/>
+          <w:color w:val="CDD6F4"/>
+          <w:sz w:val="21"/>
+          <w:szCs w:val="21"/>
+        </w:rPr>
+        <w:t>guess</w:t>
+      </w:r>
+      <w:r>
+        <w:rPr>
+          <w:rFonts w:ascii="Consolas" w:eastAsia="Times New Roman" w:hAnsi="Consolas" w:cs="Times New Roman"/>
+          <w:color w:val="94E2D5"/>
+          <w:sz w:val="21"/>
+          <w:szCs w:val="21"/>
+        </w:rPr>
+        <w:t>.</w:t>
+      </w:r>
+      <w:r>
+        <w:rPr>
+          <w:rFonts w:ascii="Consolas" w:eastAsia="Times New Roman" w:hAnsi="Consolas" w:cs="Times New Roman"/>
+          <w:i/>
+          <w:iCs/>
+          <w:color w:val="89B4FA"/>
+          <w:sz w:val="21"/>
+          <w:szCs w:val="21"/>
+        </w:rPr>
+        <w:t>trim</w:t>
+      </w:r>
+      <w:proofErr w:type="spellEnd"/>
+      <w:proofErr w:type="gramEnd"/>
+      <w:r>
+        <w:rPr>
+          <w:rFonts w:ascii="Consolas" w:eastAsia="Times New Roman" w:hAnsi="Consolas" w:cs="Times New Roman"/>
+          <w:color w:val="9399B2"/>
+          <w:sz w:val="21"/>
+          <w:szCs w:val="21"/>
+        </w:rPr>
+        <w:t>(</w:t>
+      </w:r>
+      <w:proofErr w:type="gramStart"/>
+      <w:r>
+        <w:rPr>
+          <w:rFonts w:ascii="Consolas" w:eastAsia="Times New Roman" w:hAnsi="Consolas" w:cs="Times New Roman"/>
+          <w:color w:val="9399B2"/>
+          <w:sz w:val="21"/>
+          <w:szCs w:val="21"/>
+        </w:rPr>
+        <w:t>)</w:t>
+      </w:r>
+      <w:r>
+        <w:rPr>
+          <w:rFonts w:ascii="Consolas" w:eastAsia="Times New Roman" w:hAnsi="Consolas" w:cs="Times New Roman"/>
+          <w:color w:val="94E2D5"/>
+          <w:sz w:val="21"/>
+          <w:szCs w:val="21"/>
+        </w:rPr>
+        <w:t>.</w:t>
+      </w:r>
+      <w:r>
+        <w:rPr>
+          <w:rFonts w:ascii="Consolas" w:eastAsia="Times New Roman" w:hAnsi="Consolas" w:cs="Times New Roman"/>
+          <w:i/>
+          <w:iCs/>
+          <w:color w:val="89B4FA"/>
+          <w:sz w:val="21"/>
+          <w:szCs w:val="21"/>
+        </w:rPr>
+        <w:t>parse</w:t>
+      </w:r>
+      <w:proofErr w:type="gramEnd"/>
+      <w:r>
+        <w:rPr>
+          <w:rFonts w:ascii="Consolas" w:eastAsia="Times New Roman" w:hAnsi="Consolas" w:cs="Times New Roman"/>
+          <w:color w:val="9399B2"/>
+          <w:sz w:val="21"/>
+          <w:szCs w:val="21"/>
+        </w:rPr>
+        <w:t>(</w:t>
+      </w:r>
+      <w:proofErr w:type="gramStart"/>
+      <w:r>
+        <w:rPr>
+          <w:rFonts w:ascii="Consolas" w:eastAsia="Times New Roman" w:hAnsi="Consolas" w:cs="Times New Roman"/>
+          <w:color w:val="9399B2"/>
+          <w:sz w:val="21"/>
+          <w:szCs w:val="21"/>
+        </w:rPr>
+        <w:t>)</w:t>
+      </w:r>
+      <w:r>
+        <w:rPr>
+          <w:rFonts w:ascii="Consolas" w:eastAsia="Times New Roman" w:hAnsi="Consolas" w:cs="Times New Roman"/>
+          <w:color w:val="94E2D5"/>
+          <w:sz w:val="21"/>
+          <w:szCs w:val="21"/>
+        </w:rPr>
+        <w:t>.</w:t>
+      </w:r>
+      <w:r>
+        <w:rPr>
+          <w:rFonts w:ascii="Consolas" w:eastAsia="Times New Roman" w:hAnsi="Consolas" w:cs="Times New Roman"/>
+          <w:i/>
+          <w:iCs/>
+          <w:color w:val="89B4FA"/>
+          <w:sz w:val="21"/>
+          <w:szCs w:val="21"/>
+        </w:rPr>
+        <w:t>expect</w:t>
+      </w:r>
+      <w:proofErr w:type="gramEnd"/>
+      <w:r>
+        <w:rPr>
+          <w:rFonts w:ascii="Consolas" w:eastAsia="Times New Roman" w:hAnsi="Consolas" w:cs="Times New Roman"/>
+          <w:color w:val="9399B2"/>
+          <w:sz w:val="21"/>
+          <w:szCs w:val="21"/>
+        </w:rPr>
+        <w:t>(</w:t>
+      </w:r>
+      <w:r>
+        <w:rPr>
+          <w:rFonts w:ascii="Consolas" w:eastAsia="Times New Roman" w:hAnsi="Consolas" w:cs="Times New Roman"/>
+          <w:color w:val="A6E3A1"/>
+          <w:sz w:val="21"/>
+          <w:szCs w:val="21"/>
+        </w:rPr>
+        <w:t>"Please type a number!"</w:t>
+      </w:r>
+      <w:r>
+        <w:rPr>
+          <w:rFonts w:ascii="Consolas" w:eastAsia="Times New Roman" w:hAnsi="Consolas" w:cs="Times New Roman"/>
+          <w:color w:val="9399B2"/>
+          <w:sz w:val="21"/>
+          <w:szCs w:val="21"/>
+        </w:rPr>
+        <w:t>);</w:t>
+      </w:r>
+    </w:p>
+    <w:p>
+      <w:pPr>
+        <w:pStyle w:val="ListParagraph"/>
+        <w:numPr>
+          <w:ilvl w:val="0"/>
+          <w:numId w:val="1"/>
+        </w:numPr>
+        <w:shd w:val="clear" w:color="auto" w:fill="1E1E2E"/>
+        <w:spacing w:line="285" w:lineRule="atLeast"/>
+        <w:rPr>
+          <w:rFonts w:ascii="Consolas" w:eastAsia="Times New Roman" w:hAnsi="Consolas" w:cs="Times New Roman"/>
+          <w:color w:val="CDD6F4"/>
+          <w:sz w:val="21"/>
+          <w:szCs w:val="21"/>
+        </w:rPr>
+      </w:pPr>
+      <w:r>
+        <w:rPr>
+          <w:rFonts w:ascii="Consolas" w:eastAsia="Times New Roman" w:hAnsi="Consolas" w:cs="Times New Roman"/>
+          <w:color w:val="CDD6F4"/>
+          <w:sz w:val="21"/>
+          <w:szCs w:val="21"/>
+        </w:rPr>
+        <w:t xml:space="preserve">    </w:t>
+      </w:r>
+    </w:p>
+    <w:p>
+      <w:pPr>
+        <w:pStyle w:val="ListParagraph"/>
+        <w:numPr>
+          <w:ilvl w:val="0"/>
+          <w:numId w:val="1"/>
+        </w:numPr>
+        <w:shd w:val="clear" w:color="auto" w:fill="1E1E2E"/>
+        <w:spacing w:line="285" w:lineRule="atLeast"/>
+        <w:rPr>
+          <w:rFonts w:ascii="Consolas" w:eastAsia="Times New Roman" w:hAnsi="Consolas" w:cs="Times New Roman"/>
+          <w:color w:val="CDD6F4"/>
+          <w:sz w:val="21"/>
+          <w:szCs w:val="21"/>
+        </w:rPr>
+      </w:pPr>
+      <w:r>
+        <w:rPr>
+          <w:rFonts w:ascii="Consolas" w:eastAsia="Times New Roman" w:hAnsi="Consolas" w:cs="Times New Roman"/>
+          <w:color w:val="CDD6F4"/>
+          <w:sz w:val="21"/>
+          <w:szCs w:val="21"/>
+        </w:rPr>
+        <w:t xml:space="preserve">    </w:t>
+      </w:r>
+      <w:r>
+        <w:rPr>
+          <w:rFonts w:ascii="Consolas" w:eastAsia="Times New Roman" w:hAnsi="Consolas" w:cs="Times New Roman"/>
+          <w:color w:val="CBA6F7"/>
+          <w:sz w:val="21"/>
+          <w:szCs w:val="21"/>
+        </w:rPr>
+        <w:t>match</w:t>
+      </w:r>
+      <w:r>
+        <w:rPr>
+          <w:rFonts w:ascii="Consolas" w:eastAsia="Times New Roman" w:hAnsi="Consolas" w:cs="Times New Roman"/>
+          <w:color w:val="CDD6F4"/>
+          <w:sz w:val="21"/>
+          <w:szCs w:val="21"/>
+        </w:rPr>
+        <w:t xml:space="preserve"> </w:t>
+      </w:r>
+      <w:proofErr w:type="spellStart"/>
+      <w:r>
+        <w:rPr>
+          <w:rFonts w:ascii="Consolas" w:eastAsia="Times New Roman" w:hAnsi="Consolas" w:cs="Times New Roman"/>
+          <w:color w:val="CDD6F4"/>
+          <w:sz w:val="21"/>
+          <w:szCs w:val="21"/>
+        </w:rPr>
+        <w:t>guess</w:t>
+      </w:r>
+      <w:r>
+        <w:rPr>
+          <w:rFonts w:ascii="Consolas" w:eastAsia="Times New Roman" w:hAnsi="Consolas" w:cs="Times New Roman"/>
+          <w:color w:val="94E2D5"/>
+          <w:sz w:val="21"/>
+          <w:szCs w:val="21"/>
+        </w:rPr>
+        <w:t>.</w:t>
+      </w:r>
+      <w:r>
+        <w:rPr>
+          <w:rFonts w:ascii="Consolas" w:eastAsia="Times New Roman" w:hAnsi="Consolas" w:cs="Times New Roman"/>
+          <w:i/>
+          <w:iCs/>
+          <w:color w:val="89B4FA"/>
+          <w:sz w:val="21"/>
+          <w:szCs w:val="21"/>
+        </w:rPr>
+        <w:t>cmp</w:t>
+      </w:r>
+      <w:proofErr w:type="spellEnd"/>
+      <w:r>
+        <w:rPr>
+          <w:rFonts w:ascii="Consolas" w:eastAsia="Times New Roman" w:hAnsi="Consolas" w:cs="Times New Roman"/>
+          <w:color w:val="9399B2"/>
+          <w:sz w:val="21"/>
+          <w:szCs w:val="21"/>
+        </w:rPr>
+        <w:t>(</w:t>
+      </w:r>
+      <w:r>
+        <w:rPr>
+          <w:rFonts w:ascii="Consolas" w:eastAsia="Times New Roman" w:hAnsi="Consolas" w:cs="Times New Roman"/>
+          <w:color w:val="94E2D5"/>
+          <w:sz w:val="21"/>
+          <w:szCs w:val="21"/>
+        </w:rPr>
+        <w:t>&amp;</w:t>
+      </w:r>
+      <w:proofErr w:type="spellStart"/>
+      <w:r>
+        <w:rPr>
+          <w:rFonts w:ascii="Consolas" w:eastAsia="Times New Roman" w:hAnsi="Consolas" w:cs="Times New Roman"/>
+          <w:color w:val="CDD6F4"/>
+          <w:sz w:val="21"/>
+          <w:szCs w:val="21"/>
+        </w:rPr>
+        <w:t>secret_number</w:t>
+      </w:r>
+      <w:proofErr w:type="spellEnd"/>
+      <w:r>
+        <w:rPr>
+          <w:rFonts w:ascii="Consolas" w:eastAsia="Times New Roman" w:hAnsi="Consolas" w:cs="Times New Roman"/>
+          <w:color w:val="9399B2"/>
+          <w:sz w:val="21"/>
+          <w:szCs w:val="21"/>
+        </w:rPr>
+        <w:t>)</w:t>
+      </w:r>
+      <w:r>
+        <w:rPr>
+          <w:rFonts w:ascii="Consolas" w:eastAsia="Times New Roman" w:hAnsi="Consolas" w:cs="Times New Roman"/>
+          <w:color w:val="CDD6F4"/>
+          <w:sz w:val="21"/>
+          <w:szCs w:val="21"/>
+        </w:rPr>
+        <w:t xml:space="preserve"> </w:t>
+      </w:r>
+      <w:r>
+        <w:rPr>
+          <w:rFonts w:ascii="Consolas" w:eastAsia="Times New Roman" w:hAnsi="Consolas" w:cs="Times New Roman"/>
+          <w:color w:val="9399B2"/>
+          <w:sz w:val="21"/>
+          <w:szCs w:val="21"/>
+        </w:rPr>
+        <w:t>{</w:t>
+      </w:r>
+    </w:p>
+    <w:p>
+      <w:pPr>
+        <w:pStyle w:val="ListParagraph"/>
+        <w:numPr>
+          <w:ilvl w:val="0"/>
+          <w:numId w:val="1"/>
+        </w:numPr>
+        <w:shd w:val="clear" w:color="auto" w:fill="1E1E2E"/>
+        <w:spacing w:line="285" w:lineRule="atLeast"/>
+        <w:rPr>
+          <w:rFonts w:ascii="Consolas" w:eastAsia="Times New Roman" w:hAnsi="Consolas" w:cs="Times New Roman"/>
+          <w:color w:val="CDD6F4"/>
+          <w:sz w:val="21"/>
+          <w:szCs w:val="21"/>
+        </w:rPr>
+      </w:pPr>
+      <w:r>
+        <w:rPr>
+          <w:rFonts w:ascii="Consolas" w:eastAsia="Times New Roman" w:hAnsi="Consolas" w:cs="Times New Roman"/>
+          <w:color w:val="CDD6F4"/>
+          <w:sz w:val="21"/>
+          <w:szCs w:val="21"/>
+        </w:rPr>
+        <w:t xml:space="preserve">        </w:t>
+      </w:r>
+      <w:proofErr w:type="gramStart"/>
+      <w:r>
+        <w:rPr>
+          <w:rFonts w:ascii="Consolas" w:eastAsia="Times New Roman" w:hAnsi="Consolas" w:cs="Times New Roman"/>
+          <w:i/>
+          <w:iCs/>
+          <w:color w:val="F9E2AF"/>
+          <w:sz w:val="21"/>
+          <w:szCs w:val="21"/>
+        </w:rPr>
+        <w:t>Ordering</w:t>
+      </w:r>
+      <w:r>
+        <w:rPr>
+          <w:rFonts w:ascii="Consolas" w:eastAsia="Times New Roman" w:hAnsi="Consolas" w:cs="Times New Roman"/>
+          <w:color w:val="94E2D5"/>
+          <w:sz w:val="21"/>
+          <w:szCs w:val="21"/>
+        </w:rPr>
+        <w:t>::</w:t>
+      </w:r>
+      <w:proofErr w:type="gramEnd"/>
+      <w:r>
+        <w:rPr>
+          <w:rFonts w:ascii="Consolas" w:eastAsia="Times New Roman" w:hAnsi="Consolas" w:cs="Times New Roman"/>
+          <w:i/>
+          <w:iCs/>
+          <w:color w:val="F9E2AF"/>
+          <w:sz w:val="21"/>
+          <w:szCs w:val="21"/>
+        </w:rPr>
+        <w:t>Less</w:t>
+      </w:r>
+      <w:r>
+        <w:rPr>
+          <w:rFonts w:ascii="Consolas" w:eastAsia="Times New Roman" w:hAnsi="Consolas" w:cs="Times New Roman"/>
+          <w:color w:val="CDD6F4"/>
+          <w:sz w:val="21"/>
+          <w:szCs w:val="21"/>
+        </w:rPr>
+        <w:t xml:space="preserve"> </w:t>
+      </w:r>
+      <w:r>
+        <w:rPr>
+          <w:rFonts w:ascii="Consolas" w:eastAsia="Times New Roman" w:hAnsi="Consolas" w:cs="Times New Roman"/>
+          <w:color w:val="94E2D5"/>
+          <w:sz w:val="21"/>
+          <w:szCs w:val="21"/>
+        </w:rPr>
+        <w:t>=&gt;</w:t>
+      </w:r>
+      <w:r>
+        <w:rPr>
+          <w:rFonts w:ascii="Consolas" w:eastAsia="Times New Roman" w:hAnsi="Consolas" w:cs="Times New Roman"/>
+          <w:color w:val="CDD6F4"/>
+          <w:sz w:val="21"/>
+          <w:szCs w:val="21"/>
+        </w:rPr>
+        <w:t xml:space="preserve"> </w:t>
+      </w:r>
+      <w:proofErr w:type="spellStart"/>
+      <w:proofErr w:type="gramStart"/>
+      <w:r>
+        <w:rPr>
+          <w:rFonts w:ascii="Consolas" w:eastAsia="Times New Roman" w:hAnsi="Consolas" w:cs="Times New Roman"/>
+          <w:i/>
+          <w:iCs/>
+          <w:color w:val="89B4FA"/>
+          <w:sz w:val="21"/>
+          <w:szCs w:val="21"/>
+        </w:rPr>
+        <w:t>println</w:t>
+      </w:r>
+      <w:proofErr w:type="spellEnd"/>
+      <w:r>
+        <w:rPr>
+          <w:rFonts w:ascii="Consolas" w:eastAsia="Times New Roman" w:hAnsi="Consolas" w:cs="Times New Roman"/>
+          <w:i/>
+          <w:iCs/>
+          <w:color w:val="89B4FA"/>
+          <w:sz w:val="21"/>
+          <w:szCs w:val="21"/>
+        </w:rPr>
+        <w:t>!</w:t>
+      </w:r>
+      <w:r>
+        <w:rPr>
+          <w:rFonts w:ascii="Consolas" w:eastAsia="Times New Roman" w:hAnsi="Consolas" w:cs="Times New Roman"/>
+          <w:color w:val="9399B2"/>
+          <w:sz w:val="21"/>
+          <w:szCs w:val="21"/>
+        </w:rPr>
+        <w:t>(</w:t>
+      </w:r>
+      <w:proofErr w:type="gramEnd"/>
+      <w:r>
+        <w:rPr>
+          <w:rFonts w:ascii="Consolas" w:eastAsia="Times New Roman" w:hAnsi="Consolas" w:cs="Times New Roman"/>
+          <w:color w:val="A6E3A1"/>
+          <w:sz w:val="21"/>
+          <w:szCs w:val="21"/>
+        </w:rPr>
+        <w:t>"Too small!"</w:t>
+      </w:r>
+      <w:r>
+        <w:rPr>
+          <w:rFonts w:ascii="Consolas" w:eastAsia="Times New Roman" w:hAnsi="Consolas" w:cs="Times New Roman"/>
+          <w:color w:val="9399B2"/>
+          <w:sz w:val="21"/>
+          <w:szCs w:val="21"/>
+        </w:rPr>
+        <w:t>),</w:t>
+      </w:r>
+    </w:p>
+    <w:p>
+      <w:pPr>
+        <w:pStyle w:val="ListParagraph"/>
+        <w:numPr>
+          <w:ilvl w:val="0"/>
+          <w:numId w:val="1"/>
+        </w:numPr>
+        <w:shd w:val="clear" w:color="auto" w:fill="1E1E2E"/>
+        <w:spacing w:line="285" w:lineRule="atLeast"/>
+        <w:rPr>
+          <w:rFonts w:ascii="Consolas" w:eastAsia="Times New Roman" w:hAnsi="Consolas" w:cs="Times New Roman"/>
+          <w:color w:val="CDD6F4"/>
+          <w:sz w:val="21"/>
+          <w:szCs w:val="21"/>
+        </w:rPr>
+      </w:pPr>
+      <w:r>
+        <w:rPr>
+          <w:rFonts w:ascii="Consolas" w:eastAsia="Times New Roman" w:hAnsi="Consolas" w:cs="Times New Roman"/>
+          <w:color w:val="CDD6F4"/>
+          <w:sz w:val="21"/>
+          <w:szCs w:val="21"/>
+        </w:rPr>
+        <w:t xml:space="preserve">        </w:t>
+      </w:r>
+      <w:proofErr w:type="gramStart"/>
+      <w:r>
+        <w:rPr>
+          <w:rFonts w:ascii="Consolas" w:eastAsia="Times New Roman" w:hAnsi="Consolas" w:cs="Times New Roman"/>
+          <w:i/>
+          <w:iCs/>
+          <w:color w:val="F9E2AF"/>
+          <w:sz w:val="21"/>
+          <w:szCs w:val="21"/>
+        </w:rPr>
+        <w:t>Ordering</w:t>
+      </w:r>
+      <w:r>
+        <w:rPr>
+          <w:rFonts w:ascii="Consolas" w:eastAsia="Times New Roman" w:hAnsi="Consolas" w:cs="Times New Roman"/>
+          <w:color w:val="94E2D5"/>
+          <w:sz w:val="21"/>
+          <w:szCs w:val="21"/>
+        </w:rPr>
+        <w:t>::</w:t>
+      </w:r>
+      <w:proofErr w:type="gramEnd"/>
+      <w:r>
+        <w:rPr>
+          <w:rFonts w:ascii="Consolas" w:eastAsia="Times New Roman" w:hAnsi="Consolas" w:cs="Times New Roman"/>
+          <w:i/>
+          <w:iCs/>
+          <w:color w:val="F9E2AF"/>
+          <w:sz w:val="21"/>
+          <w:szCs w:val="21"/>
+        </w:rPr>
+        <w:t>Greater</w:t>
+      </w:r>
+      <w:r>
+        <w:rPr>
+          <w:rFonts w:ascii="Consolas" w:eastAsia="Times New Roman" w:hAnsi="Consolas" w:cs="Times New Roman"/>
+          <w:color w:val="CDD6F4"/>
+          <w:sz w:val="21"/>
+          <w:szCs w:val="21"/>
+        </w:rPr>
+        <w:t xml:space="preserve"> </w:t>
+      </w:r>
+      <w:r>
+        <w:rPr>
+          <w:rFonts w:ascii="Consolas" w:eastAsia="Times New Roman" w:hAnsi="Consolas" w:cs="Times New Roman"/>
+          <w:color w:val="94E2D5"/>
+          <w:sz w:val="21"/>
+          <w:szCs w:val="21"/>
+        </w:rPr>
+        <w:t>=&gt;</w:t>
+      </w:r>
+      <w:r>
+        <w:rPr>
+          <w:rFonts w:ascii="Consolas" w:eastAsia="Times New Roman" w:hAnsi="Consolas" w:cs="Times New Roman"/>
+          <w:color w:val="CDD6F4"/>
+          <w:sz w:val="21"/>
+          <w:szCs w:val="21"/>
+        </w:rPr>
+        <w:t xml:space="preserve"> </w:t>
+      </w:r>
+      <w:proofErr w:type="spellStart"/>
+      <w:proofErr w:type="gramStart"/>
+      <w:r>
+        <w:rPr>
+          <w:rFonts w:ascii="Consolas" w:eastAsia="Times New Roman" w:hAnsi="Consolas" w:cs="Times New Roman"/>
+          <w:i/>
+          <w:iCs/>
+          <w:color w:val="89B4FA"/>
+          <w:sz w:val="21"/>
+          <w:szCs w:val="21"/>
+        </w:rPr>
+        <w:t>println</w:t>
+      </w:r>
+      <w:proofErr w:type="spellEnd"/>
+      <w:r>
+        <w:rPr>
+          <w:rFonts w:ascii="Consolas" w:eastAsia="Times New Roman" w:hAnsi="Consolas" w:cs="Times New Roman"/>
+          <w:i/>
+          <w:iCs/>
+          <w:color w:val="89B4FA"/>
+          <w:sz w:val="21"/>
+          <w:szCs w:val="21"/>
+        </w:rPr>
+        <w:t>!</w:t>
+      </w:r>
+      <w:r>
+        <w:rPr>
+          <w:rFonts w:ascii="Consolas" w:eastAsia="Times New Roman" w:hAnsi="Consolas" w:cs="Times New Roman"/>
+          <w:color w:val="9399B2"/>
+          <w:sz w:val="21"/>
+          <w:szCs w:val="21"/>
+        </w:rPr>
+        <w:t>(</w:t>
+      </w:r>
+      <w:proofErr w:type="gramEnd"/>
+      <w:r>
+        <w:rPr>
+          <w:rFonts w:ascii="Consolas" w:eastAsia="Times New Roman" w:hAnsi="Consolas" w:cs="Times New Roman"/>
+          <w:color w:val="A6E3A1"/>
+          <w:sz w:val="21"/>
+          <w:szCs w:val="21"/>
+        </w:rPr>
+        <w:t>"Too big!"</w:t>
+      </w:r>
+      <w:r>
+        <w:rPr>
+          <w:rFonts w:ascii="Consolas" w:eastAsia="Times New Roman" w:hAnsi="Consolas" w:cs="Times New Roman"/>
+          <w:color w:val="9399B2"/>
+          <w:sz w:val="21"/>
+          <w:szCs w:val="21"/>
+        </w:rPr>
+        <w:t>),</w:t>
+      </w:r>
+    </w:p>
+    <w:p>
+      <w:pPr>
+        <w:pStyle w:val="ListParagraph"/>
+        <w:numPr>
+          <w:ilvl w:val="0"/>
+          <w:numId w:val="1"/>
+        </w:numPr>
+        <w:shd w:val="clear" w:color="auto" w:fill="1E1E2E"/>
+        <w:spacing w:line="285" w:lineRule="atLeast"/>
+        <w:rPr>
+          <w:rFonts w:ascii="Consolas" w:eastAsia="Times New Roman" w:hAnsi="Consolas" w:cs="Times New Roman"/>
+          <w:color w:val="CDD6F4"/>
+          <w:sz w:val="21"/>
+          <w:szCs w:val="21"/>
+        </w:rPr>
+      </w:pPr>
+      <w:r>
+        <w:rPr>
+          <w:rFonts w:ascii="Consolas" w:eastAsia="Times New Roman" w:hAnsi="Consolas" w:cs="Times New Roman"/>
+          <w:color w:val="CDD6F4"/>
+          <w:sz w:val="21"/>
+          <w:szCs w:val="21"/>
+        </w:rPr>
+        <w:t xml:space="preserve">        </w:t>
+      </w:r>
+      <w:proofErr w:type="gramStart"/>
+      <w:r>
+        <w:rPr>
+          <w:rFonts w:ascii="Consolas" w:eastAsia="Times New Roman" w:hAnsi="Consolas" w:cs="Times New Roman"/>
+          <w:i/>
+          <w:iCs/>
+          <w:color w:val="F9E2AF"/>
+          <w:sz w:val="21"/>
+          <w:szCs w:val="21"/>
+        </w:rPr>
+        <w:t>Ordering</w:t>
+      </w:r>
+      <w:r>
+        <w:rPr>
+          <w:rFonts w:ascii="Consolas" w:eastAsia="Times New Roman" w:hAnsi="Consolas" w:cs="Times New Roman"/>
+          <w:color w:val="94E2D5"/>
+          <w:sz w:val="21"/>
+          <w:szCs w:val="21"/>
+        </w:rPr>
+        <w:t>::</w:t>
+      </w:r>
+      <w:proofErr w:type="gramEnd"/>
+      <w:r>
+        <w:rPr>
+          <w:rFonts w:ascii="Consolas" w:eastAsia="Times New Roman" w:hAnsi="Consolas" w:cs="Times New Roman"/>
+          <w:i/>
+          <w:iCs/>
+          <w:color w:val="F9E2AF"/>
+          <w:sz w:val="21"/>
+          <w:szCs w:val="21"/>
+        </w:rPr>
+        <w:t>Equal</w:t>
+      </w:r>
+      <w:r>
+        <w:rPr>
+          <w:rFonts w:ascii="Consolas" w:eastAsia="Times New Roman" w:hAnsi="Consolas" w:cs="Times New Roman"/>
+          <w:color w:val="CDD6F4"/>
+          <w:sz w:val="21"/>
+          <w:szCs w:val="21"/>
+        </w:rPr>
+        <w:t xml:space="preserve"> </w:t>
+      </w:r>
+      <w:r>
+        <w:rPr>
+          <w:rFonts w:ascii="Consolas" w:eastAsia="Times New Roman" w:hAnsi="Consolas" w:cs="Times New Roman"/>
+          <w:color w:val="94E2D5"/>
+          <w:sz w:val="21"/>
+          <w:szCs w:val="21"/>
+        </w:rPr>
+        <w:t>=&gt;</w:t>
+      </w:r>
+      <w:r>
+        <w:rPr>
+          <w:rFonts w:ascii="Consolas" w:eastAsia="Times New Roman" w:hAnsi="Consolas" w:cs="Times New Roman"/>
+          <w:color w:val="CDD6F4"/>
+          <w:sz w:val="21"/>
+          <w:szCs w:val="21"/>
+        </w:rPr>
+        <w:t xml:space="preserve"> </w:t>
+      </w:r>
+      <w:proofErr w:type="spellStart"/>
+      <w:proofErr w:type="gramStart"/>
+      <w:r>
+        <w:rPr>
+          <w:rFonts w:ascii="Consolas" w:eastAsia="Times New Roman" w:hAnsi="Consolas" w:cs="Times New Roman"/>
+          <w:i/>
+          <w:iCs/>
+          <w:color w:val="89B4FA"/>
+          <w:sz w:val="21"/>
+          <w:szCs w:val="21"/>
+        </w:rPr>
+        <w:t>println</w:t>
+      </w:r>
+      <w:proofErr w:type="spellEnd"/>
+      <w:r>
+        <w:rPr>
+          <w:rFonts w:ascii="Consolas" w:eastAsia="Times New Roman" w:hAnsi="Consolas" w:cs="Times New Roman"/>
+          <w:i/>
+          <w:iCs/>
+          <w:color w:val="89B4FA"/>
+          <w:sz w:val="21"/>
+          <w:szCs w:val="21"/>
+        </w:rPr>
+        <w:t>!</w:t>
+      </w:r>
+      <w:r>
+        <w:rPr>
+          <w:rFonts w:ascii="Consolas" w:eastAsia="Times New Roman" w:hAnsi="Consolas" w:cs="Times New Roman"/>
+          <w:color w:val="9399B2"/>
+          <w:sz w:val="21"/>
+          <w:szCs w:val="21"/>
+        </w:rPr>
+        <w:t>(</w:t>
+      </w:r>
+      <w:proofErr w:type="gramEnd"/>
+      <w:r>
+        <w:rPr>
+          <w:rFonts w:ascii="Consolas" w:eastAsia="Times New Roman" w:hAnsi="Consolas" w:cs="Times New Roman"/>
+          <w:color w:val="A6E3A1"/>
+          <w:sz w:val="21"/>
+          <w:szCs w:val="21"/>
+        </w:rPr>
+        <w:t>"You win!"</w:t>
+      </w:r>
+      <w:r>
+        <w:rPr>
+          <w:rFonts w:ascii="Consolas" w:eastAsia="Times New Roman" w:hAnsi="Consolas" w:cs="Times New Roman"/>
+          <w:color w:val="9399B2"/>
+          <w:sz w:val="21"/>
+          <w:szCs w:val="21"/>
+        </w:rPr>
+        <w:t>),</w:t>
+      </w:r>
+    </w:p>
+    <w:p>
+      <w:pPr>
+        <w:pStyle w:val="ListParagraph"/>
+        <w:numPr>
+          <w:ilvl w:val="0"/>
+          <w:numId w:val="1"/>
+        </w:numPr>
+        <w:shd w:val="clear" w:color="auto" w:fill="1E1E2E"/>
+        <w:spacing w:line="285" w:lineRule="atLeast"/>
+        <w:rPr>
+          <w:rFonts w:ascii="Consolas" w:eastAsia="Times New Roman" w:hAnsi="Consolas" w:cs="Times New Roman"/>
+          <w:color w:val="CDD6F4"/>
+          <w:sz w:val="21"/>
+          <w:szCs w:val="21"/>
+        </w:rPr>
+      </w:pPr>
+      <w:r>
+        <w:rPr>
+          <w:rFonts w:ascii="Consolas" w:eastAsia="Times New Roman" w:hAnsi="Consolas" w:cs="Times New Roman"/>
+          <w:color w:val="CDD6F4"/>
+          <w:sz w:val="21"/>
+          <w:szCs w:val="21"/>
+        </w:rPr>
+        <w:t xml:space="preserve">    </w:t>
+      </w:r>
+      <w:r>
+        <w:rPr>
+          <w:rFonts w:ascii="Consolas" w:eastAsia="Times New Roman" w:hAnsi="Consolas" w:cs="Times New Roman"/>
+          <w:color w:val="9399B2"/>
+          <w:sz w:val="21"/>
+          <w:szCs w:val="21"/>
+        </w:rPr>
+        <w:t>}</w:t>
+      </w:r>
+      <w:r>
+        <w:rPr>
+          <w:rFonts w:ascii="Consolas" w:eastAsia="Times New Roman" w:hAnsi="Consolas" w:cs="Times New Roman"/>
+          <w:color w:val="9399B2"/>
+          <w:sz w:val="21"/>
+          <w:szCs w:val="21"/>
+        </w:rPr>
+        <w:t>;</w:t>
+      </w:r>
+    </w:p>
+    <w:p>
+      <w:pPr>
+        <w:pStyle w:val="ListParagraph"/>
+        <w:numPr>
+          <w:ilvl w:val="0"/>
+          <w:numId w:val="1"/>
+        </w:numPr>
+        <w:shd w:val="clear" w:color="auto" w:fill="1E1E2E"/>
+        <w:spacing w:line="285" w:lineRule="atLeast"/>
+        <w:rPr>
+          <w:rFonts w:ascii="Consolas" w:eastAsia="Times New Roman" w:hAnsi="Consolas" w:cs="Times New Roman"/>
+          <w:color w:val="CDD6F4"/>
+          <w:sz w:val="21"/>
+          <w:szCs w:val="21"/>
+        </w:rPr>
+      </w:pPr>
+      <w:r>
+        <w:rPr>
+          <w:rFonts w:ascii="Consolas" w:eastAsia="Times New Roman" w:hAnsi="Consolas" w:cs="Times New Roman"/>
+          <w:color w:val="9399B2"/>
+          <w:sz w:val="21"/>
+          <w:szCs w:val="21"/>
+        </w:rPr>
+        <w:t>}</w:t>
+      </w:r>
+    </w:p>
+    <w:p>
+      <w:pPr>
+        <w:pStyle w:val="ListParagraph"/>
+        <w:numPr>
+          <w:ilvl w:val="1"/>
+          <w:numId w:val="1"/>
+        </w:numPr>
+      </w:pPr>
+      <w:r>
+        <w:t>T</w:t>
+      </w:r>
+      <w:r>
+        <w:t xml:space="preserve">he Ordering type is another </w:t>
+      </w:r>
+      <w:proofErr w:type="spellStart"/>
+      <w:r>
+        <w:t>enum</w:t>
+      </w:r>
+      <w:proofErr w:type="spellEnd"/>
+      <w:r>
+        <w:t xml:space="preserve"> and has the variants Less, Greater, and Equal.</w:t>
+      </w:r>
+      <w:r>
+        <w:t xml:space="preserve"> </w:t>
+      </w:r>
+    </w:p>
+    <w:p>
+      <w:pPr>
+        <w:pStyle w:val="ListParagraph"/>
+        <w:numPr>
+          <w:ilvl w:val="1"/>
+          <w:numId w:val="1"/>
+        </w:numPr>
+      </w:pPr>
+      <w:r>
+        <w:t xml:space="preserve">A match expression is made up of </w:t>
+      </w:r>
+      <w:r>
+        <w:rPr>
+          <w:i/>
+          <w:iCs/>
+        </w:rPr>
+        <w:t>arms</w:t>
+      </w:r>
+      <w:r>
+        <w:t xml:space="preserve">. An arm consists of a </w:t>
+      </w:r>
+      <w:r>
+        <w:rPr>
+          <w:i/>
+          <w:iCs/>
+        </w:rPr>
+        <w:t>pattern</w:t>
+      </w:r>
+      <w:r>
+        <w:t xml:space="preserve"> to match against, and the code that should be run if the value given to match fits that arm’s pattern.</w:t>
+      </w:r>
+    </w:p>
+    <w:p>
+      <w:pPr>
+        <w:pStyle w:val="ListParagraph"/>
+        <w:numPr>
+          <w:ilvl w:val="1"/>
+          <w:numId w:val="1"/>
+        </w:numPr>
+      </w:pPr>
+      <w:r>
+        <w:t>We create a variable named guess. But wait, doesn’t the program already have a variable named guess? It does, but helpfully Rust allows us to shadow the previous value of guess with a new one.</w:t>
+      </w:r>
+      <w:r>
+        <w:t xml:space="preserve"> This is called “Shadowing”.</w:t>
+      </w:r>
+    </w:p>
+    <w:p>
+      <w:pPr>
+        <w:pStyle w:val="ListParagraph"/>
+        <w:numPr>
+          <w:ilvl w:val="1"/>
+          <w:numId w:val="1"/>
+        </w:numPr>
+      </w:pPr>
+      <w:r>
+        <w:t>The parse method on strings converts a string to another type. Here, we use it to convert from a string to a number. We need to tell Rust the exact number type we want by using let guess: u32.</w:t>
+      </w:r>
+    </w:p>
+    <w:p>
+      <w:pPr>
+        <w:pStyle w:val="ListParagraph"/>
+        <w:numPr>
+          <w:ilvl w:val="1"/>
+          <w:numId w:val="1"/>
+        </w:numPr>
+      </w:pPr>
+      <w:r>
+        <w:t>The loop keyword creates an infinite loop.</w:t>
+      </w:r>
+    </w:p>
     <w:sectPr>
-      <w:headerReference w:type="default" r:id="rId10"/>
-      <w:footerReference w:type="even" r:id="rId11"/>
-      <w:footerReference w:type="default" r:id="rId12"/>
+      <w:footerReference w:type="even" r:id="rId18"/>
+      <w:footerReference w:type="default" r:id="rId19"/>
       <w:pgSz w:w="12240" w:h="15840" w:code="1"/>
       <w:pgMar w:top="720" w:right="720" w:bottom="720" w:left="720" w:header="709" w:footer="709" w:gutter="0"/>
       <w:cols w:space="708"/>
@@ -1525,30 +3918,6 @@
     </w:p>
   </w:footnote>
 </w:footnotes>
-</file>
-
-<file path=word/header1.xml><?xml version="1.0" encoding="utf-8"?>
-<w:hdr xmlns:wpc="http://schemas.microsoft.com/office/word/2010/wordprocessingCanvas" xmlns:cx="http://schemas.microsoft.com/office/drawing/2014/chartex" xmlns:cx1="http://schemas.microsoft.com/office/drawing/2015/9/8/chartex" xmlns:cx2="http://schemas.microsoft.com/office/drawing/2015/10/21/chartex" xmlns:cx3="http://schemas.microsoft.com/office/drawing/2016/5/9/chartex" xmlns:cx4="http://schemas.microsoft.com/office/drawing/2016/5/10/chartex" xmlns:cx5="http://schemas.microsoft.com/office/drawing/2016/5/11/chartex" xmlns:cx6="http://schemas.microsoft.com/office/drawing/2016/5/12/chartex" xmlns:cx7="http://schemas.microsoft.com/office/drawing/2016/5/13/chartex" xmlns:cx8="http://schemas.microsoft.com/office/drawing/2016/5/14/chartex" xmlns:mc="http://schemas.openxmlformats.org/markup-compatibility/2006" xmlns:aink="http://schemas.microsoft.com/office/drawing/2016/ink" xmlns:am3d="http://schemas.microsoft.com/office/drawing/2017/model3d" xmlns:o="urn:schemas-microsoft-com:office:office" xmlns:oel="http://schemas.microsoft.com/office/2019/extlst" xmlns:r="http://schemas.openxmlformats.org/officeDocument/2006/relationships" xmlns:m="http://schemas.openxmlformats.org/officeDocument/2006/math" xmlns:v="urn:schemas-microsoft-com:vml" xmlns:wp14="http://schemas.microsoft.com/office/word/2010/wordprocessingDrawing" xmlns:wp="http://schemas.openxmlformats.org/drawingml/2006/wordprocessingDrawing" xmlns:w10="urn:schemas-microsoft-com:office:word" xmlns:w="http://schemas.openxmlformats.org/wordprocessingml/2006/main" xmlns:w14="http://schemas.microsoft.com/office/word/2010/wordml" xmlns:w15="http://schemas.microsoft.com/office/word/2012/wordml" xmlns:w16cex="http://schemas.microsoft.com/office/word/2018/wordml/cex" xmlns:w16cid="http://schemas.microsoft.com/office/word/2016/wordml/cid" xmlns:w16="http://schemas.microsoft.com/office/word/2018/wordml" xmlns:w16du="http://schemas.microsoft.com/office/word/2023/wordml/word16du" xmlns:w16sdtdh="http://schemas.microsoft.com/office/word/2020/wordml/sdtdatahash" xmlns:w16sdtfl="http://schemas.microsoft.com/office/word/2024/wordml/sdtformatlock" xmlns:w16se="http://schemas.microsoft.com/office/word/2015/wordml/symex" xmlns:wpg="http://schemas.microsoft.com/office/word/2010/wordprocessingGroup" xmlns:wpi="http://schemas.microsoft.com/office/word/2010/wordprocessingInk" xmlns:wne="http://schemas.microsoft.com/office/word/2006/wordml" xmlns:wps="http://schemas.microsoft.com/office/word/2010/wordprocessingShape" mc:Ignorable="w14 w15 w16se w16cid w16 w16cex w16sdtdh w16sdtfl w16du wp14">
-  <w:p>
-    <w:pPr>
-      <w:pStyle w:val="Header"/>
-    </w:pPr>
-    <w:sdt>
-      <w:sdtPr>
-        <w:id w:val="1096061309"/>
-        <w:placeholder/>
-        <w:temporary/>
-        <w:showingPlcHdr/>
-        <w15:appearance w15:val="hidden"/>
-      </w:sdtPr>
-      <w:sdtContent>
-        <w:r>
-          <w:t>REPORT TITLE</w:t>
-        </w:r>
-      </w:sdtContent>
-    </w:sdt>
-  </w:p>
-</w:hdr>
 </file>
 
 <file path=word/numbering.xml><?xml version="1.0" encoding="utf-8"?>
@@ -2471,6 +4840,87 @@
       <w:rFonts w:ascii="Consolas" w:hAnsi="Consolas"/>
       <w:sz w:val="20"/>
       <w:szCs w:val="20"/>
+    </w:rPr>
+  </w:style>
+  <w:style w:type="character" w:styleId="HTMLCode">
+    <w:name w:val="HTML Code"/>
+    <w:basedOn w:val="DefaultParagraphFont"/>
+    <w:uiPriority w:val="99"/>
+    <w:semiHidden/>
+    <w:unhideWhenUsed/>
+    <w:rsid w:val="002C3CA0"/>
+    <w:rPr>
+      <w:rFonts w:ascii="Courier New" w:eastAsia="Times New Roman" w:hAnsi="Courier New" w:cs="Courier New"/>
+      <w:sz w:val="20"/>
+      <w:szCs w:val="20"/>
+    </w:rPr>
+  </w:style>
+  <w:style w:type="character" w:customStyle="1" w:styleId="hljs-keyword">
+    <w:name w:val="hljs-keyword"/>
+    <w:basedOn w:val="DefaultParagraphFont"/>
+    <w:rsid w:val="005377AD"/>
+  </w:style>
+  <w:style w:type="character" w:styleId="Hyperlink">
+    <w:name w:val="Hyperlink"/>
+    <w:basedOn w:val="DefaultParagraphFont"/>
+    <w:uiPriority w:val="99"/>
+    <w:semiHidden/>
+    <w:rsid w:val="005377AD"/>
+    <w:rPr>
+      <w:color w:val="0000FF" w:themeColor="hyperlink"/>
+      <w:u w:val="single"/>
+    </w:rPr>
+  </w:style>
+  <w:style w:type="character" w:styleId="UnresolvedMention">
+    <w:name w:val="Unresolved Mention"/>
+    <w:basedOn w:val="DefaultParagraphFont"/>
+    <w:uiPriority w:val="99"/>
+    <w:semiHidden/>
+    <w:unhideWhenUsed/>
+    <w:rsid w:val="005377AD"/>
+    <w:rPr>
+      <w:color w:val="605E5C"/>
+      <w:shd w:val="clear" w:color="auto" w:fill="E1DFDD"/>
+    </w:rPr>
+  </w:style>
+  <w:style w:type="character" w:customStyle="1" w:styleId="hljs-builtin">
+    <w:name w:val="hljs-built_in"/>
+    <w:basedOn w:val="DefaultParagraphFont"/>
+    <w:rsid w:val="005D07C6"/>
+  </w:style>
+  <w:style w:type="character" w:customStyle="1" w:styleId="hljs-string">
+    <w:name w:val="hljs-string"/>
+    <w:basedOn w:val="DefaultParagraphFont"/>
+    <w:rsid w:val="005D07C6"/>
+  </w:style>
+  <w:style w:type="character" w:customStyle="1" w:styleId="hljs-number">
+    <w:name w:val="hljs-number"/>
+    <w:basedOn w:val="DefaultParagraphFont"/>
+    <w:rsid w:val="005D07C6"/>
+  </w:style>
+  <w:style w:type="paragraph" w:styleId="NormalWeb">
+    <w:name w:val="Normal (Web)"/>
+    <w:basedOn w:val="Normal"/>
+    <w:uiPriority w:val="99"/>
+    <w:semiHidden/>
+    <w:unhideWhenUsed/>
+    <w:rsid w:val="0023111D"/>
+    <w:pPr>
+      <w:spacing w:before="100" w:beforeAutospacing="1" w:after="100" w:afterAutospacing="1"/>
+    </w:pPr>
+    <w:rPr>
+      <w:rFonts w:ascii="Times New Roman" w:eastAsia="Times New Roman" w:hAnsi="Times New Roman" w:cs="Times New Roman"/>
+    </w:rPr>
+  </w:style>
+  <w:style w:type="character" w:styleId="Emphasis">
+    <w:name w:val="Emphasis"/>
+    <w:basedOn w:val="DefaultParagraphFont"/>
+    <w:uiPriority w:val="20"/>
+    <w:qFormat/>
+    <w:rsid w:val="0023111D"/>
+    <w:rPr>
+      <w:i/>
+      <w:iCs/>
     </w:rPr>
   </w:style>
 </w:styles>
@@ -3559,6 +6009,15 @@
 </file>
 
 <file path=customXml/item1.xml><?xml version="1.0" encoding="utf-8"?>
+<p:properties xmlns:p="http://schemas.microsoft.com/office/2006/metadata/properties" xmlns:xsi="http://www.w3.org/2001/XMLSchema-instance" xmlns:pc="http://schemas.microsoft.com/office/infopath/2007/PartnerControls">
+  <documentManagement>
+    <Status xmlns="71af3243-3dd4-4a8d-8c0d-dd76da1f02a5">Not started</Status>
+    <MediaServiceKeyPoints xmlns="71af3243-3dd4-4a8d-8c0d-dd76da1f02a5" xsi:nil="true"/>
+  </documentManagement>
+</p:properties>
+</file>
+
+<file path=customXml/item2.xml><?xml version="1.0" encoding="utf-8"?>
 <ct:contentTypeSchema xmlns:ct="http://schemas.microsoft.com/office/2006/metadata/contentType" xmlns:ma="http://schemas.microsoft.com/office/2006/metadata/properties/metaAttributes" ct:_="" ma:_="" ma:contentTypeName="Document" ma:contentTypeID="0x01010079F111ED35F8CC479449609E8A0923A6" ma:contentTypeVersion="12" ma:contentTypeDescription="Create a new document." ma:contentTypeScope="" ma:versionID="fa6e671f1cd7e4d96ff9652be322dd5e">
   <xsd:schema xmlns:xsd="http://www.w3.org/2001/XMLSchema" xmlns:xs="http://www.w3.org/2001/XMLSchema" xmlns:p="http://schemas.microsoft.com/office/2006/metadata/properties" xmlns:ns2="71af3243-3dd4-4a8d-8c0d-dd76da1f02a5" xmlns:ns3="16c05727-aa75-4e4a-9b5f-8a80a1165891" targetNamespace="http://schemas.microsoft.com/office/2006/metadata/properties" ma:root="true" ma:fieldsID="4e2496f70b101db0b8013f30a071bbf7" ns2:_="" ns3:_="">
     <xsd:import namespace="71af3243-3dd4-4a8d-8c0d-dd76da1f02a5"/>
@@ -3779,15 +6238,6 @@
 </ct:contentTypeSchema>
 </file>
 
-<file path=customXml/item2.xml><?xml version="1.0" encoding="utf-8"?>
-<p:properties xmlns:p="http://schemas.microsoft.com/office/2006/metadata/properties" xmlns:xsi="http://www.w3.org/2001/XMLSchema-instance" xmlns:pc="http://schemas.microsoft.com/office/infopath/2007/PartnerControls">
-  <documentManagement>
-    <Status xmlns="71af3243-3dd4-4a8d-8c0d-dd76da1f02a5">Not started</Status>
-    <MediaServiceKeyPoints xmlns="71af3243-3dd4-4a8d-8c0d-dd76da1f02a5" xsi:nil="true"/>
-  </documentManagement>
-</p:properties>
-</file>
-
 <file path=customXml/item3.xml><?xml version="1.0" encoding="utf-8"?>
 <?mso-contentType ?>
 <FormTemplates xmlns="http://schemas.microsoft.com/sharepoint/v3/contenttype/forms">
@@ -3798,6 +6248,16 @@
 </file>
 
 <file path=customXml/itemProps1.xml><?xml version="1.0" encoding="utf-8"?>
+<ds:datastoreItem xmlns:ds="http://schemas.openxmlformats.org/officeDocument/2006/customXml" ds:itemID="{1FDE1A47-5C16-4CBF-90B0-BC2DEED23AB8}">
+  <ds:schemaRefs>
+    <ds:schemaRef ds:uri="http://schemas.microsoft.com/office/2006/metadata/properties"/>
+    <ds:schemaRef ds:uri="http://schemas.microsoft.com/office/infopath/2007/PartnerControls"/>
+    <ds:schemaRef ds:uri="71af3243-3dd4-4a8d-8c0d-dd76da1f02a5"/>
+  </ds:schemaRefs>
+</ds:datastoreItem>
+</file>
+
+<file path=customXml/itemProps2.xml><?xml version="1.0" encoding="utf-8"?>
 <ds:datastoreItem xmlns:ds="http://schemas.openxmlformats.org/officeDocument/2006/customXml" ds:itemID="{D8699111-9D6F-4FD1-899A-4E0B300B198C}">
   <ds:schemaRefs>
     <ds:schemaRef ds:uri="http://schemas.microsoft.com/office/2006/metadata/contentType"/>
@@ -3816,16 +6276,6 @@
 </ds:datastoreItem>
 </file>
 
-<file path=customXml/itemProps2.xml><?xml version="1.0" encoding="utf-8"?>
-<ds:datastoreItem xmlns:ds="http://schemas.openxmlformats.org/officeDocument/2006/customXml" ds:itemID="{1FDE1A47-5C16-4CBF-90B0-BC2DEED23AB8}">
-  <ds:schemaRefs>
-    <ds:schemaRef ds:uri="http://schemas.microsoft.com/office/2006/metadata/properties"/>
-    <ds:schemaRef ds:uri="http://schemas.microsoft.com/office/infopath/2007/PartnerControls"/>
-    <ds:schemaRef ds:uri="71af3243-3dd4-4a8d-8c0d-dd76da1f02a5"/>
-  </ds:schemaRefs>
-</ds:datastoreItem>
-</file>
-
 <file path=customXml/itemProps3.xml><?xml version="1.0" encoding="utf-8"?>
 <ds:datastoreItem xmlns:ds="http://schemas.openxmlformats.org/officeDocument/2006/customXml" ds:itemID="{909C2606-6035-49A0-8211-65DEE79E8914}">
   <ds:schemaRefs>

</xml_diff>

<commit_message>
Chapter 3.2 - Complete
</commit_message>
<xml_diff>
--- a/Learning Rust.docx
+++ b/Learning Rust.docx
@@ -660,7 +660,13 @@
         <w:t>and</w:t>
       </w:r>
       <w:r>
-        <w:t xml:space="preserve"> productivity, speed </w:t>
+        <w:t xml:space="preserve"> productivity, </w:t>
+      </w:r>
+      <w:r>
+        <w:t xml:space="preserve">(execution) </w:t>
+      </w:r>
+      <w:r>
+        <w:t xml:space="preserve">speed </w:t>
       </w:r>
       <w:r>
         <w:rPr>
@@ -682,6 +688,10 @@
         </w:numPr>
       </w:pPr>
       <w:r>
+        <w:rPr>
+          <w:b/>
+          <w:bCs/>
+        </w:rPr>
         <w:t>Cargo</w:t>
       </w:r>
       <w:r>
@@ -757,6 +767,10 @@
       </w:pPr>
       <w:proofErr w:type="spellStart"/>
       <w:r>
+        <w:rPr>
+          <w:b/>
+          <w:bCs/>
+        </w:rPr>
         <w:t>rustc</w:t>
       </w:r>
       <w:proofErr w:type="spellEnd"/>
@@ -800,14 +814,26 @@
       </w:pPr>
       <w:proofErr w:type="spellStart"/>
       <w:r>
+        <w:rPr>
+          <w:b/>
+          <w:bCs/>
+        </w:rPr>
         <w:t>rustc</w:t>
       </w:r>
       <w:proofErr w:type="spellEnd"/>
       <w:r>
+        <w:rPr>
+          <w:b/>
+          <w:bCs/>
+        </w:rPr>
         <w:t xml:space="preserve"> &lt;filename&gt;.</w:t>
       </w:r>
       <w:proofErr w:type="spellStart"/>
       <w:r>
+        <w:rPr>
+          <w:b/>
+          <w:bCs/>
+        </w:rPr>
         <w:t>rs</w:t>
       </w:r>
       <w:proofErr w:type="spellEnd"/>
@@ -869,7 +895,6 @@
         </w:rPr>
         <w:t xml:space="preserve"> </w:t>
       </w:r>
-      <w:proofErr w:type="gramStart"/>
       <w:r>
         <w:rPr>
           <w:rFonts w:ascii="Consolas" w:eastAsia="Times New Roman" w:hAnsi="Consolas" w:cs="Times New Roman"/>
@@ -888,17 +913,7 @@
           <w:sz w:val="21"/>
           <w:szCs w:val="21"/>
         </w:rPr>
-        <w:t>(</w:t>
-      </w:r>
-      <w:proofErr w:type="gramEnd"/>
-      <w:r>
-        <w:rPr>
-          <w:rFonts w:ascii="Consolas" w:eastAsia="Times New Roman" w:hAnsi="Consolas" w:cs="Times New Roman"/>
-          <w:color w:val="9399B2"/>
-          <w:sz w:val="21"/>
-          <w:szCs w:val="21"/>
-        </w:rPr>
-        <w:t>)</w:t>
+        <w:t>()</w:t>
       </w:r>
       <w:r>
         <w:rPr>
@@ -945,7 +960,6 @@
         <w:t xml:space="preserve">    </w:t>
       </w:r>
       <w:proofErr w:type="spellStart"/>
-      <w:proofErr w:type="gramStart"/>
       <w:r>
         <w:rPr>
           <w:rFonts w:ascii="Consolas" w:eastAsia="Times New Roman" w:hAnsi="Consolas" w:cs="Times New Roman"/>
@@ -978,7 +992,6 @@
         </w:rPr>
         <w:t>(</w:t>
       </w:r>
-      <w:proofErr w:type="gramEnd"/>
       <w:r>
         <w:rPr>
           <w:rFonts w:ascii="Consolas" w:eastAsia="Times New Roman" w:hAnsi="Consolas" w:cs="Times New Roman"/>
@@ -1063,15 +1076,7 @@
       </w:r>
       <w:proofErr w:type="spellEnd"/>
       <w:r>
-        <w:t xml:space="preserve"> (without </w:t>
-      </w:r>
-      <w:proofErr w:type="gramStart"/>
-      <w:r>
-        <w:t>the !</w:t>
-      </w:r>
-      <w:proofErr w:type="gramEnd"/>
-      <w:r>
-        <w:t>).</w:t>
+        <w:t xml:space="preserve"> (without the !).</w:t>
       </w:r>
       <w:r>
         <w:t xml:space="preserve"> </w:t>
@@ -1083,15 +1088,7 @@
         <w:t xml:space="preserve">. </w:t>
       </w:r>
       <w:r>
-        <w:t xml:space="preserve">For now, you just need to know that using </w:t>
-      </w:r>
-      <w:proofErr w:type="gramStart"/>
-      <w:r>
-        <w:t>a !</w:t>
-      </w:r>
-      <w:proofErr w:type="gramEnd"/>
-      <w:r>
-        <w:t xml:space="preserve"> means that you’re calling a macro instead of a normal function and that macros don’t always follow the same rules as functions.</w:t>
+        <w:t>For now, you just need to know that using a ! means that you’re calling a macro instead of a normal function and that macros don’t always follow the same rules as functions.</w:t>
       </w:r>
     </w:p>
     <w:p>
@@ -1163,10 +1160,21 @@
         </w:numPr>
       </w:pPr>
       <w:r>
-        <w:t xml:space="preserve">$ cargo new </w:t>
+        <w:t xml:space="preserve">$ </w:t>
+      </w:r>
+      <w:r>
+        <w:rPr>
+          <w:b/>
+          <w:bCs/>
+        </w:rPr>
+        <w:t xml:space="preserve">cargo new </w:t>
       </w:r>
       <w:proofErr w:type="spellStart"/>
       <w:r>
+        <w:rPr>
+          <w:b/>
+          <w:bCs/>
+        </w:rPr>
         <w:t>hello_cargo</w:t>
       </w:r>
       <w:proofErr w:type="spellEnd"/>
@@ -1178,12 +1186,27 @@
           <w:ilvl w:val="2"/>
           <w:numId w:val="1"/>
         </w:numPr>
-      </w:pPr>
-      <w:r>
-        <w:t xml:space="preserve">$ cd </w:t>
+        <w:rPr>
+          <w:b/>
+          <w:bCs/>
+        </w:rPr>
+      </w:pPr>
+      <w:r>
+        <w:t xml:space="preserve">$ </w:t>
+      </w:r>
+      <w:r>
+        <w:rPr>
+          <w:b/>
+          <w:bCs/>
+        </w:rPr>
+        <w:t xml:space="preserve">cd </w:t>
       </w:r>
       <w:proofErr w:type="spellStart"/>
       <w:r>
+        <w:rPr>
+          <w:b/>
+          <w:bCs/>
+        </w:rPr>
         <w:t>hello_cargo</w:t>
       </w:r>
       <w:proofErr w:type="spellEnd"/>
@@ -1219,13 +1242,29 @@
         <w:t xml:space="preserve">). </w:t>
       </w:r>
       <w:r>
-        <w:t xml:space="preserve">Contains config info to compile our program + dependencies, which are </w:t>
+        <w:t>Contains config info to compile our program + dependencies</w:t>
+      </w:r>
+      <w:r>
+        <w:t xml:space="preserve"> (</w:t>
       </w:r>
       <w:r>
         <w:t xml:space="preserve">source code files </w:t>
       </w:r>
       <w:r>
-        <w:t>referred to as crates.</w:t>
+        <w:t xml:space="preserve">referred to as </w:t>
+      </w:r>
+      <w:r>
+        <w:rPr>
+          <w:b/>
+          <w:bCs/>
+        </w:rPr>
+        <w:t>crates</w:t>
+      </w:r>
+      <w:r>
+        <w:t>)</w:t>
+      </w:r>
+      <w:r>
+        <w:t>.</w:t>
       </w:r>
     </w:p>
     <w:p>
@@ -1250,8 +1289,19 @@
           <w:ilvl w:val="1"/>
           <w:numId w:val="1"/>
         </w:numPr>
-      </w:pPr>
-      <w:r>
+        <w:rPr>
+          <w:b/>
+          <w:bCs/>
+        </w:rPr>
+      </w:pPr>
+      <w:r>
+        <w:t xml:space="preserve">$ </w:t>
+      </w:r>
+      <w:r>
+        <w:rPr>
+          <w:b/>
+          <w:bCs/>
+        </w:rPr>
         <w:t>cargo build</w:t>
       </w:r>
     </w:p>
@@ -1264,15 +1314,7 @@
         </w:numPr>
       </w:pPr>
       <w:r>
-        <w:t xml:space="preserve">Places executable </w:t>
-      </w:r>
-      <w:proofErr w:type="gramStart"/>
-      <w:r>
-        <w:t>in .</w:t>
-      </w:r>
-      <w:proofErr w:type="gramEnd"/>
-      <w:r>
-        <w:t>/</w:t>
+        <w:t>Places executable in ./</w:t>
       </w:r>
       <w:r>
         <w:rPr>
@@ -1298,7 +1340,17 @@
         </w:numPr>
       </w:pPr>
       <w:r>
-        <w:t>To compile and run in one command: cargo run</w:t>
+        <w:t xml:space="preserve">To compile and run in one command: </w:t>
+      </w:r>
+      <w:r>
+        <w:t xml:space="preserve">$ </w:t>
+      </w:r>
+      <w:r>
+        <w:rPr>
+          <w:b/>
+          <w:bCs/>
+        </w:rPr>
+        <w:t>cargo run</w:t>
       </w:r>
     </w:p>
     <w:p>
@@ -1308,8 +1360,19 @@
           <w:ilvl w:val="1"/>
           <w:numId w:val="1"/>
         </w:numPr>
-      </w:pPr>
-      <w:r>
+        <w:rPr>
+          <w:b/>
+          <w:bCs/>
+        </w:rPr>
+      </w:pPr>
+      <w:r>
+        <w:t xml:space="preserve">$ </w:t>
+      </w:r>
+      <w:r>
+        <w:rPr>
+          <w:b/>
+          <w:bCs/>
+        </w:rPr>
         <w:t>cargo check</w:t>
       </w:r>
     </w:p>
@@ -1353,7 +1416,17 @@
         </w:numPr>
       </w:pPr>
       <w:r>
-        <w:t>cargo build --release to compile it with optimizations.</w:t>
+        <w:t xml:space="preserve">$ </w:t>
+      </w:r>
+      <w:r>
+        <w:rPr>
+          <w:b/>
+          <w:bCs/>
+        </w:rPr>
+        <w:t>cargo build --release</w:t>
+      </w:r>
+      <w:r>
+        <w:t xml:space="preserve"> to compile it with optimizations.</w:t>
       </w:r>
     </w:p>
     <w:p>
@@ -1412,6 +1485,8 @@
       </w:r>
       <w:r>
         <w:rPr>
+          <w:b/>
+          <w:bCs/>
           <w:i/>
           <w:iCs/>
         </w:rPr>
@@ -1434,10 +1509,7 @@
         </w:numPr>
       </w:pPr>
       <w:r>
-        <w:t>T</w:t>
-      </w:r>
-      <w:r>
-        <w:t xml:space="preserve">o obtain user input and then print the result as output, we need to bring the </w:t>
+        <w:t xml:space="preserve">To obtain user input and then print the result as output, we need to bring the </w:t>
       </w:r>
       <w:r>
         <w:rPr>
@@ -1447,39 +1519,43 @@
         <w:t>io</w:t>
       </w:r>
       <w:r>
-        <w:t xml:space="preserve"> input/output library into scope</w:t>
-      </w:r>
-      <w:r>
-        <w:t>, but this isn’t included in the prelude</w:t>
-      </w:r>
-      <w:r>
-        <w:t>.</w:t>
-      </w:r>
-      <w:r>
-        <w:t xml:space="preserve"> Therefore, </w:t>
+        <w:t xml:space="preserve"> input/output library into scope, but this isn’t included in the prelude. Therefore, </w:t>
       </w:r>
       <w:r>
         <w:rPr>
           <w:rStyle w:val="HTMLCode"/>
           <w:rFonts w:eastAsiaTheme="minorHAnsi"/>
         </w:rPr>
-        <w:t xml:space="preserve">use </w:t>
-      </w:r>
-      <w:proofErr w:type="gramStart"/>
+        <w:t>use std::io;</w:t>
+      </w:r>
+    </w:p>
+    <w:p>
+      <w:pPr>
+        <w:pStyle w:val="ListParagraph"/>
+        <w:numPr>
+          <w:ilvl w:val="1"/>
+          <w:numId w:val="1"/>
+        </w:numPr>
+      </w:pPr>
       <w:r>
         <w:rPr>
           <w:rStyle w:val="HTMLCode"/>
           <w:rFonts w:eastAsiaTheme="minorHAnsi"/>
         </w:rPr>
-        <w:t>std::</w:t>
-      </w:r>
-      <w:proofErr w:type="gramEnd"/>
+        <w:t>let</w:t>
+      </w:r>
+      <w:r>
+        <w:t xml:space="preserve"> to declare variables. In Rust, variables are immutable by default, meaning once we give the variable a value, the value won’t change. For mutability, add </w:t>
+      </w:r>
       <w:r>
         <w:rPr>
           <w:rStyle w:val="HTMLCode"/>
           <w:rFonts w:eastAsiaTheme="minorHAnsi"/>
         </w:rPr>
-        <w:t>io;</w:t>
+        <w:t>mut</w:t>
+      </w:r>
+      <w:r>
+        <w:t xml:space="preserve"> before the variable name.</w:t>
       </w:r>
     </w:p>
     <w:p>
@@ -1491,30 +1567,7 @@
         </w:numPr>
       </w:pPr>
       <w:r>
-        <w:rPr>
-          <w:rStyle w:val="HTMLCode"/>
-          <w:rFonts w:eastAsiaTheme="minorHAnsi"/>
-        </w:rPr>
-        <w:t>let</w:t>
-      </w:r>
-      <w:r>
-        <w:t xml:space="preserve"> to declare variables. </w:t>
-      </w:r>
-      <w:r>
-        <w:t>In Rust, variables are immutable by default, meaning once we give the variable a value, the value won’t change.</w:t>
-      </w:r>
-      <w:r>
-        <w:t xml:space="preserve"> For mutability, add </w:t>
-      </w:r>
-      <w:r>
-        <w:rPr>
-          <w:rStyle w:val="HTMLCode"/>
-          <w:rFonts w:eastAsiaTheme="minorHAnsi"/>
-        </w:rPr>
-        <w:t>mut</w:t>
-      </w:r>
-      <w:r>
-        <w:t xml:space="preserve"> before the variable name.</w:t>
+        <w:t>Start a comment with //</w:t>
       </w:r>
     </w:p>
     <w:p>
@@ -1526,27 +1579,7 @@
         </w:numPr>
       </w:pPr>
       <w:r>
-        <w:t>Start a comment with //</w:t>
-      </w:r>
-    </w:p>
-    <w:p>
-      <w:pPr>
-        <w:pStyle w:val="ListParagraph"/>
-        <w:numPr>
-          <w:ilvl w:val="1"/>
-          <w:numId w:val="1"/>
-        </w:numPr>
-      </w:pPr>
-      <w:r>
-        <w:t xml:space="preserve">let mut guess = </w:t>
-      </w:r>
-      <w:proofErr w:type="gramStart"/>
-      <w:r>
-        <w:t>String::new(</w:t>
-      </w:r>
-      <w:proofErr w:type="gramEnd"/>
-      <w:r>
-        <w:t>);</w:t>
+        <w:t>let mut guess = String::new();</w:t>
       </w:r>
     </w:p>
     <w:p>
@@ -1579,16 +1612,11 @@
           <w:numId w:val="1"/>
         </w:numPr>
       </w:pPr>
-      <w:proofErr w:type="gramStart"/>
       <w:r>
         <w:t>String::new</w:t>
       </w:r>
       <w:r>
-        <w:t>(</w:t>
-      </w:r>
-      <w:proofErr w:type="gramEnd"/>
-      <w:r>
-        <w:t>) is</w:t>
+        <w:t>() is</w:t>
       </w:r>
       <w:r>
         <w:t xml:space="preserve"> a function that returns a new instance of a String. </w:t>
@@ -1622,24 +1650,13 @@
           <w:numId w:val="1"/>
         </w:numPr>
       </w:pPr>
-      <w:proofErr w:type="gramStart"/>
-      <w:r>
-        <w:t>The :</w:t>
-      </w:r>
-      <w:proofErr w:type="gramEnd"/>
-      <w:r>
-        <w:t xml:space="preserve">: syntax in </w:t>
-      </w:r>
-      <w:proofErr w:type="gramStart"/>
-      <w:r>
-        <w:t>the ::new</w:t>
-      </w:r>
-      <w:proofErr w:type="gramEnd"/>
-      <w:r>
-        <w:t xml:space="preserve"> line indicates that new is an associated function of the String type. An </w:t>
-      </w:r>
-      <w:r>
-        <w:rPr>
+      <w:r>
+        <w:t xml:space="preserve">The :: syntax in the ::new line indicates that new is an associated function of the String type. An </w:t>
+      </w:r>
+      <w:r>
+        <w:rPr>
+          <w:b/>
+          <w:bCs/>
           <w:i/>
           <w:iCs/>
         </w:rPr>
@@ -1658,42 +1675,27 @@
         </w:numPr>
       </w:pPr>
       <w:r>
-        <w:t xml:space="preserve">    </w:t>
-      </w:r>
-      <w:proofErr w:type="gramStart"/>
-      <w:r>
-        <w:t>io::stdin().</w:t>
+        <w:t xml:space="preserve">    io::stdin()</w:t>
+      </w:r>
+      <w:r>
+        <w:br/>
+      </w:r>
+      <w:r>
+        <w:t>.</w:t>
       </w:r>
       <w:proofErr w:type="spellStart"/>
       <w:r>
-        <w:t>read</w:t>
-      </w:r>
-      <w:proofErr w:type="gramEnd"/>
-      <w:r>
-        <w:t>_</w:t>
-      </w:r>
-      <w:proofErr w:type="gramStart"/>
-      <w:r>
-        <w:t>line</w:t>
+        <w:t>read_line</w:t>
       </w:r>
       <w:proofErr w:type="spellEnd"/>
       <w:r>
-        <w:t>(</w:t>
-      </w:r>
-      <w:proofErr w:type="gramEnd"/>
-      <w:r>
-        <w:t>&amp;mut guess</w:t>
-      </w:r>
-      <w:proofErr w:type="gramStart"/>
-      <w:r>
-        <w:t>)</w:t>
-      </w:r>
-      <w:r>
-        <w:t>.expect</w:t>
-      </w:r>
-      <w:proofErr w:type="gramEnd"/>
-      <w:r>
-        <w:t>("Failed to read line");</w:t>
+        <w:t>(&amp;mut guess)</w:t>
+      </w:r>
+      <w:r>
+        <w:br/>
+      </w:r>
+      <w:r>
+        <w:t>.expect("Failed to read line");</w:t>
       </w:r>
     </w:p>
     <w:p>
@@ -1758,6 +1760,17 @@
       </w:r>
       <w:r>
         <w:t>For now, all you need to know is that, like variables, references are immutable by default. Hence, you need to write &amp;mut guess rather than &amp;guess to make it mutable.</w:t>
+      </w:r>
+      <w:r>
+        <w:t xml:space="preserve"> (If I understand correctly, ‘guess’ is a growable string, and strings grow by copying the new contents into newly-allocated memory, and hence </w:t>
+      </w:r>
+      <w:proofErr w:type="spellStart"/>
+      <w:r>
+        <w:t>read_line</w:t>
+      </w:r>
+      <w:proofErr w:type="spellEnd"/>
+      <w:r>
+        <w:t xml:space="preserve"> may change where it points, which we explicitly allow by specifying ‘mut’.)</w:t>
       </w:r>
     </w:p>
     <w:p>
@@ -1873,13 +1886,29 @@
         </w:numPr>
       </w:pPr>
       <w:r>
-        <w:t>If this instance of Result is an Err value, expect will cause the program to crash and display the message that you passed as an argument to expect.</w:t>
+        <w:t xml:space="preserve">If this instance of Result is an Err value, expect will cause the program to crash and display the message that you passed as an argument to </w:t>
+      </w:r>
+      <w:r>
+        <w:t>it</w:t>
+      </w:r>
+      <w:r>
+        <w:t>.</w:t>
       </w:r>
       <w:r>
         <w:t xml:space="preserve"> </w:t>
       </w:r>
       <w:r>
-        <w:t>If this instance of Result is an Ok value, expect will take the return value that Ok is holding and return just that value to you so you can use it. In this case, that value is the number of bytes in the user’s input.</w:t>
+        <w:t xml:space="preserve">If this instance of Result is an Ok value, expect will take the </w:t>
+      </w:r>
+      <w:r>
+        <w:rPr>
+          <w:b/>
+          <w:bCs/>
+        </w:rPr>
+        <w:t>return value that Ok is holding</w:t>
+      </w:r>
+      <w:r>
+        <w:t xml:space="preserve"> and return just that value to you so you can use it. In this case, that value is the number of bytes in the user’s input.</w:t>
       </w:r>
     </w:p>
     <w:p>
@@ -1906,15 +1935,7 @@
         </w:numPr>
       </w:pPr>
       <w:r>
-        <w:t xml:space="preserve">The right way to suppress the warning is to actually write error-handling code, but in our </w:t>
-      </w:r>
-      <w:proofErr w:type="gramStart"/>
-      <w:r>
-        <w:t>case</w:t>
-      </w:r>
-      <w:proofErr w:type="gramEnd"/>
-      <w:r>
-        <w:t xml:space="preserve"> we just want to crash this program when a problem occurs, so we can use expect.</w:t>
+        <w:t>The right way to suppress the warning is to actually write error-handling code, but in our case we just want to crash this program when a problem occurs, so we can use expect.</w:t>
       </w:r>
     </w:p>
     <w:p>
@@ -1952,7 +1973,6 @@
         <w:t xml:space="preserve">To print variables vs. expressions: </w:t>
       </w:r>
       <w:proofErr w:type="spellStart"/>
-      <w:proofErr w:type="gramStart"/>
       <w:r>
         <w:rPr>
           <w:rFonts w:ascii="Courier New" w:eastAsia="Times New Roman" w:hAnsi="Courier New" w:cs="Courier New"/>
@@ -1968,16 +1988,7 @@
           <w:sz w:val="20"/>
           <w:szCs w:val="20"/>
         </w:rPr>
-        <w:t>!(</w:t>
-      </w:r>
-      <w:proofErr w:type="gramEnd"/>
-      <w:r>
-        <w:rPr>
-          <w:rFonts w:ascii="Courier New" w:eastAsia="Times New Roman" w:hAnsi="Courier New" w:cs="Courier New"/>
-          <w:sz w:val="20"/>
-          <w:szCs w:val="20"/>
-        </w:rPr>
-        <w:t>"x = {x} and y + 2 = {}", y + 2);</w:t>
+        <w:t>!("x = {x} and y + 2 = {}", y + 2);</w:t>
       </w:r>
     </w:p>
     <w:p>
@@ -1989,13 +2000,7 @@
         </w:numPr>
       </w:pPr>
       <w:r>
-        <w:t>[dependencies]</w:t>
-      </w:r>
-      <w:r>
-        <w:t xml:space="preserve"> </w:t>
-      </w:r>
-      <w:r>
-        <w:t>rand = "0.8.5"</w:t>
+        <w:t>[dependencies] rand = "0.8.5"</w:t>
       </w:r>
     </w:p>
     <w:p>
@@ -2010,10 +2015,7 @@
         <w:t>0.8.5</w:t>
       </w:r>
       <w:r>
-        <w:t xml:space="preserve"> is a </w:t>
-      </w:r>
-      <w:r>
-        <w:t>S</w:t>
+        <w:t xml:space="preserve"> is a S</w:t>
       </w:r>
       <w:r>
         <w:t xml:space="preserve">emantic version specifier. Cargo understands </w:t>
@@ -2039,7 +2041,11 @@
       </w:r>
       <w:proofErr w:type="spellEnd"/>
       <w:r>
-        <w:t>), which is a standard for writing version numbers. The specifier 0.8.5 is actually shorthand for ^0.8.5, which means any version that is at least 0.8.5 but below 0.9.0.</w:t>
+        <w:t xml:space="preserve">), which is a standard for writing version numbers. The specifier 0.8.5 is actually shorthand for ^0.8.5, which means any version that is at least 0.8.5 but below </w:t>
+      </w:r>
+      <w:r>
+        <w:lastRenderedPageBreak/>
+        <w:t>0.9.0.</w:t>
       </w:r>
       <w:r>
         <w:t xml:space="preserve"> </w:t>
@@ -2077,11 +2083,9 @@
       <w:r>
         <w:t xml:space="preserve">. Crates.io is where people in the Rust ecosystem post their </w:t>
       </w:r>
-      <w:proofErr w:type="gramStart"/>
-      <w:r>
-        <w:t>open source</w:t>
-      </w:r>
-      <w:proofErr w:type="gramEnd"/>
+      <w:r>
+        <w:t>open-source</w:t>
+      </w:r>
       <w:r>
         <w:t xml:space="preserve"> Rust projects for others to use.</w:t>
       </w:r>
@@ -2104,10 +2108,7 @@
         <w:t xml:space="preserve"> and</w:t>
       </w:r>
       <w:r>
-        <w:t xml:space="preserve"> </w:t>
-      </w:r>
-      <w:r>
-        <w:t>that version contains an important bug fix, but</w:t>
+        <w:t xml:space="preserve"> that version contains an important bug fix, but</w:t>
       </w:r>
       <w:r>
         <w:t xml:space="preserve"> </w:t>
@@ -2195,7 +2196,17 @@
         <w:t>do</w:t>
       </w:r>
       <w:r>
-        <w:t xml:space="preserve"> want to update a crate, Cargo provides the command update, which will ignore the </w:t>
+        <w:t xml:space="preserve"> want to update a crate, Cargo provides the command </w:t>
+      </w:r>
+      <w:r>
+        <w:rPr>
+          <w:b/>
+          <w:bCs/>
+        </w:rPr>
+        <w:t>update</w:t>
+      </w:r>
+      <w:r>
+        <w:t xml:space="preserve">, which will ignore the </w:t>
       </w:r>
       <w:proofErr w:type="spellStart"/>
       <w:r>
@@ -2243,7 +2254,17 @@
         </w:numPr>
       </w:pPr>
       <w:r>
-        <w:t>Another neat feature of Cargo is that running the cargo doc --open command will build documentation provided by all your dependencies locally and open it in your browser.</w:t>
+        <w:t xml:space="preserve">Another neat feature of Cargo is that running the </w:t>
+      </w:r>
+      <w:r>
+        <w:rPr>
+          <w:b/>
+          <w:bCs/>
+        </w:rPr>
+        <w:t xml:space="preserve">cargo doc --open </w:t>
+      </w:r>
+      <w:r>
+        <w:t>command will build documentation provided by all your dependencies locally and open it in your browser.</w:t>
       </w:r>
     </w:p>
     <w:p>
@@ -2280,7 +2301,6 @@
         </w:rPr>
         <w:t xml:space="preserve"> </w:t>
       </w:r>
-      <w:proofErr w:type="gramStart"/>
       <w:r>
         <w:rPr>
           <w:rFonts w:ascii="Consolas" w:eastAsia="Times New Roman" w:hAnsi="Consolas" w:cs="Times New Roman"/>
@@ -2319,7 +2339,6 @@
         </w:rPr>
         <w:t>::</w:t>
       </w:r>
-      <w:proofErr w:type="gramEnd"/>
       <w:r>
         <w:rPr>
           <w:rFonts w:ascii="Consolas" w:eastAsia="Times New Roman" w:hAnsi="Consolas" w:cs="Times New Roman"/>
@@ -2375,7 +2394,6 @@
         </w:rPr>
         <w:t xml:space="preserve"> </w:t>
       </w:r>
-      <w:proofErr w:type="gramStart"/>
       <w:r>
         <w:rPr>
           <w:rFonts w:ascii="Consolas" w:eastAsia="Times New Roman" w:hAnsi="Consolas" w:cs="Times New Roman"/>
@@ -2394,7 +2412,6 @@
         </w:rPr>
         <w:t>::</w:t>
       </w:r>
-      <w:proofErr w:type="gramEnd"/>
       <w:r>
         <w:rPr>
           <w:rFonts w:ascii="Consolas" w:eastAsia="Times New Roman" w:hAnsi="Consolas" w:cs="Times New Roman"/>
@@ -2465,7 +2482,6 @@
         </w:rPr>
         <w:t xml:space="preserve"> </w:t>
       </w:r>
-      <w:proofErr w:type="gramStart"/>
       <w:r>
         <w:rPr>
           <w:rFonts w:ascii="Consolas" w:eastAsia="Times New Roman" w:hAnsi="Consolas" w:cs="Times New Roman"/>
@@ -2485,7 +2501,6 @@
         <w:t>::</w:t>
       </w:r>
       <w:proofErr w:type="spellStart"/>
-      <w:proofErr w:type="gramEnd"/>
       <w:r>
         <w:rPr>
           <w:rFonts w:ascii="Consolas" w:eastAsia="Times New Roman" w:hAnsi="Consolas" w:cs="Times New Roman"/>
@@ -2561,7 +2576,6 @@
         </w:rPr>
         <w:t xml:space="preserve"> </w:t>
       </w:r>
-      <w:proofErr w:type="gramStart"/>
       <w:r>
         <w:rPr>
           <w:rFonts w:ascii="Consolas" w:eastAsia="Times New Roman" w:hAnsi="Consolas" w:cs="Times New Roman"/>
@@ -2580,17 +2594,7 @@
           <w:sz w:val="21"/>
           <w:szCs w:val="21"/>
         </w:rPr>
-        <w:t>(</w:t>
-      </w:r>
-      <w:proofErr w:type="gramEnd"/>
-      <w:r>
-        <w:rPr>
-          <w:rFonts w:ascii="Consolas" w:eastAsia="Times New Roman" w:hAnsi="Consolas" w:cs="Times New Roman"/>
-          <w:color w:val="9399B2"/>
-          <w:sz w:val="21"/>
-          <w:szCs w:val="21"/>
-        </w:rPr>
-        <w:t>)</w:t>
+        <w:t>()</w:t>
       </w:r>
       <w:r>
         <w:rPr>
@@ -2691,7 +2695,6 @@
         <w:t xml:space="preserve">    </w:t>
       </w:r>
       <w:proofErr w:type="spellStart"/>
-      <w:proofErr w:type="gramStart"/>
       <w:r>
         <w:rPr>
           <w:rFonts w:ascii="Consolas" w:eastAsia="Times New Roman" w:hAnsi="Consolas" w:cs="Times New Roman"/>
@@ -2724,7 +2727,6 @@
         </w:rPr>
         <w:t>(</w:t>
       </w:r>
-      <w:proofErr w:type="gramEnd"/>
       <w:r>
         <w:rPr>
           <w:rFonts w:ascii="Consolas" w:eastAsia="Times New Roman" w:hAnsi="Consolas" w:cs="Times New Roman"/>
@@ -2859,7 +2861,6 @@
         <w:t xml:space="preserve"> </w:t>
       </w:r>
       <w:proofErr w:type="spellStart"/>
-      <w:proofErr w:type="gramStart"/>
       <w:r>
         <w:rPr>
           <w:rFonts w:ascii="Consolas" w:eastAsia="Times New Roman" w:hAnsi="Consolas" w:cs="Times New Roman"/>
@@ -2890,7 +2891,6 @@
         <w:t>trim</w:t>
       </w:r>
       <w:proofErr w:type="spellEnd"/>
-      <w:proofErr w:type="gramEnd"/>
       <w:r>
         <w:rPr>
           <w:rFonts w:ascii="Consolas" w:eastAsia="Times New Roman" w:hAnsi="Consolas" w:cs="Times New Roman"/>
@@ -2898,17 +2898,7 @@
           <w:sz w:val="21"/>
           <w:szCs w:val="21"/>
         </w:rPr>
-        <w:t>(</w:t>
-      </w:r>
-      <w:proofErr w:type="gramStart"/>
-      <w:r>
-        <w:rPr>
-          <w:rFonts w:ascii="Consolas" w:eastAsia="Times New Roman" w:hAnsi="Consolas" w:cs="Times New Roman"/>
-          <w:color w:val="9399B2"/>
-          <w:sz w:val="21"/>
-          <w:szCs w:val="21"/>
-        </w:rPr>
-        <w:t>)</w:t>
+        <w:t>()</w:t>
       </w:r>
       <w:r>
         <w:rPr>
@@ -2930,7 +2920,6 @@
         </w:rPr>
         <w:t>parse</w:t>
       </w:r>
-      <w:proofErr w:type="gramEnd"/>
       <w:r>
         <w:rPr>
           <w:rFonts w:ascii="Consolas" w:eastAsia="Times New Roman" w:hAnsi="Consolas" w:cs="Times New Roman"/>
@@ -2938,17 +2927,7 @@
           <w:sz w:val="21"/>
           <w:szCs w:val="21"/>
         </w:rPr>
-        <w:t>(</w:t>
-      </w:r>
-      <w:proofErr w:type="gramStart"/>
-      <w:r>
-        <w:rPr>
-          <w:rFonts w:ascii="Consolas" w:eastAsia="Times New Roman" w:hAnsi="Consolas" w:cs="Times New Roman"/>
-          <w:color w:val="9399B2"/>
-          <w:sz w:val="21"/>
-          <w:szCs w:val="21"/>
-        </w:rPr>
-        <w:t>)</w:t>
+        <w:t>()</w:t>
       </w:r>
       <w:r>
         <w:rPr>
@@ -2970,7 +2949,6 @@
         </w:rPr>
         <w:t>expect</w:t>
       </w:r>
-      <w:proofErr w:type="gramEnd"/>
       <w:r>
         <w:rPr>
           <w:rFonts w:ascii="Consolas" w:eastAsia="Times New Roman" w:hAnsi="Consolas" w:cs="Times New Roman"/>
@@ -3181,7 +3159,6 @@
         </w:rPr>
         <w:t xml:space="preserve">        </w:t>
       </w:r>
-      <w:proofErr w:type="gramStart"/>
       <w:r>
         <w:rPr>
           <w:rFonts w:ascii="Consolas" w:eastAsia="Times New Roman" w:hAnsi="Consolas" w:cs="Times New Roman"/>
@@ -3202,7 +3179,6 @@
         </w:rPr>
         <w:t>::</w:t>
       </w:r>
-      <w:proofErr w:type="gramEnd"/>
       <w:r>
         <w:rPr>
           <w:rFonts w:ascii="Consolas" w:eastAsia="Times New Roman" w:hAnsi="Consolas" w:cs="Times New Roman"/>
@@ -3242,7 +3218,6 @@
         <w:t xml:space="preserve"> </w:t>
       </w:r>
       <w:proofErr w:type="spellStart"/>
-      <w:proofErr w:type="gramStart"/>
       <w:r>
         <w:rPr>
           <w:rFonts w:ascii="Consolas" w:eastAsia="Times New Roman" w:hAnsi="Consolas" w:cs="Times New Roman"/>
@@ -3275,7 +3250,6 @@
         </w:rPr>
         <w:t>(</w:t>
       </w:r>
-      <w:proofErr w:type="gramEnd"/>
       <w:r>
         <w:rPr>
           <w:rFonts w:ascii="Consolas" w:eastAsia="Times New Roman" w:hAnsi="Consolas" w:cs="Times New Roman"/>
@@ -3320,7 +3294,6 @@
         </w:rPr>
         <w:t xml:space="preserve">        </w:t>
       </w:r>
-      <w:proofErr w:type="gramStart"/>
       <w:r>
         <w:rPr>
           <w:rFonts w:ascii="Consolas" w:eastAsia="Times New Roman" w:hAnsi="Consolas" w:cs="Times New Roman"/>
@@ -3341,7 +3314,6 @@
         </w:rPr>
         <w:t>::</w:t>
       </w:r>
-      <w:proofErr w:type="gramEnd"/>
       <w:r>
         <w:rPr>
           <w:rFonts w:ascii="Consolas" w:eastAsia="Times New Roman" w:hAnsi="Consolas" w:cs="Times New Roman"/>
@@ -3381,7 +3353,6 @@
         <w:t xml:space="preserve"> </w:t>
       </w:r>
       <w:proofErr w:type="spellStart"/>
-      <w:proofErr w:type="gramStart"/>
       <w:r>
         <w:rPr>
           <w:rFonts w:ascii="Consolas" w:eastAsia="Times New Roman" w:hAnsi="Consolas" w:cs="Times New Roman"/>
@@ -3414,7 +3385,6 @@
         </w:rPr>
         <w:t>(</w:t>
       </w:r>
-      <w:proofErr w:type="gramEnd"/>
       <w:r>
         <w:rPr>
           <w:rFonts w:ascii="Consolas" w:eastAsia="Times New Roman" w:hAnsi="Consolas" w:cs="Times New Roman"/>
@@ -3459,7 +3429,6 @@
         </w:rPr>
         <w:t xml:space="preserve">        </w:t>
       </w:r>
-      <w:proofErr w:type="gramStart"/>
       <w:r>
         <w:rPr>
           <w:rFonts w:ascii="Consolas" w:eastAsia="Times New Roman" w:hAnsi="Consolas" w:cs="Times New Roman"/>
@@ -3480,7 +3449,6 @@
         </w:rPr>
         <w:t>::</w:t>
       </w:r>
-      <w:proofErr w:type="gramEnd"/>
       <w:r>
         <w:rPr>
           <w:rFonts w:ascii="Consolas" w:eastAsia="Times New Roman" w:hAnsi="Consolas" w:cs="Times New Roman"/>
@@ -3520,7 +3488,6 @@
         <w:t xml:space="preserve"> </w:t>
       </w:r>
       <w:proofErr w:type="spellStart"/>
-      <w:proofErr w:type="gramStart"/>
       <w:r>
         <w:rPr>
           <w:rFonts w:ascii="Consolas" w:eastAsia="Times New Roman" w:hAnsi="Consolas" w:cs="Times New Roman"/>
@@ -3553,7 +3520,6 @@
         </w:rPr>
         <w:t>(</w:t>
       </w:r>
-      <w:proofErr w:type="gramEnd"/>
       <w:r>
         <w:rPr>
           <w:rFonts w:ascii="Consolas" w:eastAsia="Times New Roman" w:hAnsi="Consolas" w:cs="Times New Roman"/>
@@ -3663,10 +3629,7 @@
       </w:r>
       <w:proofErr w:type="spellEnd"/>
       <w:r>
-        <w:t xml:space="preserve"> and has the variants Less, Greater, and Equal.</w:t>
-      </w:r>
-      <w:r>
-        <w:t xml:space="preserve"> </w:t>
+        <w:t xml:space="preserve"> and has the variants Less, Greater, and Equal. </w:t>
       </w:r>
     </w:p>
     <w:p>
@@ -3740,9 +3703,902 @@
         <w:t>The loop keyword creates an infinite loop.</w:t>
       </w:r>
     </w:p>
+    <w:p>
+      <w:pPr>
+        <w:pStyle w:val="ListParagraph"/>
+        <w:numPr>
+          <w:ilvl w:val="0"/>
+          <w:numId w:val="1"/>
+        </w:numPr>
+      </w:pPr>
+      <w:r>
+        <w:t>Common Programming Concepts</w:t>
+      </w:r>
+      <w:r>
+        <w:t>:</w:t>
+      </w:r>
+    </w:p>
+    <w:p>
+      <w:pPr>
+        <w:pStyle w:val="ListParagraph"/>
+        <w:numPr>
+          <w:ilvl w:val="1"/>
+          <w:numId w:val="1"/>
+        </w:numPr>
+      </w:pPr>
+      <w:r>
+        <w:lastRenderedPageBreak/>
+        <w:t>B</w:t>
+      </w:r>
+      <w:r>
+        <w:t>y default, variables are immutable</w:t>
+      </w:r>
+      <w:r>
+        <w:t xml:space="preserve">. </w:t>
+      </w:r>
+      <w:r>
+        <w:t>But mutability can be very useful, and can make code more convenient to write.</w:t>
+      </w:r>
+      <w:r>
+        <w:t xml:space="preserve"> Therefore, </w:t>
+      </w:r>
+      <w:r>
+        <w:t>you can make them mutable by adding mut in front of the variable name</w:t>
+      </w:r>
+      <w:r>
+        <w:t>.</w:t>
+      </w:r>
+    </w:p>
+    <w:p>
+      <w:pPr>
+        <w:pStyle w:val="ListParagraph"/>
+        <w:numPr>
+          <w:ilvl w:val="1"/>
+          <w:numId w:val="1"/>
+        </w:numPr>
+      </w:pPr>
+      <w:r>
+        <w:t xml:space="preserve">Like immutable variables, </w:t>
+      </w:r>
+      <w:r>
+        <w:rPr>
+          <w:i/>
+          <w:iCs/>
+        </w:rPr>
+        <w:t>constants</w:t>
+      </w:r>
+      <w:r>
+        <w:t xml:space="preserve"> are values that are bound to a name and are not allowed to change, but there are a few differences between constants and variables.</w:t>
+      </w:r>
+    </w:p>
+    <w:p>
+      <w:pPr>
+        <w:pStyle w:val="ListParagraph"/>
+        <w:numPr>
+          <w:ilvl w:val="2"/>
+          <w:numId w:val="1"/>
+        </w:numPr>
+      </w:pPr>
+      <w:r>
+        <w:t>T</w:t>
+      </w:r>
+      <w:r>
+        <w:t>he type of the value</w:t>
+      </w:r>
+      <w:r>
+        <w:t xml:space="preserve"> they hold</w:t>
+      </w:r>
+      <w:r>
+        <w:t xml:space="preserve"> </w:t>
+      </w:r>
+      <w:r>
+        <w:rPr>
+          <w:i/>
+          <w:iCs/>
+        </w:rPr>
+        <w:t>must</w:t>
+      </w:r>
+      <w:r>
+        <w:t xml:space="preserve"> be annotated</w:t>
+      </w:r>
+      <w:r>
+        <w:t xml:space="preserve"> (</w:t>
+      </w:r>
+      <w:r>
+        <w:t>We’ll cover types and type annotations in the next section</w:t>
+      </w:r>
+      <w:r>
+        <w:t>).</w:t>
+      </w:r>
+    </w:p>
+    <w:p>
+      <w:pPr>
+        <w:pStyle w:val="ListParagraph"/>
+        <w:numPr>
+          <w:ilvl w:val="2"/>
+          <w:numId w:val="1"/>
+        </w:numPr>
+      </w:pPr>
+      <w:r>
+        <w:t>Difference between constants and immutable variables?</w:t>
+      </w:r>
+    </w:p>
+    <w:p>
+      <w:pPr>
+        <w:pStyle w:val="ListParagraph"/>
+        <w:numPr>
+          <w:ilvl w:val="3"/>
+          <w:numId w:val="1"/>
+        </w:numPr>
+      </w:pPr>
+      <w:r>
+        <w:t>Constants can be declared in any scope, including the global scope</w:t>
+      </w:r>
+      <w:r>
+        <w:t>.</w:t>
+      </w:r>
+    </w:p>
+    <w:p>
+      <w:pPr>
+        <w:pStyle w:val="ListParagraph"/>
+        <w:numPr>
+          <w:ilvl w:val="3"/>
+          <w:numId w:val="1"/>
+        </w:numPr>
+      </w:pPr>
+      <w:r>
+        <w:t>T</w:t>
+      </w:r>
+      <w:r>
+        <w:t>he last difference is that constants may be set only to a constant expression, not the result of a value that could only be computed at runtime</w:t>
+      </w:r>
+      <w:r>
+        <w:t>.</w:t>
+      </w:r>
+    </w:p>
+    <w:p>
+      <w:pPr>
+        <w:pStyle w:val="ListParagraph"/>
+        <w:numPr>
+          <w:ilvl w:val="3"/>
+          <w:numId w:val="1"/>
+        </w:numPr>
+      </w:pPr>
+      <w:r>
+        <w:t>const THREE_HOURS_IN_SECONDS: u32 = 60 * 60 * 3;</w:t>
+      </w:r>
+    </w:p>
+    <w:p>
+      <w:pPr>
+        <w:pStyle w:val="ListParagraph"/>
+        <w:numPr>
+          <w:ilvl w:val="3"/>
+          <w:numId w:val="1"/>
+        </w:numPr>
+      </w:pPr>
+      <w:r>
+        <w:t>Rust’s naming convention for constants is to use all uppercase with underscores between words.</w:t>
+      </w:r>
+    </w:p>
+    <w:p>
+      <w:pPr>
+        <w:pStyle w:val="ListParagraph"/>
+        <w:numPr>
+          <w:ilvl w:val="1"/>
+          <w:numId w:val="1"/>
+        </w:numPr>
+      </w:pPr>
+      <w:r>
+        <w:t>Shadowing:</w:t>
+      </w:r>
+      <w:r>
+        <w:t xml:space="preserve"> </w:t>
+      </w:r>
+      <w:r>
+        <w:t>Y</w:t>
+      </w:r>
+      <w:r>
+        <w:t xml:space="preserve">ou can declare a new variable with the same name as a previous variable. </w:t>
+      </w:r>
+      <w:proofErr w:type="spellStart"/>
+      <w:r>
+        <w:t>Rustaceans</w:t>
+      </w:r>
+      <w:proofErr w:type="spellEnd"/>
+      <w:r>
+        <w:t xml:space="preserve"> say that the first variable is </w:t>
+      </w:r>
+      <w:r>
+        <w:rPr>
+          <w:i/>
+          <w:iCs/>
+        </w:rPr>
+        <w:t>shadowed</w:t>
+      </w:r>
+      <w:r>
+        <w:t xml:space="preserve"> by the second, which means that the second variable is what the compiler will see when you use the name of the variable.</w:t>
+      </w:r>
+      <w:r>
+        <w:t xml:space="preserve"> </w:t>
+      </w:r>
+    </w:p>
+    <w:p>
+      <w:pPr>
+        <w:pStyle w:val="ListParagraph"/>
+        <w:numPr>
+          <w:ilvl w:val="2"/>
+          <w:numId w:val="1"/>
+        </w:numPr>
+      </w:pPr>
+      <w:r>
+        <w:t xml:space="preserve">In effect, the second variable overshadows the first, taking any uses of the variable name to itself </w:t>
+      </w:r>
+      <w:r>
+        <w:rPr>
+          <w:b/>
+          <w:bCs/>
+        </w:rPr>
+        <w:t>until either it itself is shadowed or the scope ends</w:t>
+      </w:r>
+      <w:r>
+        <w:t>.</w:t>
+      </w:r>
+    </w:p>
+    <w:p>
+      <w:pPr>
+        <w:pStyle w:val="ListParagraph"/>
+        <w:numPr>
+          <w:ilvl w:val="2"/>
+          <w:numId w:val="1"/>
+        </w:numPr>
+      </w:pPr>
+      <w:r>
+        <w:t>Shadowing is different from marking a variable as mut because we’ll get a compile-time error if we accidentally try to reassign to this variable without using the let keyword. By using let, we can perform a few transformations on a value but have the variable be immutable after those transformations have been completed.</w:t>
+      </w:r>
+    </w:p>
+    <w:p>
+      <w:pPr>
+        <w:pStyle w:val="ListParagraph"/>
+        <w:numPr>
+          <w:ilvl w:val="1"/>
+          <w:numId w:val="1"/>
+        </w:numPr>
+      </w:pPr>
+      <w:r>
+        <w:t xml:space="preserve">Every value in Rust is of a certain </w:t>
+      </w:r>
+      <w:r>
+        <w:rPr>
+          <w:i/>
+          <w:iCs/>
+        </w:rPr>
+        <w:t>data type</w:t>
+      </w:r>
+      <w:r>
+        <w:t>, which tells Rust what kind of data is being specified so it knows how to work with that data.</w:t>
+      </w:r>
+    </w:p>
+    <w:p>
+      <w:pPr>
+        <w:pStyle w:val="ListParagraph"/>
+        <w:numPr>
+          <w:ilvl w:val="1"/>
+          <w:numId w:val="1"/>
+        </w:numPr>
+      </w:pPr>
+      <w:r>
+        <w:t xml:space="preserve">Keep in mind that Rust is a </w:t>
+      </w:r>
+      <w:r>
+        <w:rPr>
+          <w:i/>
+          <w:iCs/>
+        </w:rPr>
+        <w:t>statically typed</w:t>
+      </w:r>
+      <w:r>
+        <w:t xml:space="preserve"> language, which means that it must know the types of all variables at compile time.</w:t>
+      </w:r>
+    </w:p>
+    <w:p>
+      <w:pPr>
+        <w:pStyle w:val="ListParagraph"/>
+        <w:numPr>
+          <w:ilvl w:val="1"/>
+          <w:numId w:val="1"/>
+        </w:numPr>
+      </w:pPr>
+      <w:r>
+        <w:t>The compiler can usually infer what type we want to use based on the value and how we use it</w:t>
+      </w:r>
+      <w:r>
+        <w:t xml:space="preserve"> but i</w:t>
+      </w:r>
+      <w:r>
+        <w:t>n cases when many types are possible</w:t>
+      </w:r>
+      <w:r>
+        <w:t xml:space="preserve"> (and the compiler cannot make a unique determination)</w:t>
+      </w:r>
+      <w:r>
+        <w:t xml:space="preserve">, </w:t>
+      </w:r>
+      <w:r>
+        <w:t>we must add a type annotation, like this:</w:t>
+      </w:r>
+      <w:r>
+        <w:br/>
+      </w:r>
+      <w:r>
+        <w:t>let guess: u32 = "42".parse().expect("Not a number!");</w:t>
+      </w:r>
+    </w:p>
+    <w:p>
+      <w:pPr>
+        <w:pStyle w:val="ListParagraph"/>
+        <w:numPr>
+          <w:ilvl w:val="1"/>
+          <w:numId w:val="1"/>
+        </w:numPr>
+      </w:pPr>
+      <w:r>
+        <w:t>We’ll look at two data type subsets: scalar and compound.</w:t>
+      </w:r>
+    </w:p>
+    <w:p>
+      <w:pPr>
+        <w:pStyle w:val="ListParagraph"/>
+        <w:numPr>
+          <w:ilvl w:val="2"/>
+          <w:numId w:val="1"/>
+        </w:numPr>
+      </w:pPr>
+      <w:r>
+        <w:t>Scalar types:</w:t>
+      </w:r>
+    </w:p>
+    <w:p>
+      <w:pPr>
+        <w:pStyle w:val="ListParagraph"/>
+        <w:numPr>
+          <w:ilvl w:val="3"/>
+          <w:numId w:val="1"/>
+        </w:numPr>
+      </w:pPr>
+      <w:r>
+        <w:t xml:space="preserve">A </w:t>
+      </w:r>
+      <w:r>
+        <w:rPr>
+          <w:i/>
+          <w:iCs/>
+        </w:rPr>
+        <w:t>scalar</w:t>
+      </w:r>
+      <w:r>
+        <w:t xml:space="preserve"> type represents a single value. Rust has four primary scalar types: integers, floating-point numbers, Booleans, and charact</w:t>
+      </w:r>
+      <w:r>
+        <w:t>er.</w:t>
+      </w:r>
+    </w:p>
+    <w:p>
+      <w:r>
+        <w:lastRenderedPageBreak/>
+        <w:drawing>
+          <wp:inline distT="0" distB="0" distL="0" distR="0" wp14:anchorId="752B589C" wp14:editId="15B9C69D">
+            <wp:extent cx="6858000" cy="3124200"/>
+            <wp:effectExtent l="0" t="0" r="0" b="0"/>
+            <wp:docPr id="1176522341" name="Picture 1"/>
+            <wp:cNvGraphicFramePr>
+              <a:graphicFrameLocks xmlns:a="http://schemas.openxmlformats.org/drawingml/2006/main" noChangeAspect="1"/>
+            </wp:cNvGraphicFramePr>
+            <a:graphic xmlns:a="http://schemas.openxmlformats.org/drawingml/2006/main">
+              <a:graphicData uri="http://schemas.openxmlformats.org/drawingml/2006/picture">
+                <pic:pic xmlns:pic="http://schemas.openxmlformats.org/drawingml/2006/picture">
+                  <pic:nvPicPr>
+                    <pic:cNvPr id="1176522341" name=""/>
+                    <pic:cNvPicPr/>
+                  </pic:nvPicPr>
+                  <pic:blipFill>
+                    <a:blip r:embed="rId18"/>
+                    <a:stretch>
+                      <a:fillRect/>
+                    </a:stretch>
+                  </pic:blipFill>
+                  <pic:spPr>
+                    <a:xfrm>
+                      <a:off x="0" y="0"/>
+                      <a:ext cx="6858000" cy="3124200"/>
+                    </a:xfrm>
+                    <a:prstGeom prst="rect">
+                      <a:avLst/>
+                    </a:prstGeom>
+                  </pic:spPr>
+                </pic:pic>
+              </a:graphicData>
+            </a:graphic>
+          </wp:inline>
+        </w:drawing>
+      </w:r>
+    </w:p>
+    <w:p>
+      <w:pPr>
+        <w:pStyle w:val="ListParagraph"/>
+        <w:numPr>
+          <w:ilvl w:val="3"/>
+          <w:numId w:val="1"/>
+        </w:numPr>
+      </w:pPr>
+      <w:r>
+        <w:t>When you’re compiling in debug mode, Rust includes checks for integer overflow</w:t>
+      </w:r>
+      <w:r>
+        <w:t>, but not in release mode.</w:t>
+      </w:r>
+    </w:p>
+    <w:p>
+      <w:pPr>
+        <w:pStyle w:val="ListParagraph"/>
+        <w:numPr>
+          <w:ilvl w:val="3"/>
+          <w:numId w:val="1"/>
+        </w:numPr>
+      </w:pPr>
+      <w:r>
+        <w:t>Rust’s floating-point types are f32 and f64, which are 32 bits and 64 bits in size, respectively.</w:t>
+      </w:r>
+    </w:p>
+    <w:p>
+      <w:pPr>
+        <w:pStyle w:val="ListParagraph"/>
+        <w:numPr>
+          <w:ilvl w:val="3"/>
+          <w:numId w:val="1"/>
+        </w:numPr>
+      </w:pPr>
+      <w:r>
+        <w:t>Integer division truncates toward zero to the nearest integer.</w:t>
+      </w:r>
+    </w:p>
+    <w:p>
+      <w:pPr>
+        <w:pStyle w:val="ListParagraph"/>
+        <w:numPr>
+          <w:ilvl w:val="3"/>
+          <w:numId w:val="1"/>
+        </w:numPr>
+      </w:pPr>
+      <w:r>
+        <w:t>Booleans are one byte in size.</w:t>
+      </w:r>
+    </w:p>
+    <w:p>
+      <w:pPr>
+        <w:pStyle w:val="ListParagraph"/>
+        <w:numPr>
+          <w:ilvl w:val="3"/>
+          <w:numId w:val="1"/>
+        </w:numPr>
+      </w:pPr>
+      <w:r>
+        <w:t>Rust’s char type is four bytes in size and represents a Unicode scalar value, which means it can represent a lot more than just ASCII.</w:t>
+      </w:r>
+      <w:r>
+        <w:t xml:space="preserve"> </w:t>
+      </w:r>
+      <w:r>
+        <w:t xml:space="preserve">However, a “character” isn’t really a concept in Unicode, so your human intuition for what a “character” is may not match up with what a char is in Rust. We’ll discuss this topic in detail in </w:t>
+      </w:r>
+      <w:hyperlink r:id="rId19" w:anchor="storing-utf-8-encoded-text-with-strings" w:history="1">
+        <w:r>
+          <w:rPr>
+            <w:rStyle w:val="Hyperlink"/>
+          </w:rPr>
+          <w:t>“Storing UTF-8 Encoded Text with Strings”</w:t>
+        </w:r>
+      </w:hyperlink>
+      <w:r>
+        <w:t xml:space="preserve"> in Chapter 8.</w:t>
+      </w:r>
+    </w:p>
+    <w:p>
+      <w:pPr>
+        <w:pStyle w:val="ListParagraph"/>
+        <w:numPr>
+          <w:ilvl w:val="2"/>
+          <w:numId w:val="1"/>
+        </w:numPr>
+      </w:pPr>
+      <w:r>
+        <w:t>Compound types:</w:t>
+      </w:r>
+    </w:p>
+    <w:p>
+      <w:pPr>
+        <w:pStyle w:val="ListParagraph"/>
+        <w:numPr>
+          <w:ilvl w:val="3"/>
+          <w:numId w:val="1"/>
+        </w:numPr>
+      </w:pPr>
+      <w:r>
+        <w:rPr>
+          <w:i/>
+          <w:iCs/>
+        </w:rPr>
+        <w:t>Compound types</w:t>
+      </w:r>
+      <w:r>
+        <w:t xml:space="preserve"> can group multiple values into one type. Rust has two primitive compound types: tuples and arrays.</w:t>
+      </w:r>
+    </w:p>
+    <w:p>
+      <w:pPr>
+        <w:pStyle w:val="ListParagraph"/>
+        <w:numPr>
+          <w:ilvl w:val="3"/>
+          <w:numId w:val="1"/>
+        </w:numPr>
+      </w:pPr>
+      <w:r>
+        <w:t xml:space="preserve">A </w:t>
+      </w:r>
+      <w:r>
+        <w:rPr>
+          <w:i/>
+          <w:iCs/>
+        </w:rPr>
+        <w:t>tuple</w:t>
+      </w:r>
+      <w:r>
+        <w:t xml:space="preserve"> is a general way of grouping together a number of values with a variety of types into one compound type. Tuples have a fixed length: once declared, they cannot grow or shrink in size.</w:t>
+      </w:r>
+    </w:p>
+    <w:p>
+      <w:pPr>
+        <w:pStyle w:val="ListParagraph"/>
+        <w:numPr>
+          <w:ilvl w:val="4"/>
+          <w:numId w:val="1"/>
+        </w:numPr>
+        <w:tabs>
+          <w:tab w:val="left" w:pos="916"/>
+          <w:tab w:val="left" w:pos="1832"/>
+          <w:tab w:val="left" w:pos="2748"/>
+          <w:tab w:val="left" w:pos="3664"/>
+          <w:tab w:val="left" w:pos="4580"/>
+          <w:tab w:val="left" w:pos="5496"/>
+          <w:tab w:val="left" w:pos="6412"/>
+          <w:tab w:val="left" w:pos="7328"/>
+          <w:tab w:val="left" w:pos="8244"/>
+          <w:tab w:val="left" w:pos="9160"/>
+          <w:tab w:val="left" w:pos="10076"/>
+          <w:tab w:val="left" w:pos="10992"/>
+          <w:tab w:val="left" w:pos="11908"/>
+          <w:tab w:val="left" w:pos="12824"/>
+          <w:tab w:val="left" w:pos="13740"/>
+          <w:tab w:val="left" w:pos="14656"/>
+        </w:tabs>
+        <w:rPr>
+          <w:rFonts w:ascii="Courier New" w:eastAsia="Times New Roman" w:hAnsi="Courier New" w:cs="Courier New"/>
+          <w:sz w:val="20"/>
+          <w:szCs w:val="20"/>
+        </w:rPr>
+      </w:pPr>
+      <w:r>
+        <w:rPr>
+          <w:rFonts w:ascii="Courier New" w:eastAsia="Times New Roman" w:hAnsi="Courier New" w:cs="Courier New"/>
+          <w:sz w:val="20"/>
+          <w:szCs w:val="20"/>
+        </w:rPr>
+        <w:t>We’ve added optional type annotations in this example:</w:t>
+      </w:r>
+      <w:r>
+        <w:rPr>
+          <w:rFonts w:ascii="Courier New" w:eastAsia="Times New Roman" w:hAnsi="Courier New" w:cs="Courier New"/>
+          <w:sz w:val="20"/>
+          <w:szCs w:val="20"/>
+        </w:rPr>
+        <w:t xml:space="preserve"> </w:t>
+      </w:r>
+      <w:r>
+        <w:rPr>
+          <w:rFonts w:ascii="Courier New" w:eastAsia="Times New Roman" w:hAnsi="Courier New" w:cs="Courier New"/>
+          <w:sz w:val="20"/>
+          <w:szCs w:val="20"/>
+        </w:rPr>
+        <w:t>let tup: (i32, f64, u8) = (500, 6.4, 1);</w:t>
+      </w:r>
+    </w:p>
+    <w:p>
+      <w:pPr>
+        <w:pStyle w:val="ListParagraph"/>
+        <w:numPr>
+          <w:ilvl w:val="3"/>
+          <w:numId w:val="1"/>
+        </w:numPr>
+      </w:pPr>
+      <w:r>
+        <w:t xml:space="preserve">To get the individual values out of a tuple, we can use pattern matching to </w:t>
+      </w:r>
+      <w:proofErr w:type="spellStart"/>
+      <w:r>
+        <w:t>destructure</w:t>
+      </w:r>
+      <w:proofErr w:type="spellEnd"/>
+      <w:r>
+        <w:t xml:space="preserve"> a tuple value</w:t>
+      </w:r>
+      <w:r>
+        <w:t>.</w:t>
+      </w:r>
+      <w:r>
+        <w:t xml:space="preserve"> </w:t>
+      </w:r>
+      <w:r>
+        <w:t>We can also access a tuple element directly by using a period (.) followed by the index of the value we want to access.</w:t>
+      </w:r>
+    </w:p>
+    <w:p>
+      <w:pPr>
+        <w:pStyle w:val="ListParagraph"/>
+        <w:numPr>
+          <w:ilvl w:val="3"/>
+          <w:numId w:val="1"/>
+        </w:numPr>
+      </w:pPr>
+      <w:r>
+        <w:t xml:space="preserve">The tuple without any values has a special name, </w:t>
+      </w:r>
+      <w:r>
+        <w:rPr>
+          <w:i/>
+          <w:iCs/>
+        </w:rPr>
+        <w:t>unit</w:t>
+      </w:r>
+      <w:r>
+        <w:t>. This value and its corresponding type are both written () and represent an empty value or an empty return type. Expressions implicitly return the unit value if they don’t return any other value.</w:t>
+      </w:r>
+    </w:p>
+    <w:p>
+      <w:pPr>
+        <w:pStyle w:val="ListParagraph"/>
+        <w:numPr>
+          <w:ilvl w:val="3"/>
+          <w:numId w:val="1"/>
+        </w:numPr>
+      </w:pPr>
+      <w:r>
+        <w:t xml:space="preserve">Another way to have a collection of multiple values is with an </w:t>
+      </w:r>
+      <w:r>
+        <w:rPr>
+          <w:i/>
+          <w:iCs/>
+        </w:rPr>
+        <w:t>array</w:t>
+      </w:r>
+      <w:r>
+        <w:t>. Unlike a tuple, every element of an array must have the same type. Unlike arrays in some other languages, arrays in Rust have a fixed length.</w:t>
+      </w:r>
+    </w:p>
+    <w:p>
+      <w:pPr>
+        <w:pStyle w:val="ListParagraph"/>
+        <w:numPr>
+          <w:ilvl w:val="3"/>
+          <w:numId w:val="1"/>
+        </w:numPr>
+      </w:pPr>
+      <w:r>
+        <w:t xml:space="preserve">Arrays are useful when you want your data allocated on the stack, the same as the other types we have seen so far, rather than the heap (we will discuss the stack and the heap more in </w:t>
+      </w:r>
+      <w:hyperlink r:id="rId20" w:anchor="the-stack-and-the-heap" w:history="1">
+        <w:r>
+          <w:rPr>
+            <w:rStyle w:val="Hyperlink"/>
+          </w:rPr>
+          <w:t>Chapter 4</w:t>
+        </w:r>
+      </w:hyperlink>
+      <w:r>
+        <w:t>)</w:t>
+      </w:r>
+      <w:r>
+        <w:t>.</w:t>
+      </w:r>
+    </w:p>
+    <w:p>
+      <w:pPr>
+        <w:pStyle w:val="ListParagraph"/>
+        <w:numPr>
+          <w:ilvl w:val="3"/>
+          <w:numId w:val="1"/>
+        </w:numPr>
+      </w:pPr>
+      <w:r>
+        <w:lastRenderedPageBreak/>
+        <w:t xml:space="preserve">A </w:t>
+      </w:r>
+      <w:r>
+        <w:rPr>
+          <w:i/>
+          <w:iCs/>
+        </w:rPr>
+        <w:t>vector</w:t>
+      </w:r>
+      <w:r>
+        <w:t xml:space="preserve"> is a similar collection type provided by the standard library that </w:t>
+      </w:r>
+      <w:r>
+        <w:rPr>
+          <w:i/>
+          <w:iCs/>
+        </w:rPr>
+        <w:t>is</w:t>
+      </w:r>
+      <w:r>
+        <w:t xml:space="preserve"> allowed to grow or shrink in size because its contents live on the heap</w:t>
+      </w:r>
+      <w:r>
+        <w:t xml:space="preserve"> (not a primitive compound type)</w:t>
+      </w:r>
+      <w:r>
+        <w:t>. If you’re unsure whether to use an array or a vector, chances are you should use a vector.</w:t>
+      </w:r>
+    </w:p>
+    <w:p>
+      <w:pPr>
+        <w:pStyle w:val="ListParagraph"/>
+        <w:numPr>
+          <w:ilvl w:val="3"/>
+          <w:numId w:val="1"/>
+        </w:numPr>
+        <w:tabs>
+          <w:tab w:val="left" w:pos="916"/>
+          <w:tab w:val="left" w:pos="1832"/>
+          <w:tab w:val="left" w:pos="2748"/>
+          <w:tab w:val="left" w:pos="3664"/>
+          <w:tab w:val="left" w:pos="4580"/>
+          <w:tab w:val="left" w:pos="5496"/>
+          <w:tab w:val="left" w:pos="6412"/>
+          <w:tab w:val="left" w:pos="7328"/>
+          <w:tab w:val="left" w:pos="8244"/>
+          <w:tab w:val="left" w:pos="9160"/>
+          <w:tab w:val="left" w:pos="10076"/>
+          <w:tab w:val="left" w:pos="10992"/>
+          <w:tab w:val="left" w:pos="11908"/>
+          <w:tab w:val="left" w:pos="12824"/>
+          <w:tab w:val="left" w:pos="13740"/>
+          <w:tab w:val="left" w:pos="14656"/>
+        </w:tabs>
+        <w:rPr>
+          <w:rFonts w:ascii="Courier New" w:eastAsia="Times New Roman" w:hAnsi="Courier New" w:cs="Courier New"/>
+          <w:sz w:val="20"/>
+          <w:szCs w:val="20"/>
+        </w:rPr>
+      </w:pPr>
+      <w:r>
+        <w:rPr>
+          <w:rFonts w:ascii="Courier New" w:eastAsia="Times New Roman" w:hAnsi="Courier New" w:cs="Courier New"/>
+          <w:sz w:val="20"/>
+          <w:szCs w:val="20"/>
+        </w:rPr>
+        <w:t>let a = [1, 2, 3, 4, 5];</w:t>
+      </w:r>
+    </w:p>
+    <w:p>
+      <w:pPr>
+        <w:pStyle w:val="ListParagraph"/>
+        <w:numPr>
+          <w:ilvl w:val="3"/>
+          <w:numId w:val="1"/>
+        </w:numPr>
+        <w:tabs>
+          <w:tab w:val="left" w:pos="916"/>
+          <w:tab w:val="left" w:pos="1832"/>
+          <w:tab w:val="left" w:pos="2748"/>
+          <w:tab w:val="left" w:pos="3664"/>
+          <w:tab w:val="left" w:pos="4580"/>
+          <w:tab w:val="left" w:pos="5496"/>
+          <w:tab w:val="left" w:pos="6412"/>
+          <w:tab w:val="left" w:pos="7328"/>
+          <w:tab w:val="left" w:pos="8244"/>
+          <w:tab w:val="left" w:pos="9160"/>
+          <w:tab w:val="left" w:pos="10076"/>
+          <w:tab w:val="left" w:pos="10992"/>
+          <w:tab w:val="left" w:pos="11908"/>
+          <w:tab w:val="left" w:pos="12824"/>
+          <w:tab w:val="left" w:pos="13740"/>
+          <w:tab w:val="left" w:pos="14656"/>
+        </w:tabs>
+        <w:rPr>
+          <w:rFonts w:ascii="Courier New" w:eastAsia="Times New Roman" w:hAnsi="Courier New" w:cs="Courier New"/>
+          <w:sz w:val="20"/>
+          <w:szCs w:val="20"/>
+        </w:rPr>
+      </w:pPr>
+      <w:r>
+        <w:rPr>
+          <w:rFonts w:ascii="Courier New" w:eastAsia="Times New Roman" w:hAnsi="Courier New" w:cs="Courier New"/>
+          <w:sz w:val="20"/>
+          <w:szCs w:val="20"/>
+        </w:rPr>
+        <w:t>let a: [i32; 5] = [1, 2, 3, 4, 5];</w:t>
+      </w:r>
+      <w:r>
+        <w:rPr>
+          <w:rFonts w:ascii="Courier New" w:eastAsia="Times New Roman" w:hAnsi="Courier New" w:cs="Courier New"/>
+          <w:sz w:val="20"/>
+          <w:szCs w:val="20"/>
+        </w:rPr>
+        <w:t xml:space="preserve"> //Specifying data type and size.</w:t>
+      </w:r>
+    </w:p>
+    <w:p>
+      <w:pPr>
+        <w:pStyle w:val="ListParagraph"/>
+        <w:numPr>
+          <w:ilvl w:val="3"/>
+          <w:numId w:val="1"/>
+        </w:numPr>
+        <w:tabs>
+          <w:tab w:val="left" w:pos="916"/>
+          <w:tab w:val="left" w:pos="1832"/>
+          <w:tab w:val="left" w:pos="2748"/>
+          <w:tab w:val="left" w:pos="3664"/>
+          <w:tab w:val="left" w:pos="4580"/>
+          <w:tab w:val="left" w:pos="5496"/>
+          <w:tab w:val="left" w:pos="6412"/>
+          <w:tab w:val="left" w:pos="7328"/>
+          <w:tab w:val="left" w:pos="8244"/>
+          <w:tab w:val="left" w:pos="9160"/>
+          <w:tab w:val="left" w:pos="10076"/>
+          <w:tab w:val="left" w:pos="10992"/>
+          <w:tab w:val="left" w:pos="11908"/>
+          <w:tab w:val="left" w:pos="12824"/>
+          <w:tab w:val="left" w:pos="13740"/>
+          <w:tab w:val="left" w:pos="14656"/>
+        </w:tabs>
+        <w:rPr>
+          <w:rFonts w:ascii="Courier New" w:eastAsia="Times New Roman" w:hAnsi="Courier New" w:cs="Courier New"/>
+          <w:sz w:val="20"/>
+          <w:szCs w:val="20"/>
+        </w:rPr>
+      </w:pPr>
+      <w:r>
+        <w:rPr>
+          <w:rFonts w:ascii="Courier New" w:eastAsia="Times New Roman" w:hAnsi="Courier New" w:cs="Courier New"/>
+          <w:sz w:val="20"/>
+          <w:szCs w:val="20"/>
+        </w:rPr>
+        <w:t>let a = [3; 5];</w:t>
+      </w:r>
+      <w:r>
+        <w:rPr>
+          <w:rFonts w:ascii="Courier New" w:eastAsia="Times New Roman" w:hAnsi="Courier New" w:cs="Courier New"/>
+          <w:sz w:val="20"/>
+          <w:szCs w:val="20"/>
+        </w:rPr>
+        <w:t xml:space="preserve"> //Repeat 3, 5 times.</w:t>
+      </w:r>
+    </w:p>
+    <w:p>
+      <w:pPr>
+        <w:pStyle w:val="ListParagraph"/>
+        <w:ind w:left="2880"/>
+      </w:pPr>
+    </w:p>
+    <w:p>
+      <w:pPr>
+        <w:ind w:left="2520"/>
+      </w:pPr>
+    </w:p>
     <w:sectPr>
-      <w:footerReference w:type="even" r:id="rId18"/>
-      <w:footerReference w:type="default" r:id="rId19"/>
+      <w:footerReference w:type="even" r:id="rId21"/>
+      <w:footerReference w:type="default" r:id="rId22"/>
       <w:pgSz w:w="12240" w:h="15840" w:code="1"/>
       <w:pgMar w:top="720" w:right="720" w:bottom="720" w:left="720" w:header="709" w:footer="709" w:gutter="0"/>
       <w:cols w:space="708"/>
@@ -3974,7 +4830,7 @@
         <w:rFonts w:ascii="Symbol" w:hAnsi="Symbol" w:hint="default"/>
       </w:rPr>
     </w:lvl>
-    <w:lvl w:ilvl="4" w:tplc="04090003" w:tentative="1">
+    <w:lvl w:ilvl="4" w:tplc="04090003">
       <w:start w:val="1"/>
       <w:numFmt w:val="bullet"/>
       <w:lvlText w:val="o"/>
@@ -4921,6 +5777,17 @@
     <w:rPr>
       <w:i/>
       <w:iCs/>
+    </w:rPr>
+  </w:style>
+  <w:style w:type="character" w:styleId="FollowedHyperlink">
+    <w:name w:val="FollowedHyperlink"/>
+    <w:basedOn w:val="DefaultParagraphFont"/>
+    <w:uiPriority w:val="99"/>
+    <w:semiHidden/>
+    <w:rsid w:val="00B57B87"/>
+    <w:rPr>
+      <w:color w:val="FF00FF" w:themeColor="followedHyperlink"/>
+      <w:u w:val="single"/>
     </w:rPr>
   </w:style>
 </w:styles>

</xml_diff>

<commit_message>
Chapter 3 - Complete
</commit_message>
<xml_diff>
--- a/Learning Rust.docx
+++ b/Learning Rust.docx
@@ -895,6 +895,7 @@
         </w:rPr>
         <w:t xml:space="preserve"> </w:t>
       </w:r>
+      <w:proofErr w:type="gramStart"/>
       <w:r>
         <w:rPr>
           <w:rFonts w:ascii="Consolas" w:eastAsia="Times New Roman" w:hAnsi="Consolas" w:cs="Times New Roman"/>
@@ -913,7 +914,17 @@
           <w:sz w:val="21"/>
           <w:szCs w:val="21"/>
         </w:rPr>
-        <w:t>()</w:t>
+        <w:t>(</w:t>
+      </w:r>
+      <w:proofErr w:type="gramEnd"/>
+      <w:r>
+        <w:rPr>
+          <w:rFonts w:ascii="Consolas" w:eastAsia="Times New Roman" w:hAnsi="Consolas" w:cs="Times New Roman"/>
+          <w:color w:val="9399B2"/>
+          <w:sz w:val="21"/>
+          <w:szCs w:val="21"/>
+        </w:rPr>
+        <w:t>)</w:t>
       </w:r>
       <w:r>
         <w:rPr>
@@ -960,6 +971,7 @@
         <w:t xml:space="preserve">    </w:t>
       </w:r>
       <w:proofErr w:type="spellStart"/>
+      <w:proofErr w:type="gramStart"/>
       <w:r>
         <w:rPr>
           <w:rFonts w:ascii="Consolas" w:eastAsia="Times New Roman" w:hAnsi="Consolas" w:cs="Times New Roman"/>
@@ -992,6 +1004,7 @@
         </w:rPr>
         <w:t>(</w:t>
       </w:r>
+      <w:proofErr w:type="gramEnd"/>
       <w:r>
         <w:rPr>
           <w:rFonts w:ascii="Consolas" w:eastAsia="Times New Roman" w:hAnsi="Consolas" w:cs="Times New Roman"/>
@@ -1076,7 +1089,15 @@
       </w:r>
       <w:proofErr w:type="spellEnd"/>
       <w:r>
-        <w:t xml:space="preserve"> (without the !).</w:t>
+        <w:t xml:space="preserve"> (without </w:t>
+      </w:r>
+      <w:proofErr w:type="gramStart"/>
+      <w:r>
+        <w:t>the !</w:t>
+      </w:r>
+      <w:proofErr w:type="gramEnd"/>
+      <w:r>
+        <w:t>).</w:t>
       </w:r>
       <w:r>
         <w:t xml:space="preserve"> </w:t>
@@ -1088,7 +1109,15 @@
         <w:t xml:space="preserve">. </w:t>
       </w:r>
       <w:r>
-        <w:t>For now, you just need to know that using a ! means that you’re calling a macro instead of a normal function and that macros don’t always follow the same rules as functions.</w:t>
+        <w:t xml:space="preserve">For now, you just need to know that using </w:t>
+      </w:r>
+      <w:proofErr w:type="gramStart"/>
+      <w:r>
+        <w:t>a !</w:t>
+      </w:r>
+      <w:proofErr w:type="gramEnd"/>
+      <w:r>
+        <w:t xml:space="preserve"> means that you’re calling a macro instead of a normal function and that macros don’t always follow the same rules as functions.</w:t>
       </w:r>
     </w:p>
     <w:p>
@@ -1314,7 +1343,15 @@
         </w:numPr>
       </w:pPr>
       <w:r>
-        <w:t>Places executable in ./</w:t>
+        <w:t xml:space="preserve">Places executable </w:t>
+      </w:r>
+      <w:proofErr w:type="gramStart"/>
+      <w:r>
+        <w:t>in .</w:t>
+      </w:r>
+      <w:proofErr w:type="gramEnd"/>
+      <w:r>
+        <w:t>/</w:t>
       </w:r>
       <w:r>
         <w:rPr>
@@ -1526,32 +1563,48 @@
           <w:rStyle w:val="HTMLCode"/>
           <w:rFonts w:eastAsiaTheme="minorHAnsi"/>
         </w:rPr>
-        <w:t>use std::io;</w:t>
-      </w:r>
-    </w:p>
-    <w:p>
-      <w:pPr>
-        <w:pStyle w:val="ListParagraph"/>
-        <w:numPr>
-          <w:ilvl w:val="1"/>
-          <w:numId w:val="1"/>
-        </w:numPr>
-      </w:pPr>
+        <w:t xml:space="preserve">use </w:t>
+      </w:r>
+      <w:proofErr w:type="gramStart"/>
       <w:r>
         <w:rPr>
           <w:rStyle w:val="HTMLCode"/>
           <w:rFonts w:eastAsiaTheme="minorHAnsi"/>
         </w:rPr>
-        <w:t>let</w:t>
-      </w:r>
-      <w:r>
-        <w:t xml:space="preserve"> to declare variables. In Rust, variables are immutable by default, meaning once we give the variable a value, the value won’t change. For mutability, add </w:t>
-      </w:r>
+        <w:t>std::</w:t>
+      </w:r>
+      <w:proofErr w:type="gramEnd"/>
       <w:r>
         <w:rPr>
           <w:rStyle w:val="HTMLCode"/>
           <w:rFonts w:eastAsiaTheme="minorHAnsi"/>
         </w:rPr>
+        <w:t>io;</w:t>
+      </w:r>
+    </w:p>
+    <w:p>
+      <w:pPr>
+        <w:pStyle w:val="ListParagraph"/>
+        <w:numPr>
+          <w:ilvl w:val="1"/>
+          <w:numId w:val="1"/>
+        </w:numPr>
+      </w:pPr>
+      <w:r>
+        <w:rPr>
+          <w:rStyle w:val="HTMLCode"/>
+          <w:rFonts w:eastAsiaTheme="minorHAnsi"/>
+        </w:rPr>
+        <w:t>let</w:t>
+      </w:r>
+      <w:r>
+        <w:t xml:space="preserve"> to declare variables. In Rust, variables are immutable by default, meaning once we give the variable a value, the value won’t change. For mutability, add </w:t>
+      </w:r>
+      <w:r>
+        <w:rPr>
+          <w:rStyle w:val="HTMLCode"/>
+          <w:rFonts w:eastAsiaTheme="minorHAnsi"/>
+        </w:rPr>
         <w:t>mut</w:t>
       </w:r>
       <w:r>
@@ -1579,7 +1632,15 @@
         </w:numPr>
       </w:pPr>
       <w:r>
-        <w:t>let mut guess = String::new();</w:t>
+        <w:t xml:space="preserve">let mut guess = </w:t>
+      </w:r>
+      <w:proofErr w:type="gramStart"/>
+      <w:r>
+        <w:t>String::new(</w:t>
+      </w:r>
+      <w:proofErr w:type="gramEnd"/>
+      <w:r>
+        <w:t>);</w:t>
       </w:r>
     </w:p>
     <w:p>
@@ -1612,11 +1673,16 @@
           <w:numId w:val="1"/>
         </w:numPr>
       </w:pPr>
+      <w:proofErr w:type="gramStart"/>
       <w:r>
         <w:t>String::new</w:t>
       </w:r>
       <w:r>
-        <w:t>() is</w:t>
+        <w:t>(</w:t>
+      </w:r>
+      <w:proofErr w:type="gramEnd"/>
+      <w:r>
+        <w:t>) is</w:t>
       </w:r>
       <w:r>
         <w:t xml:space="preserve"> a function that returns a new instance of a String. </w:t>
@@ -1650,8 +1716,21 @@
           <w:numId w:val="1"/>
         </w:numPr>
       </w:pPr>
-      <w:r>
-        <w:t xml:space="preserve">The :: syntax in the ::new line indicates that new is an associated function of the String type. An </w:t>
+      <w:proofErr w:type="gramStart"/>
+      <w:r>
+        <w:t>The :</w:t>
+      </w:r>
+      <w:proofErr w:type="gramEnd"/>
+      <w:r>
+        <w:t xml:space="preserve">: syntax in </w:t>
+      </w:r>
+      <w:proofErr w:type="gramStart"/>
+      <w:r>
+        <w:t>the ::new</w:t>
+      </w:r>
+      <w:proofErr w:type="gramEnd"/>
+      <w:r>
+        <w:t xml:space="preserve"> line indicates that new is an associated function of the String type. An </w:t>
       </w:r>
       <w:r>
         <w:rPr>
@@ -1675,7 +1754,15 @@
         </w:numPr>
       </w:pPr>
       <w:r>
-        <w:t xml:space="preserve">    io::stdin()</w:t>
+        <w:t xml:space="preserve">    </w:t>
+      </w:r>
+      <w:proofErr w:type="gramStart"/>
+      <w:r>
+        <w:t>io::stdin(</w:t>
+      </w:r>
+      <w:proofErr w:type="gramEnd"/>
+      <w:r>
+        <w:t>)</w:t>
       </w:r>
       <w:r>
         <w:br/>
@@ -1685,11 +1772,19 @@
       </w:r>
       <w:proofErr w:type="spellStart"/>
       <w:r>
-        <w:t>read_line</w:t>
+        <w:t>read_</w:t>
+      </w:r>
+      <w:proofErr w:type="gramStart"/>
+      <w:r>
+        <w:t>line</w:t>
       </w:r>
       <w:proofErr w:type="spellEnd"/>
       <w:r>
-        <w:t>(&amp;mut guess)</w:t>
+        <w:t>(</w:t>
+      </w:r>
+      <w:proofErr w:type="gramEnd"/>
+      <w:r>
+        <w:t>&amp;mut guess)</w:t>
       </w:r>
       <w:r>
         <w:br/>
@@ -1935,7 +2030,15 @@
         </w:numPr>
       </w:pPr>
       <w:r>
-        <w:t>The right way to suppress the warning is to actually write error-handling code, but in our case we just want to crash this program when a problem occurs, so we can use expect.</w:t>
+        <w:t xml:space="preserve">The right way to suppress the warning is to actually write error-handling code, but in our </w:t>
+      </w:r>
+      <w:proofErr w:type="gramStart"/>
+      <w:r>
+        <w:t>case</w:t>
+      </w:r>
+      <w:proofErr w:type="gramEnd"/>
+      <w:r>
+        <w:t xml:space="preserve"> we just want to crash this program when a problem occurs, so we can use expect.</w:t>
       </w:r>
     </w:p>
     <w:p>
@@ -1973,6 +2076,7 @@
         <w:t xml:space="preserve">To print variables vs. expressions: </w:t>
       </w:r>
       <w:proofErr w:type="spellStart"/>
+      <w:proofErr w:type="gramStart"/>
       <w:r>
         <w:rPr>
           <w:rFonts w:ascii="Courier New" w:eastAsia="Times New Roman" w:hAnsi="Courier New" w:cs="Courier New"/>
@@ -1988,7 +2092,16 @@
           <w:sz w:val="20"/>
           <w:szCs w:val="20"/>
         </w:rPr>
-        <w:t>!("x = {x} and y + 2 = {}", y + 2);</w:t>
+        <w:t>!(</w:t>
+      </w:r>
+      <w:proofErr w:type="gramEnd"/>
+      <w:r>
+        <w:rPr>
+          <w:rFonts w:ascii="Courier New" w:eastAsia="Times New Roman" w:hAnsi="Courier New" w:cs="Courier New"/>
+          <w:sz w:val="20"/>
+          <w:szCs w:val="20"/>
+        </w:rPr>
+        <w:t>"x = {x} and y + 2 = {}", y + 2);</w:t>
       </w:r>
     </w:p>
     <w:p>
@@ -2301,6 +2414,7 @@
         </w:rPr>
         <w:t xml:space="preserve"> </w:t>
       </w:r>
+      <w:proofErr w:type="gramStart"/>
       <w:r>
         <w:rPr>
           <w:rFonts w:ascii="Consolas" w:eastAsia="Times New Roman" w:hAnsi="Consolas" w:cs="Times New Roman"/>
@@ -2339,6 +2453,7 @@
         </w:rPr>
         <w:t>::</w:t>
       </w:r>
+      <w:proofErr w:type="gramEnd"/>
       <w:r>
         <w:rPr>
           <w:rFonts w:ascii="Consolas" w:eastAsia="Times New Roman" w:hAnsi="Consolas" w:cs="Times New Roman"/>
@@ -2394,6 +2509,7 @@
         </w:rPr>
         <w:t xml:space="preserve"> </w:t>
       </w:r>
+      <w:proofErr w:type="gramStart"/>
       <w:r>
         <w:rPr>
           <w:rFonts w:ascii="Consolas" w:eastAsia="Times New Roman" w:hAnsi="Consolas" w:cs="Times New Roman"/>
@@ -2412,6 +2528,7 @@
         </w:rPr>
         <w:t>::</w:t>
       </w:r>
+      <w:proofErr w:type="gramEnd"/>
       <w:r>
         <w:rPr>
           <w:rFonts w:ascii="Consolas" w:eastAsia="Times New Roman" w:hAnsi="Consolas" w:cs="Times New Roman"/>
@@ -2482,6 +2599,7 @@
         </w:rPr>
         <w:t xml:space="preserve"> </w:t>
       </w:r>
+      <w:proofErr w:type="gramStart"/>
       <w:r>
         <w:rPr>
           <w:rFonts w:ascii="Consolas" w:eastAsia="Times New Roman" w:hAnsi="Consolas" w:cs="Times New Roman"/>
@@ -2501,6 +2619,7 @@
         <w:t>::</w:t>
       </w:r>
       <w:proofErr w:type="spellStart"/>
+      <w:proofErr w:type="gramEnd"/>
       <w:r>
         <w:rPr>
           <w:rFonts w:ascii="Consolas" w:eastAsia="Times New Roman" w:hAnsi="Consolas" w:cs="Times New Roman"/>
@@ -2576,6 +2695,7 @@
         </w:rPr>
         <w:t xml:space="preserve"> </w:t>
       </w:r>
+      <w:proofErr w:type="gramStart"/>
       <w:r>
         <w:rPr>
           <w:rFonts w:ascii="Consolas" w:eastAsia="Times New Roman" w:hAnsi="Consolas" w:cs="Times New Roman"/>
@@ -2594,7 +2714,17 @@
           <w:sz w:val="21"/>
           <w:szCs w:val="21"/>
         </w:rPr>
-        <w:t>()</w:t>
+        <w:t>(</w:t>
+      </w:r>
+      <w:proofErr w:type="gramEnd"/>
+      <w:r>
+        <w:rPr>
+          <w:rFonts w:ascii="Consolas" w:eastAsia="Times New Roman" w:hAnsi="Consolas" w:cs="Times New Roman"/>
+          <w:color w:val="9399B2"/>
+          <w:sz w:val="21"/>
+          <w:szCs w:val="21"/>
+        </w:rPr>
+        <w:t>)</w:t>
       </w:r>
       <w:r>
         <w:rPr>
@@ -2695,6 +2825,7 @@
         <w:t xml:space="preserve">    </w:t>
       </w:r>
       <w:proofErr w:type="spellStart"/>
+      <w:proofErr w:type="gramStart"/>
       <w:r>
         <w:rPr>
           <w:rFonts w:ascii="Consolas" w:eastAsia="Times New Roman" w:hAnsi="Consolas" w:cs="Times New Roman"/>
@@ -2727,6 +2858,7 @@
         </w:rPr>
         <w:t>(</w:t>
       </w:r>
+      <w:proofErr w:type="gramEnd"/>
       <w:r>
         <w:rPr>
           <w:rFonts w:ascii="Consolas" w:eastAsia="Times New Roman" w:hAnsi="Consolas" w:cs="Times New Roman"/>
@@ -2861,6 +2993,7 @@
         <w:t xml:space="preserve"> </w:t>
       </w:r>
       <w:proofErr w:type="spellStart"/>
+      <w:proofErr w:type="gramStart"/>
       <w:r>
         <w:rPr>
           <w:rFonts w:ascii="Consolas" w:eastAsia="Times New Roman" w:hAnsi="Consolas" w:cs="Times New Roman"/>
@@ -2891,6 +3024,7 @@
         <w:t>trim</w:t>
       </w:r>
       <w:proofErr w:type="spellEnd"/>
+      <w:proofErr w:type="gramEnd"/>
       <w:r>
         <w:rPr>
           <w:rFonts w:ascii="Consolas" w:eastAsia="Times New Roman" w:hAnsi="Consolas" w:cs="Times New Roman"/>
@@ -2898,7 +3032,17 @@
           <w:sz w:val="21"/>
           <w:szCs w:val="21"/>
         </w:rPr>
-        <w:t>()</w:t>
+        <w:t>(</w:t>
+      </w:r>
+      <w:proofErr w:type="gramStart"/>
+      <w:r>
+        <w:rPr>
+          <w:rFonts w:ascii="Consolas" w:eastAsia="Times New Roman" w:hAnsi="Consolas" w:cs="Times New Roman"/>
+          <w:color w:val="9399B2"/>
+          <w:sz w:val="21"/>
+          <w:szCs w:val="21"/>
+        </w:rPr>
+        <w:t>)</w:t>
       </w:r>
       <w:r>
         <w:rPr>
@@ -2920,6 +3064,7 @@
         </w:rPr>
         <w:t>parse</w:t>
       </w:r>
+      <w:proofErr w:type="gramEnd"/>
       <w:r>
         <w:rPr>
           <w:rFonts w:ascii="Consolas" w:eastAsia="Times New Roman" w:hAnsi="Consolas" w:cs="Times New Roman"/>
@@ -2927,7 +3072,17 @@
           <w:sz w:val="21"/>
           <w:szCs w:val="21"/>
         </w:rPr>
-        <w:t>()</w:t>
+        <w:t>(</w:t>
+      </w:r>
+      <w:proofErr w:type="gramStart"/>
+      <w:r>
+        <w:rPr>
+          <w:rFonts w:ascii="Consolas" w:eastAsia="Times New Roman" w:hAnsi="Consolas" w:cs="Times New Roman"/>
+          <w:color w:val="9399B2"/>
+          <w:sz w:val="21"/>
+          <w:szCs w:val="21"/>
+        </w:rPr>
+        <w:t>)</w:t>
       </w:r>
       <w:r>
         <w:rPr>
@@ -2949,6 +3104,7 @@
         </w:rPr>
         <w:t>expect</w:t>
       </w:r>
+      <w:proofErr w:type="gramEnd"/>
       <w:r>
         <w:rPr>
           <w:rFonts w:ascii="Consolas" w:eastAsia="Times New Roman" w:hAnsi="Consolas" w:cs="Times New Roman"/>
@@ -3159,6 +3315,7 @@
         </w:rPr>
         <w:t xml:space="preserve">        </w:t>
       </w:r>
+      <w:proofErr w:type="gramStart"/>
       <w:r>
         <w:rPr>
           <w:rFonts w:ascii="Consolas" w:eastAsia="Times New Roman" w:hAnsi="Consolas" w:cs="Times New Roman"/>
@@ -3179,6 +3336,7 @@
         </w:rPr>
         <w:t>::</w:t>
       </w:r>
+      <w:proofErr w:type="gramEnd"/>
       <w:r>
         <w:rPr>
           <w:rFonts w:ascii="Consolas" w:eastAsia="Times New Roman" w:hAnsi="Consolas" w:cs="Times New Roman"/>
@@ -3218,6 +3376,7 @@
         <w:t xml:space="preserve"> </w:t>
       </w:r>
       <w:proofErr w:type="spellStart"/>
+      <w:proofErr w:type="gramStart"/>
       <w:r>
         <w:rPr>
           <w:rFonts w:ascii="Consolas" w:eastAsia="Times New Roman" w:hAnsi="Consolas" w:cs="Times New Roman"/>
@@ -3250,6 +3409,7 @@
         </w:rPr>
         <w:t>(</w:t>
       </w:r>
+      <w:proofErr w:type="gramEnd"/>
       <w:r>
         <w:rPr>
           <w:rFonts w:ascii="Consolas" w:eastAsia="Times New Roman" w:hAnsi="Consolas" w:cs="Times New Roman"/>
@@ -3294,6 +3454,7 @@
         </w:rPr>
         <w:t xml:space="preserve">        </w:t>
       </w:r>
+      <w:proofErr w:type="gramStart"/>
       <w:r>
         <w:rPr>
           <w:rFonts w:ascii="Consolas" w:eastAsia="Times New Roman" w:hAnsi="Consolas" w:cs="Times New Roman"/>
@@ -3314,6 +3475,7 @@
         </w:rPr>
         <w:t>::</w:t>
       </w:r>
+      <w:proofErr w:type="gramEnd"/>
       <w:r>
         <w:rPr>
           <w:rFonts w:ascii="Consolas" w:eastAsia="Times New Roman" w:hAnsi="Consolas" w:cs="Times New Roman"/>
@@ -3353,6 +3515,7 @@
         <w:t xml:space="preserve"> </w:t>
       </w:r>
       <w:proofErr w:type="spellStart"/>
+      <w:proofErr w:type="gramStart"/>
       <w:r>
         <w:rPr>
           <w:rFonts w:ascii="Consolas" w:eastAsia="Times New Roman" w:hAnsi="Consolas" w:cs="Times New Roman"/>
@@ -3385,6 +3548,7 @@
         </w:rPr>
         <w:t>(</w:t>
       </w:r>
+      <w:proofErr w:type="gramEnd"/>
       <w:r>
         <w:rPr>
           <w:rFonts w:ascii="Consolas" w:eastAsia="Times New Roman" w:hAnsi="Consolas" w:cs="Times New Roman"/>
@@ -3429,6 +3593,7 @@
         </w:rPr>
         <w:t xml:space="preserve">        </w:t>
       </w:r>
+      <w:proofErr w:type="gramStart"/>
       <w:r>
         <w:rPr>
           <w:rFonts w:ascii="Consolas" w:eastAsia="Times New Roman" w:hAnsi="Consolas" w:cs="Times New Roman"/>
@@ -3449,6 +3614,7 @@
         </w:rPr>
         <w:t>::</w:t>
       </w:r>
+      <w:proofErr w:type="gramEnd"/>
       <w:r>
         <w:rPr>
           <w:rFonts w:ascii="Consolas" w:eastAsia="Times New Roman" w:hAnsi="Consolas" w:cs="Times New Roman"/>
@@ -3488,6 +3654,7 @@
         <w:t xml:space="preserve"> </w:t>
       </w:r>
       <w:proofErr w:type="spellStart"/>
+      <w:proofErr w:type="gramStart"/>
       <w:r>
         <w:rPr>
           <w:rFonts w:ascii="Consolas" w:eastAsia="Times New Roman" w:hAnsi="Consolas" w:cs="Times New Roman"/>
@@ -3520,6 +3687,7 @@
         </w:rPr>
         <w:t>(</w:t>
       </w:r>
+      <w:proofErr w:type="gramEnd"/>
       <w:r>
         <w:rPr>
           <w:rFonts w:ascii="Consolas" w:eastAsia="Times New Roman" w:hAnsi="Consolas" w:cs="Times New Roman"/>
@@ -3712,10 +3880,7 @@
         </w:numPr>
       </w:pPr>
       <w:r>
-        <w:t>Common Programming Concepts</w:t>
-      </w:r>
-      <w:r>
-        <w:t>:</w:t>
+        <w:t>Common Programming Concepts:</w:t>
       </w:r>
     </w:p>
     <w:p>
@@ -4030,7 +4195,23 @@
         <w:br/>
       </w:r>
       <w:r>
-        <w:t>let guess: u32 = "42".parse().expect("Not a number!");</w:t>
+        <w:t>let guess: u32 = "42</w:t>
+      </w:r>
+      <w:proofErr w:type="gramStart"/>
+      <w:r>
+        <w:t>".parse</w:t>
+      </w:r>
+      <w:proofErr w:type="gramEnd"/>
+      <w:r>
+        <w:t>(</w:t>
+      </w:r>
+      <w:proofErr w:type="gramStart"/>
+      <w:r>
+        <w:t>).expect</w:t>
+      </w:r>
+      <w:proofErr w:type="gramEnd"/>
+      <w:r>
+        <w:t>("Not a number!");</w:t>
       </w:r>
     </w:p>
     <w:p>
@@ -4084,6 +4265,9 @@
     </w:p>
     <w:p>
       <w:r>
+        <w:rPr>
+          <w:noProof/>
+        </w:rPr>
         <w:lastRenderedPageBreak/>
         <w:drawing>
           <wp:inline distT="0" distB="0" distL="0" distR="0" wp14:anchorId="752B589C" wp14:editId="15B9C69D">
@@ -4334,10 +4518,7 @@
         <w:t>.</w:t>
       </w:r>
       <w:r>
-        <w:t xml:space="preserve"> </w:t>
-      </w:r>
-      <w:r>
-        <w:t>We can also access a tuple element directly by using a period (.) followed by the index of the value we want to access.</w:t>
+        <w:t xml:space="preserve"> We can also access a tuple element directly by using a period (.) followed by the index of the value we want to access.</w:t>
       </w:r>
     </w:p>
     <w:p>
@@ -4430,7 +4611,7 @@
         <w:t>vector</w:t>
       </w:r>
       <w:r>
-        <w:t xml:space="preserve"> is a similar collection type provided by the standard library that </w:t>
+        <w:t xml:space="preserve"> is a collection type provided by the standard library that </w:t>
       </w:r>
       <w:r>
         <w:rPr>
@@ -4588,12 +4769,2447 @@
     <w:p>
       <w:pPr>
         <w:pStyle w:val="ListParagraph"/>
-        <w:ind w:left="2880"/>
-      </w:pPr>
-    </w:p>
-    <w:p>
-      <w:pPr>
-        <w:ind w:left="2520"/>
+        <w:numPr>
+          <w:ilvl w:val="1"/>
+          <w:numId w:val="1"/>
+        </w:numPr>
+      </w:pPr>
+      <w:r>
+        <w:t>Rust code uses snake case as the conventional style for function and variable names, in which all letters are lowercase and underscores separate words.</w:t>
+      </w:r>
+    </w:p>
+    <w:p>
+      <w:pPr>
+        <w:pStyle w:val="ListParagraph"/>
+        <w:numPr>
+          <w:ilvl w:val="1"/>
+          <w:numId w:val="1"/>
+        </w:numPr>
+      </w:pPr>
+      <w:r>
+        <w:t xml:space="preserve">In function signatures, you </w:t>
+      </w:r>
+      <w:r>
+        <w:rPr>
+          <w:i/>
+          <w:iCs/>
+        </w:rPr>
+        <w:t>must</w:t>
+      </w:r>
+      <w:r>
+        <w:t xml:space="preserve"> declare the type of each parameter.</w:t>
+      </w:r>
+    </w:p>
+    <w:p>
+      <w:pPr>
+        <w:pStyle w:val="ListParagraph"/>
+        <w:numPr>
+          <w:ilvl w:val="1"/>
+          <w:numId w:val="1"/>
+        </w:numPr>
+      </w:pPr>
+      <w:r>
+        <w:t>Statements and Expressions:</w:t>
+      </w:r>
+    </w:p>
+    <w:p>
+      <w:pPr>
+        <w:pStyle w:val="ListParagraph"/>
+        <w:numPr>
+          <w:ilvl w:val="2"/>
+          <w:numId w:val="1"/>
+        </w:numPr>
+      </w:pPr>
+      <w:r>
+        <w:t>Rust is an expression-based language.</w:t>
+      </w:r>
+    </w:p>
+    <w:p>
+      <w:pPr>
+        <w:pStyle w:val="ListParagraph"/>
+        <w:numPr>
+          <w:ilvl w:val="2"/>
+          <w:numId w:val="1"/>
+        </w:numPr>
+      </w:pPr>
+      <w:r>
+        <w:t xml:space="preserve">Statements are instructions that perform some action and </w:t>
+      </w:r>
+      <w:r>
+        <w:rPr>
+          <w:b/>
+          <w:bCs/>
+        </w:rPr>
+        <w:t>do not return a value</w:t>
+      </w:r>
+      <w:r>
+        <w:t>.</w:t>
+      </w:r>
+    </w:p>
+    <w:p>
+      <w:pPr>
+        <w:pStyle w:val="ListParagraph"/>
+        <w:numPr>
+          <w:ilvl w:val="2"/>
+          <w:numId w:val="1"/>
+        </w:numPr>
+      </w:pPr>
+      <w:r>
+        <w:t>Expressions evaluate to a resultant value</w:t>
+      </w:r>
+      <w:r>
+        <w:t xml:space="preserve"> </w:t>
+      </w:r>
+      <w:r>
+        <w:t>and make up most of the rest of the code that you’ll write in Rust</w:t>
+      </w:r>
+      <w:r>
+        <w:t>.</w:t>
+      </w:r>
+    </w:p>
+    <w:p>
+      <w:pPr>
+        <w:pStyle w:val="ListParagraph"/>
+        <w:numPr>
+          <w:ilvl w:val="2"/>
+          <w:numId w:val="1"/>
+        </w:numPr>
+      </w:pPr>
+      <w:r>
+        <w:t>Calling a function is an expression. Calling a macro is an expression. A new scope block created with curly brackets is an expression, for example:</w:t>
+      </w:r>
+    </w:p>
+    <w:p>
+      <w:pPr>
+        <w:shd w:val="clear" w:color="auto" w:fill="1E1E2E"/>
+        <w:spacing w:line="285" w:lineRule="atLeast"/>
+        <w:rPr>
+          <w:rFonts w:ascii="Consolas" w:eastAsia="Times New Roman" w:hAnsi="Consolas" w:cs="Times New Roman"/>
+          <w:color w:val="CDD6F4"/>
+          <w:sz w:val="21"/>
+          <w:szCs w:val="21"/>
+        </w:rPr>
+      </w:pPr>
+      <w:proofErr w:type="spellStart"/>
+      <w:r>
+        <w:rPr>
+          <w:rFonts w:ascii="Consolas" w:eastAsia="Times New Roman" w:hAnsi="Consolas" w:cs="Times New Roman"/>
+          <w:color w:val="CBA6F7"/>
+          <w:sz w:val="21"/>
+          <w:szCs w:val="21"/>
+        </w:rPr>
+        <w:t>fn</w:t>
+      </w:r>
+      <w:proofErr w:type="spellEnd"/>
+      <w:r>
+        <w:rPr>
+          <w:rFonts w:ascii="Consolas" w:eastAsia="Times New Roman" w:hAnsi="Consolas" w:cs="Times New Roman"/>
+          <w:color w:val="CDD6F4"/>
+          <w:sz w:val="21"/>
+          <w:szCs w:val="21"/>
+        </w:rPr>
+        <w:t xml:space="preserve"> </w:t>
+      </w:r>
+      <w:proofErr w:type="gramStart"/>
+      <w:r>
+        <w:rPr>
+          <w:rFonts w:ascii="Consolas" w:eastAsia="Times New Roman" w:hAnsi="Consolas" w:cs="Times New Roman"/>
+          <w:i/>
+          <w:iCs/>
+          <w:color w:val="89B4FA"/>
+          <w:sz w:val="21"/>
+          <w:szCs w:val="21"/>
+        </w:rPr>
+        <w:t>main</w:t>
+      </w:r>
+      <w:r>
+        <w:rPr>
+          <w:rFonts w:ascii="Consolas" w:eastAsia="Times New Roman" w:hAnsi="Consolas" w:cs="Times New Roman"/>
+          <w:color w:val="9399B2"/>
+          <w:sz w:val="21"/>
+          <w:szCs w:val="21"/>
+        </w:rPr>
+        <w:t>(</w:t>
+      </w:r>
+      <w:proofErr w:type="gramEnd"/>
+      <w:r>
+        <w:rPr>
+          <w:rFonts w:ascii="Consolas" w:eastAsia="Times New Roman" w:hAnsi="Consolas" w:cs="Times New Roman"/>
+          <w:color w:val="9399B2"/>
+          <w:sz w:val="21"/>
+          <w:szCs w:val="21"/>
+        </w:rPr>
+        <w:t>)</w:t>
+      </w:r>
+      <w:r>
+        <w:rPr>
+          <w:rFonts w:ascii="Consolas" w:eastAsia="Times New Roman" w:hAnsi="Consolas" w:cs="Times New Roman"/>
+          <w:color w:val="CDD6F4"/>
+          <w:sz w:val="21"/>
+          <w:szCs w:val="21"/>
+        </w:rPr>
+        <w:t xml:space="preserve"> </w:t>
+      </w:r>
+      <w:r>
+        <w:rPr>
+          <w:rFonts w:ascii="Consolas" w:eastAsia="Times New Roman" w:hAnsi="Consolas" w:cs="Times New Roman"/>
+          <w:color w:val="9399B2"/>
+          <w:sz w:val="21"/>
+          <w:szCs w:val="21"/>
+        </w:rPr>
+        <w:t>{</w:t>
+      </w:r>
+    </w:p>
+    <w:p>
+      <w:pPr>
+        <w:shd w:val="clear" w:color="auto" w:fill="1E1E2E"/>
+        <w:spacing w:line="285" w:lineRule="atLeast"/>
+        <w:rPr>
+          <w:rFonts w:ascii="Consolas" w:eastAsia="Times New Roman" w:hAnsi="Consolas" w:cs="Times New Roman"/>
+          <w:color w:val="CDD6F4"/>
+          <w:sz w:val="21"/>
+          <w:szCs w:val="21"/>
+        </w:rPr>
+      </w:pPr>
+      <w:r>
+        <w:rPr>
+          <w:rFonts w:ascii="Consolas" w:eastAsia="Times New Roman" w:hAnsi="Consolas" w:cs="Times New Roman"/>
+          <w:color w:val="CDD6F4"/>
+          <w:sz w:val="21"/>
+          <w:szCs w:val="21"/>
+        </w:rPr>
+        <w:t xml:space="preserve">    </w:t>
+      </w:r>
+      <w:r>
+        <w:rPr>
+          <w:rFonts w:ascii="Consolas" w:eastAsia="Times New Roman" w:hAnsi="Consolas" w:cs="Times New Roman"/>
+          <w:color w:val="CBA6F7"/>
+          <w:sz w:val="21"/>
+          <w:szCs w:val="21"/>
+        </w:rPr>
+        <w:t>let</w:t>
+      </w:r>
+      <w:r>
+        <w:rPr>
+          <w:rFonts w:ascii="Consolas" w:eastAsia="Times New Roman" w:hAnsi="Consolas" w:cs="Times New Roman"/>
+          <w:color w:val="CDD6F4"/>
+          <w:sz w:val="21"/>
+          <w:szCs w:val="21"/>
+        </w:rPr>
+        <w:t xml:space="preserve"> y </w:t>
+      </w:r>
+      <w:r>
+        <w:rPr>
+          <w:rFonts w:ascii="Consolas" w:eastAsia="Times New Roman" w:hAnsi="Consolas" w:cs="Times New Roman"/>
+          <w:color w:val="94E2D5"/>
+          <w:sz w:val="21"/>
+          <w:szCs w:val="21"/>
+        </w:rPr>
+        <w:t>=</w:t>
+      </w:r>
+      <w:r>
+        <w:rPr>
+          <w:rFonts w:ascii="Consolas" w:eastAsia="Times New Roman" w:hAnsi="Consolas" w:cs="Times New Roman"/>
+          <w:color w:val="CDD6F4"/>
+          <w:sz w:val="21"/>
+          <w:szCs w:val="21"/>
+        </w:rPr>
+        <w:t xml:space="preserve"> </w:t>
+      </w:r>
+      <w:r>
+        <w:rPr>
+          <w:rFonts w:ascii="Consolas" w:eastAsia="Times New Roman" w:hAnsi="Consolas" w:cs="Times New Roman"/>
+          <w:color w:val="9399B2"/>
+          <w:sz w:val="21"/>
+          <w:szCs w:val="21"/>
+        </w:rPr>
+        <w:t>{</w:t>
+      </w:r>
+    </w:p>
+    <w:p>
+      <w:pPr>
+        <w:shd w:val="clear" w:color="auto" w:fill="1E1E2E"/>
+        <w:spacing w:line="285" w:lineRule="atLeast"/>
+        <w:rPr>
+          <w:rFonts w:ascii="Consolas" w:eastAsia="Times New Roman" w:hAnsi="Consolas" w:cs="Times New Roman"/>
+          <w:color w:val="CDD6F4"/>
+          <w:sz w:val="21"/>
+          <w:szCs w:val="21"/>
+        </w:rPr>
+      </w:pPr>
+      <w:r>
+        <w:rPr>
+          <w:rFonts w:ascii="Consolas" w:eastAsia="Times New Roman" w:hAnsi="Consolas" w:cs="Times New Roman"/>
+          <w:color w:val="CDD6F4"/>
+          <w:sz w:val="21"/>
+          <w:szCs w:val="21"/>
+        </w:rPr>
+        <w:t xml:space="preserve">        </w:t>
+      </w:r>
+      <w:r>
+        <w:rPr>
+          <w:rFonts w:ascii="Consolas" w:eastAsia="Times New Roman" w:hAnsi="Consolas" w:cs="Times New Roman"/>
+          <w:color w:val="CBA6F7"/>
+          <w:sz w:val="21"/>
+          <w:szCs w:val="21"/>
+        </w:rPr>
+        <w:t>let</w:t>
+      </w:r>
+      <w:r>
+        <w:rPr>
+          <w:rFonts w:ascii="Consolas" w:eastAsia="Times New Roman" w:hAnsi="Consolas" w:cs="Times New Roman"/>
+          <w:color w:val="CDD6F4"/>
+          <w:sz w:val="21"/>
+          <w:szCs w:val="21"/>
+        </w:rPr>
+        <w:t xml:space="preserve"> x </w:t>
+      </w:r>
+      <w:r>
+        <w:rPr>
+          <w:rFonts w:ascii="Consolas" w:eastAsia="Times New Roman" w:hAnsi="Consolas" w:cs="Times New Roman"/>
+          <w:color w:val="94E2D5"/>
+          <w:sz w:val="21"/>
+          <w:szCs w:val="21"/>
+        </w:rPr>
+        <w:t>=</w:t>
+      </w:r>
+      <w:r>
+        <w:rPr>
+          <w:rFonts w:ascii="Consolas" w:eastAsia="Times New Roman" w:hAnsi="Consolas" w:cs="Times New Roman"/>
+          <w:color w:val="CDD6F4"/>
+          <w:sz w:val="21"/>
+          <w:szCs w:val="21"/>
+        </w:rPr>
+        <w:t xml:space="preserve"> </w:t>
+      </w:r>
+      <w:r>
+        <w:rPr>
+          <w:rFonts w:ascii="Consolas" w:eastAsia="Times New Roman" w:hAnsi="Consolas" w:cs="Times New Roman"/>
+          <w:color w:val="FAB387"/>
+          <w:sz w:val="21"/>
+          <w:szCs w:val="21"/>
+        </w:rPr>
+        <w:t>3</w:t>
+      </w:r>
+      <w:r>
+        <w:rPr>
+          <w:rFonts w:ascii="Consolas" w:eastAsia="Times New Roman" w:hAnsi="Consolas" w:cs="Times New Roman"/>
+          <w:color w:val="9399B2"/>
+          <w:sz w:val="21"/>
+          <w:szCs w:val="21"/>
+        </w:rPr>
+        <w:t>;</w:t>
+      </w:r>
+    </w:p>
+    <w:p>
+      <w:pPr>
+        <w:shd w:val="clear" w:color="auto" w:fill="1E1E2E"/>
+        <w:spacing w:line="285" w:lineRule="atLeast"/>
+        <w:rPr>
+          <w:rFonts w:ascii="Consolas" w:eastAsia="Times New Roman" w:hAnsi="Consolas" w:cs="Times New Roman"/>
+          <w:color w:val="CDD6F4"/>
+          <w:sz w:val="21"/>
+          <w:szCs w:val="21"/>
+        </w:rPr>
+      </w:pPr>
+      <w:r>
+        <w:rPr>
+          <w:rFonts w:ascii="Consolas" w:eastAsia="Times New Roman" w:hAnsi="Consolas" w:cs="Times New Roman"/>
+          <w:color w:val="CDD6F4"/>
+          <w:sz w:val="21"/>
+          <w:szCs w:val="21"/>
+        </w:rPr>
+        <w:t xml:space="preserve">        x </w:t>
+      </w:r>
+      <w:r>
+        <w:rPr>
+          <w:rFonts w:ascii="Consolas" w:eastAsia="Times New Roman" w:hAnsi="Consolas" w:cs="Times New Roman"/>
+          <w:color w:val="94E2D5"/>
+          <w:sz w:val="21"/>
+          <w:szCs w:val="21"/>
+        </w:rPr>
+        <w:t>+</w:t>
+      </w:r>
+      <w:r>
+        <w:rPr>
+          <w:rFonts w:ascii="Consolas" w:eastAsia="Times New Roman" w:hAnsi="Consolas" w:cs="Times New Roman"/>
+          <w:color w:val="CDD6F4"/>
+          <w:sz w:val="21"/>
+          <w:szCs w:val="21"/>
+        </w:rPr>
+        <w:t xml:space="preserve"> </w:t>
+      </w:r>
+      <w:r>
+        <w:rPr>
+          <w:rFonts w:ascii="Consolas" w:eastAsia="Times New Roman" w:hAnsi="Consolas" w:cs="Times New Roman"/>
+          <w:color w:val="FAB387"/>
+          <w:sz w:val="21"/>
+          <w:szCs w:val="21"/>
+        </w:rPr>
+        <w:t>1</w:t>
+      </w:r>
+    </w:p>
+    <w:p>
+      <w:pPr>
+        <w:shd w:val="clear" w:color="auto" w:fill="1E1E2E"/>
+        <w:spacing w:line="285" w:lineRule="atLeast"/>
+        <w:rPr>
+          <w:rFonts w:ascii="Consolas" w:eastAsia="Times New Roman" w:hAnsi="Consolas" w:cs="Times New Roman"/>
+          <w:color w:val="CDD6F4"/>
+          <w:sz w:val="21"/>
+          <w:szCs w:val="21"/>
+        </w:rPr>
+      </w:pPr>
+      <w:r>
+        <w:rPr>
+          <w:rFonts w:ascii="Consolas" w:eastAsia="Times New Roman" w:hAnsi="Consolas" w:cs="Times New Roman"/>
+          <w:color w:val="CDD6F4"/>
+          <w:sz w:val="21"/>
+          <w:szCs w:val="21"/>
+        </w:rPr>
+        <w:t xml:space="preserve">    </w:t>
+      </w:r>
+      <w:r>
+        <w:rPr>
+          <w:rFonts w:ascii="Consolas" w:eastAsia="Times New Roman" w:hAnsi="Consolas" w:cs="Times New Roman"/>
+          <w:color w:val="9399B2"/>
+          <w:sz w:val="21"/>
+          <w:szCs w:val="21"/>
+        </w:rPr>
+        <w:t>};</w:t>
+      </w:r>
+    </w:p>
+    <w:p>
+      <w:pPr>
+        <w:shd w:val="clear" w:color="auto" w:fill="1E1E2E"/>
+        <w:spacing w:line="285" w:lineRule="atLeast"/>
+        <w:rPr>
+          <w:rFonts w:ascii="Consolas" w:eastAsia="Times New Roman" w:hAnsi="Consolas" w:cs="Times New Roman"/>
+          <w:color w:val="CDD6F4"/>
+          <w:sz w:val="21"/>
+          <w:szCs w:val="21"/>
+        </w:rPr>
+      </w:pPr>
+    </w:p>
+    <w:p>
+      <w:pPr>
+        <w:shd w:val="clear" w:color="auto" w:fill="1E1E2E"/>
+        <w:spacing w:line="285" w:lineRule="atLeast"/>
+        <w:rPr>
+          <w:rFonts w:ascii="Consolas" w:eastAsia="Times New Roman" w:hAnsi="Consolas" w:cs="Times New Roman"/>
+          <w:color w:val="CDD6F4"/>
+          <w:sz w:val="21"/>
+          <w:szCs w:val="21"/>
+        </w:rPr>
+      </w:pPr>
+      <w:r>
+        <w:rPr>
+          <w:rFonts w:ascii="Consolas" w:eastAsia="Times New Roman" w:hAnsi="Consolas" w:cs="Times New Roman"/>
+          <w:color w:val="CDD6F4"/>
+          <w:sz w:val="21"/>
+          <w:szCs w:val="21"/>
+        </w:rPr>
+        <w:t xml:space="preserve">    </w:t>
+      </w:r>
+      <w:proofErr w:type="spellStart"/>
+      <w:proofErr w:type="gramStart"/>
+      <w:r>
+        <w:rPr>
+          <w:rFonts w:ascii="Consolas" w:eastAsia="Times New Roman" w:hAnsi="Consolas" w:cs="Times New Roman"/>
+          <w:i/>
+          <w:iCs/>
+          <w:color w:val="89B4FA"/>
+          <w:sz w:val="21"/>
+          <w:szCs w:val="21"/>
+        </w:rPr>
+        <w:t>println</w:t>
+      </w:r>
+      <w:proofErr w:type="spellEnd"/>
+      <w:r>
+        <w:rPr>
+          <w:rFonts w:ascii="Consolas" w:eastAsia="Times New Roman" w:hAnsi="Consolas" w:cs="Times New Roman"/>
+          <w:i/>
+          <w:iCs/>
+          <w:color w:val="89B4FA"/>
+          <w:sz w:val="21"/>
+          <w:szCs w:val="21"/>
+        </w:rPr>
+        <w:t>!</w:t>
+      </w:r>
+      <w:r>
+        <w:rPr>
+          <w:rFonts w:ascii="Consolas" w:eastAsia="Times New Roman" w:hAnsi="Consolas" w:cs="Times New Roman"/>
+          <w:color w:val="9399B2"/>
+          <w:sz w:val="21"/>
+          <w:szCs w:val="21"/>
+        </w:rPr>
+        <w:t>(</w:t>
+      </w:r>
+      <w:proofErr w:type="gramEnd"/>
+      <w:r>
+        <w:rPr>
+          <w:rFonts w:ascii="Consolas" w:eastAsia="Times New Roman" w:hAnsi="Consolas" w:cs="Times New Roman"/>
+          <w:color w:val="A6E3A1"/>
+          <w:sz w:val="21"/>
+          <w:szCs w:val="21"/>
+        </w:rPr>
+        <w:t>"The value of y is: {y}"</w:t>
+      </w:r>
+      <w:r>
+        <w:rPr>
+          <w:rFonts w:ascii="Consolas" w:eastAsia="Times New Roman" w:hAnsi="Consolas" w:cs="Times New Roman"/>
+          <w:color w:val="9399B2"/>
+          <w:sz w:val="21"/>
+          <w:szCs w:val="21"/>
+        </w:rPr>
+        <w:t>);</w:t>
+      </w:r>
+    </w:p>
+    <w:p>
+      <w:pPr>
+        <w:shd w:val="clear" w:color="auto" w:fill="1E1E2E"/>
+        <w:spacing w:line="285" w:lineRule="atLeast"/>
+        <w:rPr>
+          <w:rFonts w:ascii="Consolas" w:eastAsia="Times New Roman" w:hAnsi="Consolas" w:cs="Times New Roman"/>
+          <w:color w:val="CDD6F4"/>
+          <w:sz w:val="21"/>
+          <w:szCs w:val="21"/>
+        </w:rPr>
+      </w:pPr>
+      <w:r>
+        <w:rPr>
+          <w:rFonts w:ascii="Consolas" w:eastAsia="Times New Roman" w:hAnsi="Consolas" w:cs="Times New Roman"/>
+          <w:color w:val="9399B2"/>
+          <w:sz w:val="21"/>
+          <w:szCs w:val="21"/>
+        </w:rPr>
+        <w:t>}</w:t>
+      </w:r>
+    </w:p>
+    <w:p>
+      <w:pPr>
+        <w:pStyle w:val="ListParagraph"/>
+        <w:numPr>
+          <w:ilvl w:val="2"/>
+          <w:numId w:val="1"/>
+        </w:numPr>
+      </w:pPr>
+      <w:r>
+        <w:t>A statement can contain an expression. For example, 6 in ‘let y = 6;’ is an expression. Similarly, the block being assigned to y in the above code snippet is an expression.</w:t>
+      </w:r>
+    </w:p>
+    <w:p>
+      <w:pPr>
+        <w:pStyle w:val="ListParagraph"/>
+        <w:numPr>
+          <w:ilvl w:val="2"/>
+          <w:numId w:val="1"/>
+        </w:numPr>
+      </w:pPr>
+      <w:r>
+        <w:t xml:space="preserve">Note that the x + </w:t>
+      </w:r>
+      <w:r>
+        <w:t>1</w:t>
+      </w:r>
+      <w:r>
+        <w:t xml:space="preserve"> line doesn’t have a semicolon at the end, which is unlike most of the lines you’ve seen so far. Expressions do not include ending semicolons. If you add a semicolon to the end of an expression, you turn it into a statement, and it will then not return a value.</w:t>
+      </w:r>
+    </w:p>
+    <w:p>
+      <w:pPr>
+        <w:pStyle w:val="ListParagraph"/>
+        <w:numPr>
+          <w:ilvl w:val="2"/>
+          <w:numId w:val="1"/>
+        </w:numPr>
+      </w:pPr>
+      <w:r>
+        <w:t>This is why we say that “</w:t>
+      </w:r>
+      <w:r>
+        <w:t>Function bodies are made up of a series of statements optionally ending in an expression.</w:t>
+      </w:r>
+      <w:r>
+        <w:t>”</w:t>
+      </w:r>
+    </w:p>
+    <w:p>
+      <w:pPr>
+        <w:pStyle w:val="ListParagraph"/>
+        <w:numPr>
+          <w:ilvl w:val="1"/>
+          <w:numId w:val="1"/>
+        </w:numPr>
+      </w:pPr>
+      <w:r>
+        <w:t>In Rust functions, w</w:t>
+      </w:r>
+      <w:r>
+        <w:t>e don’t name return values, but we must declare their type after an arrow (-&gt;).</w:t>
+      </w:r>
+    </w:p>
+    <w:p>
+      <w:pPr>
+        <w:shd w:val="clear" w:color="auto" w:fill="1E1E2E"/>
+        <w:spacing w:line="285" w:lineRule="atLeast"/>
+        <w:rPr>
+          <w:rFonts w:ascii="Consolas" w:eastAsia="Times New Roman" w:hAnsi="Consolas" w:cs="Times New Roman"/>
+          <w:color w:val="CBA6F7"/>
+          <w:sz w:val="21"/>
+          <w:szCs w:val="21"/>
+        </w:rPr>
+      </w:pPr>
+    </w:p>
+    <w:p>
+      <w:pPr>
+        <w:shd w:val="clear" w:color="auto" w:fill="1E1E2E"/>
+        <w:spacing w:line="285" w:lineRule="atLeast"/>
+        <w:rPr>
+          <w:rFonts w:ascii="Consolas" w:eastAsia="Times New Roman" w:hAnsi="Consolas" w:cs="Times New Roman"/>
+          <w:color w:val="CDD6F4"/>
+          <w:sz w:val="21"/>
+          <w:szCs w:val="21"/>
+        </w:rPr>
+      </w:pPr>
+      <w:proofErr w:type="spellStart"/>
+      <w:r>
+        <w:rPr>
+          <w:rFonts w:ascii="Consolas" w:eastAsia="Times New Roman" w:hAnsi="Consolas" w:cs="Times New Roman"/>
+          <w:color w:val="CBA6F7"/>
+          <w:sz w:val="21"/>
+          <w:szCs w:val="21"/>
+        </w:rPr>
+        <w:t>fn</w:t>
+      </w:r>
+      <w:proofErr w:type="spellEnd"/>
+      <w:r>
+        <w:rPr>
+          <w:rFonts w:ascii="Consolas" w:eastAsia="Times New Roman" w:hAnsi="Consolas" w:cs="Times New Roman"/>
+          <w:color w:val="CDD6F4"/>
+          <w:sz w:val="21"/>
+          <w:szCs w:val="21"/>
+        </w:rPr>
+        <w:t xml:space="preserve"> </w:t>
+      </w:r>
+      <w:proofErr w:type="gramStart"/>
+      <w:r>
+        <w:rPr>
+          <w:rFonts w:ascii="Consolas" w:eastAsia="Times New Roman" w:hAnsi="Consolas" w:cs="Times New Roman"/>
+          <w:i/>
+          <w:iCs/>
+          <w:color w:val="89B4FA"/>
+          <w:sz w:val="21"/>
+          <w:szCs w:val="21"/>
+        </w:rPr>
+        <w:t>five</w:t>
+      </w:r>
+      <w:r>
+        <w:rPr>
+          <w:rFonts w:ascii="Consolas" w:eastAsia="Times New Roman" w:hAnsi="Consolas" w:cs="Times New Roman"/>
+          <w:color w:val="9399B2"/>
+          <w:sz w:val="21"/>
+          <w:szCs w:val="21"/>
+        </w:rPr>
+        <w:t>(</w:t>
+      </w:r>
+      <w:proofErr w:type="gramEnd"/>
+      <w:r>
+        <w:rPr>
+          <w:rFonts w:ascii="Consolas" w:eastAsia="Times New Roman" w:hAnsi="Consolas" w:cs="Times New Roman"/>
+          <w:color w:val="9399B2"/>
+          <w:sz w:val="21"/>
+          <w:szCs w:val="21"/>
+        </w:rPr>
+        <w:t>)</w:t>
+      </w:r>
+      <w:r>
+        <w:rPr>
+          <w:rFonts w:ascii="Consolas" w:eastAsia="Times New Roman" w:hAnsi="Consolas" w:cs="Times New Roman"/>
+          <w:color w:val="CDD6F4"/>
+          <w:sz w:val="21"/>
+          <w:szCs w:val="21"/>
+        </w:rPr>
+        <w:t xml:space="preserve"> </w:t>
+      </w:r>
+      <w:r>
+        <w:rPr>
+          <w:rFonts w:ascii="Consolas" w:eastAsia="Times New Roman" w:hAnsi="Consolas" w:cs="Times New Roman"/>
+          <w:color w:val="94E2D5"/>
+          <w:sz w:val="21"/>
+          <w:szCs w:val="21"/>
+        </w:rPr>
+        <w:t>-&gt;</w:t>
+      </w:r>
+      <w:r>
+        <w:rPr>
+          <w:rFonts w:ascii="Consolas" w:eastAsia="Times New Roman" w:hAnsi="Consolas" w:cs="Times New Roman"/>
+          <w:color w:val="CDD6F4"/>
+          <w:sz w:val="21"/>
+          <w:szCs w:val="21"/>
+        </w:rPr>
+        <w:t xml:space="preserve"> </w:t>
+      </w:r>
+      <w:r>
+        <w:rPr>
+          <w:rFonts w:ascii="Consolas" w:eastAsia="Times New Roman" w:hAnsi="Consolas" w:cs="Times New Roman"/>
+          <w:color w:val="F9E2AF"/>
+          <w:sz w:val="21"/>
+          <w:szCs w:val="21"/>
+        </w:rPr>
+        <w:t>i32</w:t>
+      </w:r>
+      <w:r>
+        <w:rPr>
+          <w:rFonts w:ascii="Consolas" w:eastAsia="Times New Roman" w:hAnsi="Consolas" w:cs="Times New Roman"/>
+          <w:color w:val="CDD6F4"/>
+          <w:sz w:val="21"/>
+          <w:szCs w:val="21"/>
+        </w:rPr>
+        <w:t xml:space="preserve"> </w:t>
+      </w:r>
+      <w:r>
+        <w:rPr>
+          <w:rFonts w:ascii="Consolas" w:eastAsia="Times New Roman" w:hAnsi="Consolas" w:cs="Times New Roman"/>
+          <w:color w:val="9399B2"/>
+          <w:sz w:val="21"/>
+          <w:szCs w:val="21"/>
+        </w:rPr>
+        <w:t>{</w:t>
+      </w:r>
+    </w:p>
+    <w:p>
+      <w:pPr>
+        <w:shd w:val="clear" w:color="auto" w:fill="1E1E2E"/>
+        <w:spacing w:line="285" w:lineRule="atLeast"/>
+        <w:rPr>
+          <w:rFonts w:ascii="Consolas" w:eastAsia="Times New Roman" w:hAnsi="Consolas" w:cs="Times New Roman"/>
+          <w:color w:val="CDD6F4"/>
+          <w:sz w:val="21"/>
+          <w:szCs w:val="21"/>
+        </w:rPr>
+      </w:pPr>
+      <w:r>
+        <w:rPr>
+          <w:rFonts w:ascii="Consolas" w:eastAsia="Times New Roman" w:hAnsi="Consolas" w:cs="Times New Roman"/>
+          <w:color w:val="CDD6F4"/>
+          <w:sz w:val="21"/>
+          <w:szCs w:val="21"/>
+        </w:rPr>
+        <w:t xml:space="preserve">    </w:t>
+      </w:r>
+      <w:r>
+        <w:rPr>
+          <w:rFonts w:ascii="Consolas" w:eastAsia="Times New Roman" w:hAnsi="Consolas" w:cs="Times New Roman"/>
+          <w:color w:val="FAB387"/>
+          <w:sz w:val="21"/>
+          <w:szCs w:val="21"/>
+        </w:rPr>
+        <w:t>5</w:t>
+      </w:r>
+    </w:p>
+    <w:p>
+      <w:pPr>
+        <w:shd w:val="clear" w:color="auto" w:fill="1E1E2E"/>
+        <w:spacing w:line="285" w:lineRule="atLeast"/>
+        <w:rPr>
+          <w:rFonts w:ascii="Consolas" w:eastAsia="Times New Roman" w:hAnsi="Consolas" w:cs="Times New Roman"/>
+          <w:color w:val="9399B2"/>
+          <w:sz w:val="21"/>
+          <w:szCs w:val="21"/>
+        </w:rPr>
+      </w:pPr>
+      <w:r>
+        <w:rPr>
+          <w:rFonts w:ascii="Consolas" w:eastAsia="Times New Roman" w:hAnsi="Consolas" w:cs="Times New Roman"/>
+          <w:color w:val="9399B2"/>
+          <w:sz w:val="21"/>
+          <w:szCs w:val="21"/>
+        </w:rPr>
+        <w:t>}</w:t>
+      </w:r>
+    </w:p>
+    <w:p>
+      <w:pPr>
+        <w:shd w:val="clear" w:color="auto" w:fill="1E1E2E"/>
+        <w:spacing w:line="285" w:lineRule="atLeast"/>
+        <w:rPr>
+          <w:rFonts w:ascii="Consolas" w:eastAsia="Times New Roman" w:hAnsi="Consolas" w:cs="Times New Roman"/>
+          <w:color w:val="CDD6F4"/>
+          <w:sz w:val="21"/>
+          <w:szCs w:val="21"/>
+        </w:rPr>
+      </w:pPr>
+    </w:p>
+    <w:p>
+      <w:pPr>
+        <w:pStyle w:val="ListParagraph"/>
+        <w:numPr>
+          <w:ilvl w:val="1"/>
+          <w:numId w:val="1"/>
+        </w:numPr>
+      </w:pPr>
+      <w:r>
+        <w:t>We can return early using the ‘return’ keyword too.</w:t>
+      </w:r>
+    </w:p>
+    <w:p>
+      <w:pPr>
+        <w:pStyle w:val="ListParagraph"/>
+        <w:numPr>
+          <w:ilvl w:val="1"/>
+          <w:numId w:val="1"/>
+        </w:numPr>
+      </w:pPr>
+      <w:r>
+        <w:t>if expressions:</w:t>
+      </w:r>
+    </w:p>
+    <w:p>
+      <w:pPr>
+        <w:pStyle w:val="ListParagraph"/>
+        <w:numPr>
+          <w:ilvl w:val="2"/>
+          <w:numId w:val="1"/>
+        </w:numPr>
+      </w:pPr>
+      <w:r>
+        <w:t xml:space="preserve">The </w:t>
+      </w:r>
+      <w:r>
+        <w:t xml:space="preserve">condition </w:t>
+      </w:r>
+      <w:r>
+        <w:rPr>
+          <w:i/>
+          <w:iCs/>
+        </w:rPr>
+        <w:t>must</w:t>
+      </w:r>
+      <w:r>
+        <w:t xml:space="preserve"> be a </w:t>
+      </w:r>
+      <w:proofErr w:type="spellStart"/>
+      <w:r>
+        <w:t>bool</w:t>
+      </w:r>
+      <w:proofErr w:type="spellEnd"/>
+      <w:r>
+        <w:t>.</w:t>
+      </w:r>
+    </w:p>
+    <w:p>
+      <w:pPr>
+        <w:pStyle w:val="ListParagraph"/>
+        <w:numPr>
+          <w:ilvl w:val="2"/>
+          <w:numId w:val="1"/>
+        </w:numPr>
+      </w:pPr>
+      <w:r>
+        <w:t>Using too many else if expressions can clutter your code, so if you have more than one, you might want to refactor your code. Chapter 6 describes a powerful Rust branching construct called match for these cases.</w:t>
+      </w:r>
+    </w:p>
+    <w:p>
+      <w:pPr>
+        <w:pStyle w:val="ListParagraph"/>
+        <w:numPr>
+          <w:ilvl w:val="2"/>
+          <w:numId w:val="1"/>
+        </w:numPr>
+      </w:pPr>
+      <w:r>
+        <w:t xml:space="preserve">Because </w:t>
+      </w:r>
+      <w:proofErr w:type="spellStart"/>
+      <w:r>
+        <w:t>if</w:t>
+      </w:r>
+      <w:proofErr w:type="spellEnd"/>
+      <w:r>
+        <w:t xml:space="preserve"> is an expression, we can use it on the right side of a let statement to assign the outcome to a variable</w:t>
+      </w:r>
+      <w:r>
+        <w:t>.</w:t>
+      </w:r>
+    </w:p>
+    <w:p>
+      <w:pPr>
+        <w:shd w:val="clear" w:color="auto" w:fill="1E1E2E"/>
+        <w:spacing w:line="285" w:lineRule="atLeast"/>
+        <w:rPr>
+          <w:rFonts w:ascii="Consolas" w:eastAsia="Times New Roman" w:hAnsi="Consolas" w:cs="Times New Roman"/>
+          <w:color w:val="CDD6F4"/>
+          <w:sz w:val="21"/>
+          <w:szCs w:val="21"/>
+        </w:rPr>
+      </w:pPr>
+      <w:r>
+        <w:rPr>
+          <w:rFonts w:ascii="Consolas" w:eastAsia="Times New Roman" w:hAnsi="Consolas" w:cs="Times New Roman"/>
+          <w:color w:val="CBA6F7"/>
+          <w:sz w:val="21"/>
+          <w:szCs w:val="21"/>
+        </w:rPr>
+        <w:t>let</w:t>
+      </w:r>
+      <w:r>
+        <w:rPr>
+          <w:rFonts w:ascii="Consolas" w:eastAsia="Times New Roman" w:hAnsi="Consolas" w:cs="Times New Roman"/>
+          <w:color w:val="CDD6F4"/>
+          <w:sz w:val="21"/>
+          <w:szCs w:val="21"/>
+        </w:rPr>
+        <w:t xml:space="preserve"> number </w:t>
+      </w:r>
+      <w:r>
+        <w:rPr>
+          <w:rFonts w:ascii="Consolas" w:eastAsia="Times New Roman" w:hAnsi="Consolas" w:cs="Times New Roman"/>
+          <w:color w:val="94E2D5"/>
+          <w:sz w:val="21"/>
+          <w:szCs w:val="21"/>
+        </w:rPr>
+        <w:t>=</w:t>
+      </w:r>
+      <w:r>
+        <w:rPr>
+          <w:rFonts w:ascii="Consolas" w:eastAsia="Times New Roman" w:hAnsi="Consolas" w:cs="Times New Roman"/>
+          <w:color w:val="CDD6F4"/>
+          <w:sz w:val="21"/>
+          <w:szCs w:val="21"/>
+        </w:rPr>
+        <w:t xml:space="preserve"> </w:t>
+      </w:r>
+      <w:r>
+        <w:rPr>
+          <w:rFonts w:ascii="Consolas" w:eastAsia="Times New Roman" w:hAnsi="Consolas" w:cs="Times New Roman"/>
+          <w:color w:val="CBA6F7"/>
+          <w:sz w:val="21"/>
+          <w:szCs w:val="21"/>
+        </w:rPr>
+        <w:t>if</w:t>
+      </w:r>
+      <w:r>
+        <w:rPr>
+          <w:rFonts w:ascii="Consolas" w:eastAsia="Times New Roman" w:hAnsi="Consolas" w:cs="Times New Roman"/>
+          <w:color w:val="CDD6F4"/>
+          <w:sz w:val="21"/>
+          <w:szCs w:val="21"/>
+        </w:rPr>
+        <w:t xml:space="preserve"> condition </w:t>
+      </w:r>
+      <w:proofErr w:type="gramStart"/>
+      <w:r>
+        <w:rPr>
+          <w:rFonts w:ascii="Consolas" w:eastAsia="Times New Roman" w:hAnsi="Consolas" w:cs="Times New Roman"/>
+          <w:color w:val="9399B2"/>
+          <w:sz w:val="21"/>
+          <w:szCs w:val="21"/>
+        </w:rPr>
+        <w:t>{</w:t>
+      </w:r>
+      <w:r>
+        <w:rPr>
+          <w:rFonts w:ascii="Consolas" w:eastAsia="Times New Roman" w:hAnsi="Consolas" w:cs="Times New Roman"/>
+          <w:color w:val="CDD6F4"/>
+          <w:sz w:val="21"/>
+          <w:szCs w:val="21"/>
+        </w:rPr>
+        <w:t xml:space="preserve"> </w:t>
+      </w:r>
+      <w:r>
+        <w:rPr>
+          <w:rFonts w:ascii="Consolas" w:eastAsia="Times New Roman" w:hAnsi="Consolas" w:cs="Times New Roman"/>
+          <w:color w:val="FAB387"/>
+          <w:sz w:val="21"/>
+          <w:szCs w:val="21"/>
+        </w:rPr>
+        <w:t>5</w:t>
+      </w:r>
+      <w:proofErr w:type="gramEnd"/>
+      <w:r>
+        <w:rPr>
+          <w:rFonts w:ascii="Consolas" w:eastAsia="Times New Roman" w:hAnsi="Consolas" w:cs="Times New Roman"/>
+          <w:color w:val="CDD6F4"/>
+          <w:sz w:val="21"/>
+          <w:szCs w:val="21"/>
+        </w:rPr>
+        <w:t xml:space="preserve"> </w:t>
+      </w:r>
+      <w:r>
+        <w:rPr>
+          <w:rFonts w:ascii="Consolas" w:eastAsia="Times New Roman" w:hAnsi="Consolas" w:cs="Times New Roman"/>
+          <w:color w:val="9399B2"/>
+          <w:sz w:val="21"/>
+          <w:szCs w:val="21"/>
+        </w:rPr>
+        <w:t>}</w:t>
+      </w:r>
+      <w:r>
+        <w:rPr>
+          <w:rFonts w:ascii="Consolas" w:eastAsia="Times New Roman" w:hAnsi="Consolas" w:cs="Times New Roman"/>
+          <w:color w:val="CDD6F4"/>
+          <w:sz w:val="21"/>
+          <w:szCs w:val="21"/>
+        </w:rPr>
+        <w:t xml:space="preserve"> </w:t>
+      </w:r>
+      <w:r>
+        <w:rPr>
+          <w:rFonts w:ascii="Consolas" w:eastAsia="Times New Roman" w:hAnsi="Consolas" w:cs="Times New Roman"/>
+          <w:color w:val="CBA6F7"/>
+          <w:sz w:val="21"/>
+          <w:szCs w:val="21"/>
+        </w:rPr>
+        <w:t>else</w:t>
+      </w:r>
+      <w:r>
+        <w:rPr>
+          <w:rFonts w:ascii="Consolas" w:eastAsia="Times New Roman" w:hAnsi="Consolas" w:cs="Times New Roman"/>
+          <w:color w:val="CDD6F4"/>
+          <w:sz w:val="21"/>
+          <w:szCs w:val="21"/>
+        </w:rPr>
+        <w:t xml:space="preserve"> </w:t>
+      </w:r>
+      <w:proofErr w:type="gramStart"/>
+      <w:r>
+        <w:rPr>
+          <w:rFonts w:ascii="Consolas" w:eastAsia="Times New Roman" w:hAnsi="Consolas" w:cs="Times New Roman"/>
+          <w:color w:val="9399B2"/>
+          <w:sz w:val="21"/>
+          <w:szCs w:val="21"/>
+        </w:rPr>
+        <w:t>{</w:t>
+      </w:r>
+      <w:r>
+        <w:rPr>
+          <w:rFonts w:ascii="Consolas" w:eastAsia="Times New Roman" w:hAnsi="Consolas" w:cs="Times New Roman"/>
+          <w:color w:val="CDD6F4"/>
+          <w:sz w:val="21"/>
+          <w:szCs w:val="21"/>
+        </w:rPr>
+        <w:t xml:space="preserve"> </w:t>
+      </w:r>
+      <w:r>
+        <w:rPr>
+          <w:rFonts w:ascii="Consolas" w:eastAsia="Times New Roman" w:hAnsi="Consolas" w:cs="Times New Roman"/>
+          <w:color w:val="FAB387"/>
+          <w:sz w:val="21"/>
+          <w:szCs w:val="21"/>
+        </w:rPr>
+        <w:t>6</w:t>
+      </w:r>
+      <w:proofErr w:type="gramEnd"/>
+      <w:r>
+        <w:rPr>
+          <w:rFonts w:ascii="Consolas" w:eastAsia="Times New Roman" w:hAnsi="Consolas" w:cs="Times New Roman"/>
+          <w:color w:val="CDD6F4"/>
+          <w:sz w:val="21"/>
+          <w:szCs w:val="21"/>
+        </w:rPr>
+        <w:t xml:space="preserve"> </w:t>
+      </w:r>
+      <w:r>
+        <w:rPr>
+          <w:rFonts w:ascii="Consolas" w:eastAsia="Times New Roman" w:hAnsi="Consolas" w:cs="Times New Roman"/>
+          <w:color w:val="9399B2"/>
+          <w:sz w:val="21"/>
+          <w:szCs w:val="21"/>
+        </w:rPr>
+        <w:t>};</w:t>
+      </w:r>
+    </w:p>
+    <w:p>
+      <w:pPr>
+        <w:pStyle w:val="ListParagraph"/>
+        <w:numPr>
+          <w:ilvl w:val="2"/>
+          <w:numId w:val="1"/>
+        </w:numPr>
+      </w:pPr>
+      <w:r>
+        <w:lastRenderedPageBreak/>
+        <w:t>This won’t work because variables must have a single type, and Rust needs to know at compile time what type the number variable is, definitively.</w:t>
+      </w:r>
+    </w:p>
+    <w:p>
+      <w:pPr>
+        <w:pStyle w:val="ListParagraph"/>
+        <w:numPr>
+          <w:ilvl w:val="1"/>
+          <w:numId w:val="1"/>
+        </w:numPr>
+      </w:pPr>
+      <w:r>
+        <w:t xml:space="preserve">Rust has three kinds of loops: </w:t>
+      </w:r>
+      <w:r>
+        <w:t>loop</w:t>
+      </w:r>
+      <w:r>
+        <w:t xml:space="preserve">, </w:t>
+      </w:r>
+      <w:r>
+        <w:t>while</w:t>
+      </w:r>
+      <w:r>
+        <w:t xml:space="preserve">, and </w:t>
+      </w:r>
+      <w:r>
+        <w:t>for</w:t>
+      </w:r>
+      <w:r>
+        <w:t xml:space="preserve">. </w:t>
+      </w:r>
+    </w:p>
+    <w:p>
+      <w:pPr>
+        <w:pStyle w:val="ListParagraph"/>
+        <w:numPr>
+          <w:ilvl w:val="2"/>
+          <w:numId w:val="1"/>
+        </w:numPr>
+      </w:pPr>
+      <w:r>
+        <w:t>One of the uses of a loop is to retry an operation you know might fail, such as checking whether a thread has completed its job. You might also need to pass the result of that operation out of the loop to the rest of your code. To do this, you can add the value you want returned after the break expression you use to stop the loop</w:t>
+      </w:r>
+      <w:r>
+        <w:t>.</w:t>
+      </w:r>
+    </w:p>
+    <w:p>
+      <w:pPr>
+        <w:pStyle w:val="ListParagraph"/>
+        <w:numPr>
+          <w:ilvl w:val="2"/>
+          <w:numId w:val="1"/>
+        </w:numPr>
+      </w:pPr>
+      <w:r>
+        <w:t xml:space="preserve">You can also </w:t>
+      </w:r>
+      <w:r>
+        <w:t>return</w:t>
+      </w:r>
+      <w:r>
+        <w:t xml:space="preserve"> from inside a loop. While </w:t>
+      </w:r>
+      <w:r>
+        <w:t>break</w:t>
+      </w:r>
+      <w:r>
+        <w:t xml:space="preserve"> only exits the current loop, </w:t>
+      </w:r>
+      <w:r>
+        <w:t>return</w:t>
+      </w:r>
+      <w:r>
+        <w:t xml:space="preserve"> always exits the current function.</w:t>
+      </w:r>
+    </w:p>
+    <w:p>
+      <w:pPr>
+        <w:pStyle w:val="ListParagraph"/>
+        <w:numPr>
+          <w:ilvl w:val="2"/>
+          <w:numId w:val="1"/>
+        </w:numPr>
+      </w:pPr>
+      <w:r>
+        <w:t xml:space="preserve">If you have loops within loops, break and continue apply to the innermost loop at that point. You can optionally specify a </w:t>
+      </w:r>
+      <w:r>
+        <w:rPr>
+          <w:i/>
+          <w:iCs/>
+        </w:rPr>
+        <w:t>loop label</w:t>
+      </w:r>
+      <w:r>
+        <w:t xml:space="preserve"> on a loop that you can then use with break or continue to specify that those keywords apply to the labeled loop instead of the innermost loop. Loop labels must begin with a single quote.</w:t>
+      </w:r>
+    </w:p>
+    <w:p>
+      <w:pPr>
+        <w:shd w:val="clear" w:color="auto" w:fill="1E1E2E"/>
+        <w:spacing w:line="285" w:lineRule="atLeast"/>
+        <w:rPr>
+          <w:rFonts w:ascii="Consolas" w:eastAsia="Times New Roman" w:hAnsi="Consolas" w:cs="Times New Roman"/>
+          <w:color w:val="CDD6F4"/>
+          <w:sz w:val="21"/>
+          <w:szCs w:val="21"/>
+        </w:rPr>
+      </w:pPr>
+      <w:proofErr w:type="spellStart"/>
+      <w:r>
+        <w:rPr>
+          <w:rFonts w:ascii="Consolas" w:eastAsia="Times New Roman" w:hAnsi="Consolas" w:cs="Times New Roman"/>
+          <w:color w:val="CBA6F7"/>
+          <w:sz w:val="21"/>
+          <w:szCs w:val="21"/>
+        </w:rPr>
+        <w:t>fn</w:t>
+      </w:r>
+      <w:proofErr w:type="spellEnd"/>
+      <w:r>
+        <w:rPr>
+          <w:rFonts w:ascii="Consolas" w:eastAsia="Times New Roman" w:hAnsi="Consolas" w:cs="Times New Roman"/>
+          <w:color w:val="CDD6F4"/>
+          <w:sz w:val="21"/>
+          <w:szCs w:val="21"/>
+        </w:rPr>
+        <w:t xml:space="preserve"> </w:t>
+      </w:r>
+      <w:proofErr w:type="gramStart"/>
+      <w:r>
+        <w:rPr>
+          <w:rFonts w:ascii="Consolas" w:eastAsia="Times New Roman" w:hAnsi="Consolas" w:cs="Times New Roman"/>
+          <w:i/>
+          <w:iCs/>
+          <w:color w:val="89B4FA"/>
+          <w:sz w:val="21"/>
+          <w:szCs w:val="21"/>
+        </w:rPr>
+        <w:t>main</w:t>
+      </w:r>
+      <w:r>
+        <w:rPr>
+          <w:rFonts w:ascii="Consolas" w:eastAsia="Times New Roman" w:hAnsi="Consolas" w:cs="Times New Roman"/>
+          <w:color w:val="9399B2"/>
+          <w:sz w:val="21"/>
+          <w:szCs w:val="21"/>
+        </w:rPr>
+        <w:t>(</w:t>
+      </w:r>
+      <w:proofErr w:type="gramEnd"/>
+      <w:r>
+        <w:rPr>
+          <w:rFonts w:ascii="Consolas" w:eastAsia="Times New Roman" w:hAnsi="Consolas" w:cs="Times New Roman"/>
+          <w:color w:val="9399B2"/>
+          <w:sz w:val="21"/>
+          <w:szCs w:val="21"/>
+        </w:rPr>
+        <w:t>)</w:t>
+      </w:r>
+      <w:r>
+        <w:rPr>
+          <w:rFonts w:ascii="Consolas" w:eastAsia="Times New Roman" w:hAnsi="Consolas" w:cs="Times New Roman"/>
+          <w:color w:val="CDD6F4"/>
+          <w:sz w:val="21"/>
+          <w:szCs w:val="21"/>
+        </w:rPr>
+        <w:t xml:space="preserve"> </w:t>
+      </w:r>
+      <w:r>
+        <w:rPr>
+          <w:rFonts w:ascii="Consolas" w:eastAsia="Times New Roman" w:hAnsi="Consolas" w:cs="Times New Roman"/>
+          <w:color w:val="9399B2"/>
+          <w:sz w:val="21"/>
+          <w:szCs w:val="21"/>
+        </w:rPr>
+        <w:t>{</w:t>
+      </w:r>
+    </w:p>
+    <w:p>
+      <w:pPr>
+        <w:shd w:val="clear" w:color="auto" w:fill="1E1E2E"/>
+        <w:spacing w:line="285" w:lineRule="atLeast"/>
+        <w:rPr>
+          <w:rFonts w:ascii="Consolas" w:eastAsia="Times New Roman" w:hAnsi="Consolas" w:cs="Times New Roman"/>
+          <w:color w:val="CDD6F4"/>
+          <w:sz w:val="21"/>
+          <w:szCs w:val="21"/>
+        </w:rPr>
+      </w:pPr>
+      <w:r>
+        <w:rPr>
+          <w:rFonts w:ascii="Consolas" w:eastAsia="Times New Roman" w:hAnsi="Consolas" w:cs="Times New Roman"/>
+          <w:color w:val="CDD6F4"/>
+          <w:sz w:val="21"/>
+          <w:szCs w:val="21"/>
+        </w:rPr>
+        <w:t xml:space="preserve">    </w:t>
+      </w:r>
+      <w:r>
+        <w:rPr>
+          <w:rFonts w:ascii="Consolas" w:eastAsia="Times New Roman" w:hAnsi="Consolas" w:cs="Times New Roman"/>
+          <w:color w:val="CBA6F7"/>
+          <w:sz w:val="21"/>
+          <w:szCs w:val="21"/>
+        </w:rPr>
+        <w:t>let</w:t>
+      </w:r>
+      <w:r>
+        <w:rPr>
+          <w:rFonts w:ascii="Consolas" w:eastAsia="Times New Roman" w:hAnsi="Consolas" w:cs="Times New Roman"/>
+          <w:color w:val="CDD6F4"/>
+          <w:sz w:val="21"/>
+          <w:szCs w:val="21"/>
+        </w:rPr>
+        <w:t xml:space="preserve"> </w:t>
+      </w:r>
+      <w:r>
+        <w:rPr>
+          <w:rFonts w:ascii="Consolas" w:eastAsia="Times New Roman" w:hAnsi="Consolas" w:cs="Times New Roman"/>
+          <w:color w:val="CBA6F7"/>
+          <w:sz w:val="21"/>
+          <w:szCs w:val="21"/>
+        </w:rPr>
+        <w:t>mut</w:t>
+      </w:r>
+      <w:r>
+        <w:rPr>
+          <w:rFonts w:ascii="Consolas" w:eastAsia="Times New Roman" w:hAnsi="Consolas" w:cs="Times New Roman"/>
+          <w:color w:val="CDD6F4"/>
+          <w:sz w:val="21"/>
+          <w:szCs w:val="21"/>
+        </w:rPr>
+        <w:t xml:space="preserve"> count </w:t>
+      </w:r>
+      <w:r>
+        <w:rPr>
+          <w:rFonts w:ascii="Consolas" w:eastAsia="Times New Roman" w:hAnsi="Consolas" w:cs="Times New Roman"/>
+          <w:color w:val="94E2D5"/>
+          <w:sz w:val="21"/>
+          <w:szCs w:val="21"/>
+        </w:rPr>
+        <w:t>=</w:t>
+      </w:r>
+      <w:r>
+        <w:rPr>
+          <w:rFonts w:ascii="Consolas" w:eastAsia="Times New Roman" w:hAnsi="Consolas" w:cs="Times New Roman"/>
+          <w:color w:val="CDD6F4"/>
+          <w:sz w:val="21"/>
+          <w:szCs w:val="21"/>
+        </w:rPr>
+        <w:t xml:space="preserve"> </w:t>
+      </w:r>
+      <w:r>
+        <w:rPr>
+          <w:rFonts w:ascii="Consolas" w:eastAsia="Times New Roman" w:hAnsi="Consolas" w:cs="Times New Roman"/>
+          <w:color w:val="FAB387"/>
+          <w:sz w:val="21"/>
+          <w:szCs w:val="21"/>
+        </w:rPr>
+        <w:t>0</w:t>
+      </w:r>
+      <w:r>
+        <w:rPr>
+          <w:rFonts w:ascii="Consolas" w:eastAsia="Times New Roman" w:hAnsi="Consolas" w:cs="Times New Roman"/>
+          <w:color w:val="9399B2"/>
+          <w:sz w:val="21"/>
+          <w:szCs w:val="21"/>
+        </w:rPr>
+        <w:t>;</w:t>
+      </w:r>
+    </w:p>
+    <w:p>
+      <w:pPr>
+        <w:shd w:val="clear" w:color="auto" w:fill="1E1E2E"/>
+        <w:spacing w:line="285" w:lineRule="atLeast"/>
+        <w:rPr>
+          <w:rFonts w:ascii="Consolas" w:eastAsia="Times New Roman" w:hAnsi="Consolas" w:cs="Times New Roman"/>
+          <w:color w:val="CDD6F4"/>
+          <w:sz w:val="21"/>
+          <w:szCs w:val="21"/>
+        </w:rPr>
+      </w:pPr>
+      <w:r>
+        <w:rPr>
+          <w:rFonts w:ascii="Consolas" w:eastAsia="Times New Roman" w:hAnsi="Consolas" w:cs="Times New Roman"/>
+          <w:color w:val="CDD6F4"/>
+          <w:sz w:val="21"/>
+          <w:szCs w:val="21"/>
+        </w:rPr>
+        <w:t xml:space="preserve">    </w:t>
+      </w:r>
+      <w:r>
+        <w:rPr>
+          <w:rFonts w:ascii="Consolas" w:eastAsia="Times New Roman" w:hAnsi="Consolas" w:cs="Times New Roman"/>
+          <w:i/>
+          <w:iCs/>
+          <w:color w:val="89B4FA"/>
+          <w:sz w:val="21"/>
+          <w:szCs w:val="21"/>
+        </w:rPr>
+        <w:t>'</w:t>
+      </w:r>
+      <w:proofErr w:type="spellStart"/>
+      <w:proofErr w:type="gramStart"/>
+      <w:r>
+        <w:rPr>
+          <w:rFonts w:ascii="Consolas" w:eastAsia="Times New Roman" w:hAnsi="Consolas" w:cs="Times New Roman"/>
+          <w:i/>
+          <w:iCs/>
+          <w:color w:val="89B4FA"/>
+          <w:sz w:val="21"/>
+          <w:szCs w:val="21"/>
+        </w:rPr>
+        <w:t>counting</w:t>
+      </w:r>
+      <w:proofErr w:type="gramEnd"/>
+      <w:r>
+        <w:rPr>
+          <w:rFonts w:ascii="Consolas" w:eastAsia="Times New Roman" w:hAnsi="Consolas" w:cs="Times New Roman"/>
+          <w:i/>
+          <w:iCs/>
+          <w:color w:val="89B4FA"/>
+          <w:sz w:val="21"/>
+          <w:szCs w:val="21"/>
+        </w:rPr>
+        <w:t>_up</w:t>
+      </w:r>
+      <w:proofErr w:type="spellEnd"/>
+      <w:r>
+        <w:rPr>
+          <w:rFonts w:ascii="Consolas" w:eastAsia="Times New Roman" w:hAnsi="Consolas" w:cs="Times New Roman"/>
+          <w:color w:val="94E2D5"/>
+          <w:sz w:val="21"/>
+          <w:szCs w:val="21"/>
+        </w:rPr>
+        <w:t>:</w:t>
+      </w:r>
+      <w:r>
+        <w:rPr>
+          <w:rFonts w:ascii="Consolas" w:eastAsia="Times New Roman" w:hAnsi="Consolas" w:cs="Times New Roman"/>
+          <w:color w:val="CDD6F4"/>
+          <w:sz w:val="21"/>
+          <w:szCs w:val="21"/>
+        </w:rPr>
+        <w:t xml:space="preserve"> </w:t>
+      </w:r>
+      <w:r>
+        <w:rPr>
+          <w:rFonts w:ascii="Consolas" w:eastAsia="Times New Roman" w:hAnsi="Consolas" w:cs="Times New Roman"/>
+          <w:color w:val="CBA6F7"/>
+          <w:sz w:val="21"/>
+          <w:szCs w:val="21"/>
+        </w:rPr>
+        <w:t>loop</w:t>
+      </w:r>
+      <w:r>
+        <w:rPr>
+          <w:rFonts w:ascii="Consolas" w:eastAsia="Times New Roman" w:hAnsi="Consolas" w:cs="Times New Roman"/>
+          <w:color w:val="CDD6F4"/>
+          <w:sz w:val="21"/>
+          <w:szCs w:val="21"/>
+        </w:rPr>
+        <w:t xml:space="preserve"> </w:t>
+      </w:r>
+      <w:r>
+        <w:rPr>
+          <w:rFonts w:ascii="Consolas" w:eastAsia="Times New Roman" w:hAnsi="Consolas" w:cs="Times New Roman"/>
+          <w:color w:val="9399B2"/>
+          <w:sz w:val="21"/>
+          <w:szCs w:val="21"/>
+        </w:rPr>
+        <w:t>{</w:t>
+      </w:r>
+    </w:p>
+    <w:p>
+      <w:pPr>
+        <w:shd w:val="clear" w:color="auto" w:fill="1E1E2E"/>
+        <w:spacing w:line="285" w:lineRule="atLeast"/>
+        <w:rPr>
+          <w:rFonts w:ascii="Consolas" w:eastAsia="Times New Roman" w:hAnsi="Consolas" w:cs="Times New Roman"/>
+          <w:color w:val="CDD6F4"/>
+          <w:sz w:val="21"/>
+          <w:szCs w:val="21"/>
+        </w:rPr>
+      </w:pPr>
+      <w:r>
+        <w:rPr>
+          <w:rFonts w:ascii="Consolas" w:eastAsia="Times New Roman" w:hAnsi="Consolas" w:cs="Times New Roman"/>
+          <w:color w:val="CDD6F4"/>
+          <w:sz w:val="21"/>
+          <w:szCs w:val="21"/>
+        </w:rPr>
+        <w:t xml:space="preserve">        </w:t>
+      </w:r>
+      <w:proofErr w:type="spellStart"/>
+      <w:proofErr w:type="gramStart"/>
+      <w:r>
+        <w:rPr>
+          <w:rFonts w:ascii="Consolas" w:eastAsia="Times New Roman" w:hAnsi="Consolas" w:cs="Times New Roman"/>
+          <w:i/>
+          <w:iCs/>
+          <w:color w:val="89B4FA"/>
+          <w:sz w:val="21"/>
+          <w:szCs w:val="21"/>
+        </w:rPr>
+        <w:t>println</w:t>
+      </w:r>
+      <w:proofErr w:type="spellEnd"/>
+      <w:r>
+        <w:rPr>
+          <w:rFonts w:ascii="Consolas" w:eastAsia="Times New Roman" w:hAnsi="Consolas" w:cs="Times New Roman"/>
+          <w:i/>
+          <w:iCs/>
+          <w:color w:val="89B4FA"/>
+          <w:sz w:val="21"/>
+          <w:szCs w:val="21"/>
+        </w:rPr>
+        <w:t>!</w:t>
+      </w:r>
+      <w:r>
+        <w:rPr>
+          <w:rFonts w:ascii="Consolas" w:eastAsia="Times New Roman" w:hAnsi="Consolas" w:cs="Times New Roman"/>
+          <w:color w:val="9399B2"/>
+          <w:sz w:val="21"/>
+          <w:szCs w:val="21"/>
+        </w:rPr>
+        <w:t>(</w:t>
+      </w:r>
+      <w:proofErr w:type="gramEnd"/>
+      <w:r>
+        <w:rPr>
+          <w:rFonts w:ascii="Consolas" w:eastAsia="Times New Roman" w:hAnsi="Consolas" w:cs="Times New Roman"/>
+          <w:color w:val="A6E3A1"/>
+          <w:sz w:val="21"/>
+          <w:szCs w:val="21"/>
+        </w:rPr>
+        <w:t>"count = {count}"</w:t>
+      </w:r>
+      <w:r>
+        <w:rPr>
+          <w:rFonts w:ascii="Consolas" w:eastAsia="Times New Roman" w:hAnsi="Consolas" w:cs="Times New Roman"/>
+          <w:color w:val="9399B2"/>
+          <w:sz w:val="21"/>
+          <w:szCs w:val="21"/>
+        </w:rPr>
+        <w:t>);</w:t>
+      </w:r>
+    </w:p>
+    <w:p>
+      <w:pPr>
+        <w:shd w:val="clear" w:color="auto" w:fill="1E1E2E"/>
+        <w:spacing w:line="285" w:lineRule="atLeast"/>
+        <w:rPr>
+          <w:rFonts w:ascii="Consolas" w:eastAsia="Times New Roman" w:hAnsi="Consolas" w:cs="Times New Roman"/>
+          <w:color w:val="CDD6F4"/>
+          <w:sz w:val="21"/>
+          <w:szCs w:val="21"/>
+        </w:rPr>
+      </w:pPr>
+      <w:r>
+        <w:rPr>
+          <w:rFonts w:ascii="Consolas" w:eastAsia="Times New Roman" w:hAnsi="Consolas" w:cs="Times New Roman"/>
+          <w:color w:val="CDD6F4"/>
+          <w:sz w:val="21"/>
+          <w:szCs w:val="21"/>
+        </w:rPr>
+        <w:t xml:space="preserve">        </w:t>
+      </w:r>
+      <w:r>
+        <w:rPr>
+          <w:rFonts w:ascii="Consolas" w:eastAsia="Times New Roman" w:hAnsi="Consolas" w:cs="Times New Roman"/>
+          <w:color w:val="CBA6F7"/>
+          <w:sz w:val="21"/>
+          <w:szCs w:val="21"/>
+        </w:rPr>
+        <w:t>let</w:t>
+      </w:r>
+      <w:r>
+        <w:rPr>
+          <w:rFonts w:ascii="Consolas" w:eastAsia="Times New Roman" w:hAnsi="Consolas" w:cs="Times New Roman"/>
+          <w:color w:val="CDD6F4"/>
+          <w:sz w:val="21"/>
+          <w:szCs w:val="21"/>
+        </w:rPr>
+        <w:t xml:space="preserve"> </w:t>
+      </w:r>
+      <w:r>
+        <w:rPr>
+          <w:rFonts w:ascii="Consolas" w:eastAsia="Times New Roman" w:hAnsi="Consolas" w:cs="Times New Roman"/>
+          <w:color w:val="CBA6F7"/>
+          <w:sz w:val="21"/>
+          <w:szCs w:val="21"/>
+        </w:rPr>
+        <w:t>mut</w:t>
+      </w:r>
+      <w:r>
+        <w:rPr>
+          <w:rFonts w:ascii="Consolas" w:eastAsia="Times New Roman" w:hAnsi="Consolas" w:cs="Times New Roman"/>
+          <w:color w:val="CDD6F4"/>
+          <w:sz w:val="21"/>
+          <w:szCs w:val="21"/>
+        </w:rPr>
+        <w:t xml:space="preserve"> remaining </w:t>
+      </w:r>
+      <w:r>
+        <w:rPr>
+          <w:rFonts w:ascii="Consolas" w:eastAsia="Times New Roman" w:hAnsi="Consolas" w:cs="Times New Roman"/>
+          <w:color w:val="94E2D5"/>
+          <w:sz w:val="21"/>
+          <w:szCs w:val="21"/>
+        </w:rPr>
+        <w:t>=</w:t>
+      </w:r>
+      <w:r>
+        <w:rPr>
+          <w:rFonts w:ascii="Consolas" w:eastAsia="Times New Roman" w:hAnsi="Consolas" w:cs="Times New Roman"/>
+          <w:color w:val="CDD6F4"/>
+          <w:sz w:val="21"/>
+          <w:szCs w:val="21"/>
+        </w:rPr>
+        <w:t xml:space="preserve"> </w:t>
+      </w:r>
+      <w:r>
+        <w:rPr>
+          <w:rFonts w:ascii="Consolas" w:eastAsia="Times New Roman" w:hAnsi="Consolas" w:cs="Times New Roman"/>
+          <w:color w:val="FAB387"/>
+          <w:sz w:val="21"/>
+          <w:szCs w:val="21"/>
+        </w:rPr>
+        <w:t>10</w:t>
+      </w:r>
+      <w:r>
+        <w:rPr>
+          <w:rFonts w:ascii="Consolas" w:eastAsia="Times New Roman" w:hAnsi="Consolas" w:cs="Times New Roman"/>
+          <w:color w:val="9399B2"/>
+          <w:sz w:val="21"/>
+          <w:szCs w:val="21"/>
+        </w:rPr>
+        <w:t>;</w:t>
+      </w:r>
+    </w:p>
+    <w:p>
+      <w:pPr>
+        <w:shd w:val="clear" w:color="auto" w:fill="1E1E2E"/>
+        <w:spacing w:line="285" w:lineRule="atLeast"/>
+        <w:rPr>
+          <w:rFonts w:ascii="Consolas" w:eastAsia="Times New Roman" w:hAnsi="Consolas" w:cs="Times New Roman"/>
+          <w:color w:val="CDD6F4"/>
+          <w:sz w:val="21"/>
+          <w:szCs w:val="21"/>
+        </w:rPr>
+      </w:pPr>
+    </w:p>
+    <w:p>
+      <w:pPr>
+        <w:shd w:val="clear" w:color="auto" w:fill="1E1E2E"/>
+        <w:spacing w:line="285" w:lineRule="atLeast"/>
+        <w:rPr>
+          <w:rFonts w:ascii="Consolas" w:eastAsia="Times New Roman" w:hAnsi="Consolas" w:cs="Times New Roman"/>
+          <w:color w:val="CDD6F4"/>
+          <w:sz w:val="21"/>
+          <w:szCs w:val="21"/>
+        </w:rPr>
+      </w:pPr>
+      <w:r>
+        <w:rPr>
+          <w:rFonts w:ascii="Consolas" w:eastAsia="Times New Roman" w:hAnsi="Consolas" w:cs="Times New Roman"/>
+          <w:color w:val="CDD6F4"/>
+          <w:sz w:val="21"/>
+          <w:szCs w:val="21"/>
+        </w:rPr>
+        <w:t xml:space="preserve">        </w:t>
+      </w:r>
+      <w:r>
+        <w:rPr>
+          <w:rFonts w:ascii="Consolas" w:eastAsia="Times New Roman" w:hAnsi="Consolas" w:cs="Times New Roman"/>
+          <w:color w:val="CBA6F7"/>
+          <w:sz w:val="21"/>
+          <w:szCs w:val="21"/>
+        </w:rPr>
+        <w:t>loop</w:t>
+      </w:r>
+      <w:r>
+        <w:rPr>
+          <w:rFonts w:ascii="Consolas" w:eastAsia="Times New Roman" w:hAnsi="Consolas" w:cs="Times New Roman"/>
+          <w:color w:val="CDD6F4"/>
+          <w:sz w:val="21"/>
+          <w:szCs w:val="21"/>
+        </w:rPr>
+        <w:t xml:space="preserve"> </w:t>
+      </w:r>
+      <w:r>
+        <w:rPr>
+          <w:rFonts w:ascii="Consolas" w:eastAsia="Times New Roman" w:hAnsi="Consolas" w:cs="Times New Roman"/>
+          <w:color w:val="9399B2"/>
+          <w:sz w:val="21"/>
+          <w:szCs w:val="21"/>
+        </w:rPr>
+        <w:t>{</w:t>
+      </w:r>
+    </w:p>
+    <w:p>
+      <w:pPr>
+        <w:shd w:val="clear" w:color="auto" w:fill="1E1E2E"/>
+        <w:spacing w:line="285" w:lineRule="atLeast"/>
+        <w:rPr>
+          <w:rFonts w:ascii="Consolas" w:eastAsia="Times New Roman" w:hAnsi="Consolas" w:cs="Times New Roman"/>
+          <w:color w:val="CDD6F4"/>
+          <w:sz w:val="21"/>
+          <w:szCs w:val="21"/>
+        </w:rPr>
+      </w:pPr>
+      <w:r>
+        <w:rPr>
+          <w:rFonts w:ascii="Consolas" w:eastAsia="Times New Roman" w:hAnsi="Consolas" w:cs="Times New Roman"/>
+          <w:color w:val="CDD6F4"/>
+          <w:sz w:val="21"/>
+          <w:szCs w:val="21"/>
+        </w:rPr>
+        <w:t xml:space="preserve">            </w:t>
+      </w:r>
+      <w:proofErr w:type="spellStart"/>
+      <w:proofErr w:type="gramStart"/>
+      <w:r>
+        <w:rPr>
+          <w:rFonts w:ascii="Consolas" w:eastAsia="Times New Roman" w:hAnsi="Consolas" w:cs="Times New Roman"/>
+          <w:i/>
+          <w:iCs/>
+          <w:color w:val="89B4FA"/>
+          <w:sz w:val="21"/>
+          <w:szCs w:val="21"/>
+        </w:rPr>
+        <w:t>println</w:t>
+      </w:r>
+      <w:proofErr w:type="spellEnd"/>
+      <w:r>
+        <w:rPr>
+          <w:rFonts w:ascii="Consolas" w:eastAsia="Times New Roman" w:hAnsi="Consolas" w:cs="Times New Roman"/>
+          <w:i/>
+          <w:iCs/>
+          <w:color w:val="89B4FA"/>
+          <w:sz w:val="21"/>
+          <w:szCs w:val="21"/>
+        </w:rPr>
+        <w:t>!</w:t>
+      </w:r>
+      <w:r>
+        <w:rPr>
+          <w:rFonts w:ascii="Consolas" w:eastAsia="Times New Roman" w:hAnsi="Consolas" w:cs="Times New Roman"/>
+          <w:color w:val="9399B2"/>
+          <w:sz w:val="21"/>
+          <w:szCs w:val="21"/>
+        </w:rPr>
+        <w:t>(</w:t>
+      </w:r>
+      <w:proofErr w:type="gramEnd"/>
+      <w:r>
+        <w:rPr>
+          <w:rFonts w:ascii="Consolas" w:eastAsia="Times New Roman" w:hAnsi="Consolas" w:cs="Times New Roman"/>
+          <w:color w:val="A6E3A1"/>
+          <w:sz w:val="21"/>
+          <w:szCs w:val="21"/>
+        </w:rPr>
+        <w:t>"remaining = {remaining}"</w:t>
+      </w:r>
+      <w:r>
+        <w:rPr>
+          <w:rFonts w:ascii="Consolas" w:eastAsia="Times New Roman" w:hAnsi="Consolas" w:cs="Times New Roman"/>
+          <w:color w:val="9399B2"/>
+          <w:sz w:val="21"/>
+          <w:szCs w:val="21"/>
+        </w:rPr>
+        <w:t>);</w:t>
+      </w:r>
+    </w:p>
+    <w:p>
+      <w:pPr>
+        <w:shd w:val="clear" w:color="auto" w:fill="1E1E2E"/>
+        <w:spacing w:line="285" w:lineRule="atLeast"/>
+        <w:rPr>
+          <w:rFonts w:ascii="Consolas" w:eastAsia="Times New Roman" w:hAnsi="Consolas" w:cs="Times New Roman"/>
+          <w:color w:val="CDD6F4"/>
+          <w:sz w:val="21"/>
+          <w:szCs w:val="21"/>
+        </w:rPr>
+      </w:pPr>
+      <w:r>
+        <w:rPr>
+          <w:rFonts w:ascii="Consolas" w:eastAsia="Times New Roman" w:hAnsi="Consolas" w:cs="Times New Roman"/>
+          <w:color w:val="CDD6F4"/>
+          <w:sz w:val="21"/>
+          <w:szCs w:val="21"/>
+        </w:rPr>
+        <w:t xml:space="preserve">            </w:t>
+      </w:r>
+      <w:r>
+        <w:rPr>
+          <w:rFonts w:ascii="Consolas" w:eastAsia="Times New Roman" w:hAnsi="Consolas" w:cs="Times New Roman"/>
+          <w:color w:val="CBA6F7"/>
+          <w:sz w:val="21"/>
+          <w:szCs w:val="21"/>
+        </w:rPr>
+        <w:t>if</w:t>
+      </w:r>
+      <w:r>
+        <w:rPr>
+          <w:rFonts w:ascii="Consolas" w:eastAsia="Times New Roman" w:hAnsi="Consolas" w:cs="Times New Roman"/>
+          <w:color w:val="CDD6F4"/>
+          <w:sz w:val="21"/>
+          <w:szCs w:val="21"/>
+        </w:rPr>
+        <w:t xml:space="preserve"> remaining </w:t>
+      </w:r>
+      <w:r>
+        <w:rPr>
+          <w:rFonts w:ascii="Consolas" w:eastAsia="Times New Roman" w:hAnsi="Consolas" w:cs="Times New Roman"/>
+          <w:color w:val="94E2D5"/>
+          <w:sz w:val="21"/>
+          <w:szCs w:val="21"/>
+        </w:rPr>
+        <w:t>==</w:t>
+      </w:r>
+      <w:r>
+        <w:rPr>
+          <w:rFonts w:ascii="Consolas" w:eastAsia="Times New Roman" w:hAnsi="Consolas" w:cs="Times New Roman"/>
+          <w:color w:val="CDD6F4"/>
+          <w:sz w:val="21"/>
+          <w:szCs w:val="21"/>
+        </w:rPr>
+        <w:t xml:space="preserve"> </w:t>
+      </w:r>
+      <w:r>
+        <w:rPr>
+          <w:rFonts w:ascii="Consolas" w:eastAsia="Times New Roman" w:hAnsi="Consolas" w:cs="Times New Roman"/>
+          <w:color w:val="FAB387"/>
+          <w:sz w:val="21"/>
+          <w:szCs w:val="21"/>
+        </w:rPr>
+        <w:t>9</w:t>
+      </w:r>
+      <w:r>
+        <w:rPr>
+          <w:rFonts w:ascii="Consolas" w:eastAsia="Times New Roman" w:hAnsi="Consolas" w:cs="Times New Roman"/>
+          <w:color w:val="CDD6F4"/>
+          <w:sz w:val="21"/>
+          <w:szCs w:val="21"/>
+        </w:rPr>
+        <w:t xml:space="preserve"> </w:t>
+      </w:r>
+      <w:r>
+        <w:rPr>
+          <w:rFonts w:ascii="Consolas" w:eastAsia="Times New Roman" w:hAnsi="Consolas" w:cs="Times New Roman"/>
+          <w:color w:val="9399B2"/>
+          <w:sz w:val="21"/>
+          <w:szCs w:val="21"/>
+        </w:rPr>
+        <w:t>{</w:t>
+      </w:r>
+    </w:p>
+    <w:p>
+      <w:pPr>
+        <w:shd w:val="clear" w:color="auto" w:fill="1E1E2E"/>
+        <w:spacing w:line="285" w:lineRule="atLeast"/>
+        <w:rPr>
+          <w:rFonts w:ascii="Consolas" w:eastAsia="Times New Roman" w:hAnsi="Consolas" w:cs="Times New Roman"/>
+          <w:color w:val="CDD6F4"/>
+          <w:sz w:val="21"/>
+          <w:szCs w:val="21"/>
+        </w:rPr>
+      </w:pPr>
+      <w:r>
+        <w:rPr>
+          <w:rFonts w:ascii="Consolas" w:eastAsia="Times New Roman" w:hAnsi="Consolas" w:cs="Times New Roman"/>
+          <w:color w:val="CDD6F4"/>
+          <w:sz w:val="21"/>
+          <w:szCs w:val="21"/>
+        </w:rPr>
+        <w:t xml:space="preserve">                </w:t>
+      </w:r>
+      <w:r>
+        <w:rPr>
+          <w:rFonts w:ascii="Consolas" w:eastAsia="Times New Roman" w:hAnsi="Consolas" w:cs="Times New Roman"/>
+          <w:color w:val="CBA6F7"/>
+          <w:sz w:val="21"/>
+          <w:szCs w:val="21"/>
+        </w:rPr>
+        <w:t>break</w:t>
+      </w:r>
+      <w:r>
+        <w:rPr>
+          <w:rFonts w:ascii="Consolas" w:eastAsia="Times New Roman" w:hAnsi="Consolas" w:cs="Times New Roman"/>
+          <w:color w:val="9399B2"/>
+          <w:sz w:val="21"/>
+          <w:szCs w:val="21"/>
+        </w:rPr>
+        <w:t>;</w:t>
+      </w:r>
+    </w:p>
+    <w:p>
+      <w:pPr>
+        <w:shd w:val="clear" w:color="auto" w:fill="1E1E2E"/>
+        <w:spacing w:line="285" w:lineRule="atLeast"/>
+        <w:rPr>
+          <w:rFonts w:ascii="Consolas" w:eastAsia="Times New Roman" w:hAnsi="Consolas" w:cs="Times New Roman"/>
+          <w:color w:val="CDD6F4"/>
+          <w:sz w:val="21"/>
+          <w:szCs w:val="21"/>
+        </w:rPr>
+      </w:pPr>
+      <w:r>
+        <w:rPr>
+          <w:rFonts w:ascii="Consolas" w:eastAsia="Times New Roman" w:hAnsi="Consolas" w:cs="Times New Roman"/>
+          <w:color w:val="CDD6F4"/>
+          <w:sz w:val="21"/>
+          <w:szCs w:val="21"/>
+        </w:rPr>
+        <w:t xml:space="preserve">            </w:t>
+      </w:r>
+      <w:r>
+        <w:rPr>
+          <w:rFonts w:ascii="Consolas" w:eastAsia="Times New Roman" w:hAnsi="Consolas" w:cs="Times New Roman"/>
+          <w:color w:val="9399B2"/>
+          <w:sz w:val="21"/>
+          <w:szCs w:val="21"/>
+        </w:rPr>
+        <w:t>}</w:t>
+      </w:r>
+    </w:p>
+    <w:p>
+      <w:pPr>
+        <w:shd w:val="clear" w:color="auto" w:fill="1E1E2E"/>
+        <w:spacing w:line="285" w:lineRule="atLeast"/>
+        <w:rPr>
+          <w:rFonts w:ascii="Consolas" w:eastAsia="Times New Roman" w:hAnsi="Consolas" w:cs="Times New Roman"/>
+          <w:color w:val="CDD6F4"/>
+          <w:sz w:val="21"/>
+          <w:szCs w:val="21"/>
+        </w:rPr>
+      </w:pPr>
+      <w:r>
+        <w:rPr>
+          <w:rFonts w:ascii="Consolas" w:eastAsia="Times New Roman" w:hAnsi="Consolas" w:cs="Times New Roman"/>
+          <w:color w:val="CDD6F4"/>
+          <w:sz w:val="21"/>
+          <w:szCs w:val="21"/>
+        </w:rPr>
+        <w:t xml:space="preserve">            </w:t>
+      </w:r>
+      <w:r>
+        <w:rPr>
+          <w:rFonts w:ascii="Consolas" w:eastAsia="Times New Roman" w:hAnsi="Consolas" w:cs="Times New Roman"/>
+          <w:color w:val="CBA6F7"/>
+          <w:sz w:val="21"/>
+          <w:szCs w:val="21"/>
+        </w:rPr>
+        <w:t>if</w:t>
+      </w:r>
+      <w:r>
+        <w:rPr>
+          <w:rFonts w:ascii="Consolas" w:eastAsia="Times New Roman" w:hAnsi="Consolas" w:cs="Times New Roman"/>
+          <w:color w:val="CDD6F4"/>
+          <w:sz w:val="21"/>
+          <w:szCs w:val="21"/>
+        </w:rPr>
+        <w:t xml:space="preserve"> count </w:t>
+      </w:r>
+      <w:r>
+        <w:rPr>
+          <w:rFonts w:ascii="Consolas" w:eastAsia="Times New Roman" w:hAnsi="Consolas" w:cs="Times New Roman"/>
+          <w:color w:val="94E2D5"/>
+          <w:sz w:val="21"/>
+          <w:szCs w:val="21"/>
+        </w:rPr>
+        <w:t>==</w:t>
+      </w:r>
+      <w:r>
+        <w:rPr>
+          <w:rFonts w:ascii="Consolas" w:eastAsia="Times New Roman" w:hAnsi="Consolas" w:cs="Times New Roman"/>
+          <w:color w:val="CDD6F4"/>
+          <w:sz w:val="21"/>
+          <w:szCs w:val="21"/>
+        </w:rPr>
+        <w:t xml:space="preserve"> </w:t>
+      </w:r>
+      <w:r>
+        <w:rPr>
+          <w:rFonts w:ascii="Consolas" w:eastAsia="Times New Roman" w:hAnsi="Consolas" w:cs="Times New Roman"/>
+          <w:color w:val="FAB387"/>
+          <w:sz w:val="21"/>
+          <w:szCs w:val="21"/>
+        </w:rPr>
+        <w:t>2</w:t>
+      </w:r>
+      <w:r>
+        <w:rPr>
+          <w:rFonts w:ascii="Consolas" w:eastAsia="Times New Roman" w:hAnsi="Consolas" w:cs="Times New Roman"/>
+          <w:color w:val="CDD6F4"/>
+          <w:sz w:val="21"/>
+          <w:szCs w:val="21"/>
+        </w:rPr>
+        <w:t xml:space="preserve"> </w:t>
+      </w:r>
+      <w:r>
+        <w:rPr>
+          <w:rFonts w:ascii="Consolas" w:eastAsia="Times New Roman" w:hAnsi="Consolas" w:cs="Times New Roman"/>
+          <w:color w:val="9399B2"/>
+          <w:sz w:val="21"/>
+          <w:szCs w:val="21"/>
+        </w:rPr>
+        <w:t>{</w:t>
+      </w:r>
+    </w:p>
+    <w:p>
+      <w:pPr>
+        <w:shd w:val="clear" w:color="auto" w:fill="1E1E2E"/>
+        <w:spacing w:line="285" w:lineRule="atLeast"/>
+        <w:rPr>
+          <w:rFonts w:ascii="Consolas" w:eastAsia="Times New Roman" w:hAnsi="Consolas" w:cs="Times New Roman"/>
+          <w:color w:val="CDD6F4"/>
+          <w:sz w:val="21"/>
+          <w:szCs w:val="21"/>
+        </w:rPr>
+      </w:pPr>
+      <w:r>
+        <w:rPr>
+          <w:rFonts w:ascii="Consolas" w:eastAsia="Times New Roman" w:hAnsi="Consolas" w:cs="Times New Roman"/>
+          <w:color w:val="CDD6F4"/>
+          <w:sz w:val="21"/>
+          <w:szCs w:val="21"/>
+        </w:rPr>
+        <w:t xml:space="preserve">                </w:t>
+      </w:r>
+      <w:r>
+        <w:rPr>
+          <w:rFonts w:ascii="Consolas" w:eastAsia="Times New Roman" w:hAnsi="Consolas" w:cs="Times New Roman"/>
+          <w:color w:val="CBA6F7"/>
+          <w:sz w:val="21"/>
+          <w:szCs w:val="21"/>
+        </w:rPr>
+        <w:t>break</w:t>
+      </w:r>
+      <w:r>
+        <w:rPr>
+          <w:rFonts w:ascii="Consolas" w:eastAsia="Times New Roman" w:hAnsi="Consolas" w:cs="Times New Roman"/>
+          <w:color w:val="CDD6F4"/>
+          <w:sz w:val="21"/>
+          <w:szCs w:val="21"/>
+        </w:rPr>
+        <w:t xml:space="preserve"> </w:t>
+      </w:r>
+      <w:r>
+        <w:rPr>
+          <w:rFonts w:ascii="Consolas" w:eastAsia="Times New Roman" w:hAnsi="Consolas" w:cs="Times New Roman"/>
+          <w:i/>
+          <w:iCs/>
+          <w:color w:val="89B4FA"/>
+          <w:sz w:val="21"/>
+          <w:szCs w:val="21"/>
+        </w:rPr>
+        <w:t>'</w:t>
+      </w:r>
+      <w:proofErr w:type="spellStart"/>
+      <w:r>
+        <w:rPr>
+          <w:rFonts w:ascii="Consolas" w:eastAsia="Times New Roman" w:hAnsi="Consolas" w:cs="Times New Roman"/>
+          <w:i/>
+          <w:iCs/>
+          <w:color w:val="89B4FA"/>
+          <w:sz w:val="21"/>
+          <w:szCs w:val="21"/>
+        </w:rPr>
+        <w:t>counting_up</w:t>
+      </w:r>
+      <w:proofErr w:type="spellEnd"/>
+      <w:r>
+        <w:rPr>
+          <w:rFonts w:ascii="Consolas" w:eastAsia="Times New Roman" w:hAnsi="Consolas" w:cs="Times New Roman"/>
+          <w:color w:val="9399B2"/>
+          <w:sz w:val="21"/>
+          <w:szCs w:val="21"/>
+        </w:rPr>
+        <w:t>;</w:t>
+      </w:r>
+    </w:p>
+    <w:p>
+      <w:pPr>
+        <w:shd w:val="clear" w:color="auto" w:fill="1E1E2E"/>
+        <w:spacing w:line="285" w:lineRule="atLeast"/>
+        <w:rPr>
+          <w:rFonts w:ascii="Consolas" w:eastAsia="Times New Roman" w:hAnsi="Consolas" w:cs="Times New Roman"/>
+          <w:color w:val="CDD6F4"/>
+          <w:sz w:val="21"/>
+          <w:szCs w:val="21"/>
+        </w:rPr>
+      </w:pPr>
+      <w:r>
+        <w:rPr>
+          <w:rFonts w:ascii="Consolas" w:eastAsia="Times New Roman" w:hAnsi="Consolas" w:cs="Times New Roman"/>
+          <w:color w:val="CDD6F4"/>
+          <w:sz w:val="21"/>
+          <w:szCs w:val="21"/>
+        </w:rPr>
+        <w:t xml:space="preserve">            </w:t>
+      </w:r>
+      <w:r>
+        <w:rPr>
+          <w:rFonts w:ascii="Consolas" w:eastAsia="Times New Roman" w:hAnsi="Consolas" w:cs="Times New Roman"/>
+          <w:color w:val="9399B2"/>
+          <w:sz w:val="21"/>
+          <w:szCs w:val="21"/>
+        </w:rPr>
+        <w:t>}</w:t>
+      </w:r>
+    </w:p>
+    <w:p>
+      <w:pPr>
+        <w:shd w:val="clear" w:color="auto" w:fill="1E1E2E"/>
+        <w:spacing w:line="285" w:lineRule="atLeast"/>
+        <w:rPr>
+          <w:rFonts w:ascii="Consolas" w:eastAsia="Times New Roman" w:hAnsi="Consolas" w:cs="Times New Roman"/>
+          <w:color w:val="CDD6F4"/>
+          <w:sz w:val="21"/>
+          <w:szCs w:val="21"/>
+        </w:rPr>
+      </w:pPr>
+      <w:r>
+        <w:rPr>
+          <w:rFonts w:ascii="Consolas" w:eastAsia="Times New Roman" w:hAnsi="Consolas" w:cs="Times New Roman"/>
+          <w:color w:val="CDD6F4"/>
+          <w:sz w:val="21"/>
+          <w:szCs w:val="21"/>
+        </w:rPr>
+        <w:t xml:space="preserve">            remaining </w:t>
+      </w:r>
+      <w:r>
+        <w:rPr>
+          <w:rFonts w:ascii="Consolas" w:eastAsia="Times New Roman" w:hAnsi="Consolas" w:cs="Times New Roman"/>
+          <w:color w:val="94E2D5"/>
+          <w:sz w:val="21"/>
+          <w:szCs w:val="21"/>
+        </w:rPr>
+        <w:t>-=</w:t>
+      </w:r>
+      <w:r>
+        <w:rPr>
+          <w:rFonts w:ascii="Consolas" w:eastAsia="Times New Roman" w:hAnsi="Consolas" w:cs="Times New Roman"/>
+          <w:color w:val="CDD6F4"/>
+          <w:sz w:val="21"/>
+          <w:szCs w:val="21"/>
+        </w:rPr>
+        <w:t xml:space="preserve"> </w:t>
+      </w:r>
+      <w:r>
+        <w:rPr>
+          <w:rFonts w:ascii="Consolas" w:eastAsia="Times New Roman" w:hAnsi="Consolas" w:cs="Times New Roman"/>
+          <w:color w:val="FAB387"/>
+          <w:sz w:val="21"/>
+          <w:szCs w:val="21"/>
+        </w:rPr>
+        <w:t>1</w:t>
+      </w:r>
+      <w:r>
+        <w:rPr>
+          <w:rFonts w:ascii="Consolas" w:eastAsia="Times New Roman" w:hAnsi="Consolas" w:cs="Times New Roman"/>
+          <w:color w:val="9399B2"/>
+          <w:sz w:val="21"/>
+          <w:szCs w:val="21"/>
+        </w:rPr>
+        <w:t>;</w:t>
+      </w:r>
+    </w:p>
+    <w:p>
+      <w:pPr>
+        <w:shd w:val="clear" w:color="auto" w:fill="1E1E2E"/>
+        <w:spacing w:line="285" w:lineRule="atLeast"/>
+        <w:rPr>
+          <w:rFonts w:ascii="Consolas" w:eastAsia="Times New Roman" w:hAnsi="Consolas" w:cs="Times New Roman"/>
+          <w:color w:val="CDD6F4"/>
+          <w:sz w:val="21"/>
+          <w:szCs w:val="21"/>
+        </w:rPr>
+      </w:pPr>
+      <w:r>
+        <w:rPr>
+          <w:rFonts w:ascii="Consolas" w:eastAsia="Times New Roman" w:hAnsi="Consolas" w:cs="Times New Roman"/>
+          <w:color w:val="CDD6F4"/>
+          <w:sz w:val="21"/>
+          <w:szCs w:val="21"/>
+        </w:rPr>
+        <w:t xml:space="preserve">        </w:t>
+      </w:r>
+      <w:r>
+        <w:rPr>
+          <w:rFonts w:ascii="Consolas" w:eastAsia="Times New Roman" w:hAnsi="Consolas" w:cs="Times New Roman"/>
+          <w:color w:val="9399B2"/>
+          <w:sz w:val="21"/>
+          <w:szCs w:val="21"/>
+        </w:rPr>
+        <w:t>}</w:t>
+      </w:r>
+    </w:p>
+    <w:p>
+      <w:pPr>
+        <w:shd w:val="clear" w:color="auto" w:fill="1E1E2E"/>
+        <w:spacing w:line="285" w:lineRule="atLeast"/>
+        <w:rPr>
+          <w:rFonts w:ascii="Consolas" w:eastAsia="Times New Roman" w:hAnsi="Consolas" w:cs="Times New Roman"/>
+          <w:color w:val="CDD6F4"/>
+          <w:sz w:val="21"/>
+          <w:szCs w:val="21"/>
+        </w:rPr>
+      </w:pPr>
+    </w:p>
+    <w:p>
+      <w:pPr>
+        <w:shd w:val="clear" w:color="auto" w:fill="1E1E2E"/>
+        <w:spacing w:line="285" w:lineRule="atLeast"/>
+        <w:rPr>
+          <w:rFonts w:ascii="Consolas" w:eastAsia="Times New Roman" w:hAnsi="Consolas" w:cs="Times New Roman"/>
+          <w:color w:val="CDD6F4"/>
+          <w:sz w:val="21"/>
+          <w:szCs w:val="21"/>
+        </w:rPr>
+      </w:pPr>
+      <w:r>
+        <w:rPr>
+          <w:rFonts w:ascii="Consolas" w:eastAsia="Times New Roman" w:hAnsi="Consolas" w:cs="Times New Roman"/>
+          <w:color w:val="CDD6F4"/>
+          <w:sz w:val="21"/>
+          <w:szCs w:val="21"/>
+        </w:rPr>
+        <w:t xml:space="preserve">        count </w:t>
+      </w:r>
+      <w:r>
+        <w:rPr>
+          <w:rFonts w:ascii="Consolas" w:eastAsia="Times New Roman" w:hAnsi="Consolas" w:cs="Times New Roman"/>
+          <w:color w:val="94E2D5"/>
+          <w:sz w:val="21"/>
+          <w:szCs w:val="21"/>
+        </w:rPr>
+        <w:t>+=</w:t>
+      </w:r>
+      <w:r>
+        <w:rPr>
+          <w:rFonts w:ascii="Consolas" w:eastAsia="Times New Roman" w:hAnsi="Consolas" w:cs="Times New Roman"/>
+          <w:color w:val="CDD6F4"/>
+          <w:sz w:val="21"/>
+          <w:szCs w:val="21"/>
+        </w:rPr>
+        <w:t xml:space="preserve"> </w:t>
+      </w:r>
+      <w:r>
+        <w:rPr>
+          <w:rFonts w:ascii="Consolas" w:eastAsia="Times New Roman" w:hAnsi="Consolas" w:cs="Times New Roman"/>
+          <w:color w:val="FAB387"/>
+          <w:sz w:val="21"/>
+          <w:szCs w:val="21"/>
+        </w:rPr>
+        <w:t>1</w:t>
+      </w:r>
+      <w:r>
+        <w:rPr>
+          <w:rFonts w:ascii="Consolas" w:eastAsia="Times New Roman" w:hAnsi="Consolas" w:cs="Times New Roman"/>
+          <w:color w:val="9399B2"/>
+          <w:sz w:val="21"/>
+          <w:szCs w:val="21"/>
+        </w:rPr>
+        <w:t>;</w:t>
+      </w:r>
+    </w:p>
+    <w:p>
+      <w:pPr>
+        <w:shd w:val="clear" w:color="auto" w:fill="1E1E2E"/>
+        <w:spacing w:line="285" w:lineRule="atLeast"/>
+        <w:rPr>
+          <w:rFonts w:ascii="Consolas" w:eastAsia="Times New Roman" w:hAnsi="Consolas" w:cs="Times New Roman"/>
+          <w:color w:val="CDD6F4"/>
+          <w:sz w:val="21"/>
+          <w:szCs w:val="21"/>
+        </w:rPr>
+      </w:pPr>
+      <w:r>
+        <w:rPr>
+          <w:rFonts w:ascii="Consolas" w:eastAsia="Times New Roman" w:hAnsi="Consolas" w:cs="Times New Roman"/>
+          <w:color w:val="CDD6F4"/>
+          <w:sz w:val="21"/>
+          <w:szCs w:val="21"/>
+        </w:rPr>
+        <w:t xml:space="preserve">    </w:t>
+      </w:r>
+      <w:r>
+        <w:rPr>
+          <w:rFonts w:ascii="Consolas" w:eastAsia="Times New Roman" w:hAnsi="Consolas" w:cs="Times New Roman"/>
+          <w:color w:val="9399B2"/>
+          <w:sz w:val="21"/>
+          <w:szCs w:val="21"/>
+        </w:rPr>
+        <w:t>}</w:t>
+      </w:r>
+    </w:p>
+    <w:p>
+      <w:pPr>
+        <w:shd w:val="clear" w:color="auto" w:fill="1E1E2E"/>
+        <w:spacing w:line="285" w:lineRule="atLeast"/>
+        <w:rPr>
+          <w:rFonts w:ascii="Consolas" w:eastAsia="Times New Roman" w:hAnsi="Consolas" w:cs="Times New Roman"/>
+          <w:color w:val="CDD6F4"/>
+          <w:sz w:val="21"/>
+          <w:szCs w:val="21"/>
+        </w:rPr>
+      </w:pPr>
+      <w:r>
+        <w:rPr>
+          <w:rFonts w:ascii="Consolas" w:eastAsia="Times New Roman" w:hAnsi="Consolas" w:cs="Times New Roman"/>
+          <w:color w:val="CDD6F4"/>
+          <w:sz w:val="21"/>
+          <w:szCs w:val="21"/>
+        </w:rPr>
+        <w:t xml:space="preserve">    </w:t>
+      </w:r>
+      <w:proofErr w:type="spellStart"/>
+      <w:proofErr w:type="gramStart"/>
+      <w:r>
+        <w:rPr>
+          <w:rFonts w:ascii="Consolas" w:eastAsia="Times New Roman" w:hAnsi="Consolas" w:cs="Times New Roman"/>
+          <w:i/>
+          <w:iCs/>
+          <w:color w:val="89B4FA"/>
+          <w:sz w:val="21"/>
+          <w:szCs w:val="21"/>
+        </w:rPr>
+        <w:t>println</w:t>
+      </w:r>
+      <w:proofErr w:type="spellEnd"/>
+      <w:r>
+        <w:rPr>
+          <w:rFonts w:ascii="Consolas" w:eastAsia="Times New Roman" w:hAnsi="Consolas" w:cs="Times New Roman"/>
+          <w:i/>
+          <w:iCs/>
+          <w:color w:val="89B4FA"/>
+          <w:sz w:val="21"/>
+          <w:szCs w:val="21"/>
+        </w:rPr>
+        <w:t>!</w:t>
+      </w:r>
+      <w:r>
+        <w:rPr>
+          <w:rFonts w:ascii="Consolas" w:eastAsia="Times New Roman" w:hAnsi="Consolas" w:cs="Times New Roman"/>
+          <w:color w:val="9399B2"/>
+          <w:sz w:val="21"/>
+          <w:szCs w:val="21"/>
+        </w:rPr>
+        <w:t>(</w:t>
+      </w:r>
+      <w:proofErr w:type="gramEnd"/>
+      <w:r>
+        <w:rPr>
+          <w:rFonts w:ascii="Consolas" w:eastAsia="Times New Roman" w:hAnsi="Consolas" w:cs="Times New Roman"/>
+          <w:color w:val="A6E3A1"/>
+          <w:sz w:val="21"/>
+          <w:szCs w:val="21"/>
+        </w:rPr>
+        <w:t>"End count = {count}"</w:t>
+      </w:r>
+      <w:r>
+        <w:rPr>
+          <w:rFonts w:ascii="Consolas" w:eastAsia="Times New Roman" w:hAnsi="Consolas" w:cs="Times New Roman"/>
+          <w:color w:val="9399B2"/>
+          <w:sz w:val="21"/>
+          <w:szCs w:val="21"/>
+        </w:rPr>
+        <w:t>);</w:t>
+      </w:r>
+    </w:p>
+    <w:p>
+      <w:pPr>
+        <w:shd w:val="clear" w:color="auto" w:fill="1E1E2E"/>
+        <w:spacing w:line="285" w:lineRule="atLeast"/>
+        <w:rPr>
+          <w:rFonts w:ascii="Consolas" w:eastAsia="Times New Roman" w:hAnsi="Consolas" w:cs="Times New Roman"/>
+          <w:color w:val="CDD6F4"/>
+          <w:sz w:val="21"/>
+          <w:szCs w:val="21"/>
+        </w:rPr>
+      </w:pPr>
+      <w:r>
+        <w:rPr>
+          <w:rFonts w:ascii="Consolas" w:eastAsia="Times New Roman" w:hAnsi="Consolas" w:cs="Times New Roman"/>
+          <w:color w:val="9399B2"/>
+          <w:sz w:val="21"/>
+          <w:szCs w:val="21"/>
+        </w:rPr>
+        <w:t>}</w:t>
+      </w:r>
+    </w:p>
+    <w:p>
+      <w:pPr>
+        <w:pStyle w:val="ListParagraph"/>
+        <w:numPr>
+          <w:ilvl w:val="2"/>
+          <w:numId w:val="1"/>
+        </w:numPr>
+      </w:pPr>
+      <w:r>
+        <w:t>while loop to run a loop as long as a condition remains true.</w:t>
+      </w:r>
+    </w:p>
+    <w:p>
+      <w:pPr>
+        <w:pStyle w:val="ListParagraph"/>
+        <w:numPr>
+          <w:ilvl w:val="2"/>
+          <w:numId w:val="1"/>
+        </w:numPr>
+      </w:pPr>
+      <w:r>
+        <w:t>The while loop can be used to iterate through the elements on a</w:t>
+      </w:r>
+      <w:r>
+        <w:t xml:space="preserve"> </w:t>
+      </w:r>
+      <w:proofErr w:type="gramStart"/>
+      <w:r>
+        <w:t>collection,</w:t>
+      </w:r>
+      <w:proofErr w:type="gramEnd"/>
+      <w:r>
+        <w:t xml:space="preserve"> however, a more concise and efficient way is to use a for loop (for element in array {…}).</w:t>
+      </w:r>
+    </w:p>
+    <w:p>
+      <w:pPr>
+        <w:pStyle w:val="ListParagraph"/>
+        <w:numPr>
+          <w:ilvl w:val="2"/>
+          <w:numId w:val="1"/>
+        </w:numPr>
+      </w:pPr>
+      <w:r>
+        <w:t xml:space="preserve">for loops are most widely used. Even to run some code a specific number of times, most </w:t>
+      </w:r>
+      <w:proofErr w:type="spellStart"/>
+      <w:r>
+        <w:t>Rustaceans</w:t>
+      </w:r>
+      <w:proofErr w:type="spellEnd"/>
+      <w:r>
+        <w:t xml:space="preserve"> would use a for loop. </w:t>
+      </w:r>
+      <w:r>
+        <w:t>The way to do that would be to use a Range, provided by the standard library, which generates all numbers in sequence starting from one number and ending before another number</w:t>
+      </w:r>
+      <w:r>
+        <w:t xml:space="preserve"> (for number in (</w:t>
+      </w:r>
+      <w:proofErr w:type="gramStart"/>
+      <w:r>
+        <w:t>1..</w:t>
+      </w:r>
+      <w:proofErr w:type="gramEnd"/>
+      <w:r>
+        <w:t>4) {…})</w:t>
+      </w:r>
+      <w:r>
+        <w:t>.</w:t>
+      </w:r>
+      <w:r>
+        <w:t xml:space="preserve"> </w:t>
+      </w:r>
+    </w:p>
+    <w:p>
+      <w:pPr>
+        <w:pStyle w:val="ListParagraph"/>
+        <w:numPr>
+          <w:ilvl w:val="2"/>
+          <w:numId w:val="1"/>
+        </w:numPr>
       </w:pPr>
     </w:p>
     <w:sectPr>
@@ -4779,9 +7395,158 @@
 <file path=word/numbering.xml><?xml version="1.0" encoding="utf-8"?>
 <w:numbering xmlns:wpc="http://schemas.microsoft.com/office/word/2010/wordprocessingCanvas" xmlns:cx="http://schemas.microsoft.com/office/drawing/2014/chartex" xmlns:cx1="http://schemas.microsoft.com/office/drawing/2015/9/8/chartex" xmlns:cx2="http://schemas.microsoft.com/office/drawing/2015/10/21/chartex" xmlns:cx3="http://schemas.microsoft.com/office/drawing/2016/5/9/chartex" xmlns:cx4="http://schemas.microsoft.com/office/drawing/2016/5/10/chartex" xmlns:cx5="http://schemas.microsoft.com/office/drawing/2016/5/11/chartex" xmlns:cx6="http://schemas.microsoft.com/office/drawing/2016/5/12/chartex" xmlns:cx7="http://schemas.microsoft.com/office/drawing/2016/5/13/chartex" xmlns:cx8="http://schemas.microsoft.com/office/drawing/2016/5/14/chartex" xmlns:mc="http://schemas.openxmlformats.org/markup-compatibility/2006" xmlns:aink="http://schemas.microsoft.com/office/drawing/2016/ink" xmlns:am3d="http://schemas.microsoft.com/office/drawing/2017/model3d" xmlns:o="urn:schemas-microsoft-com:office:office" xmlns:oel="http://schemas.microsoft.com/office/2019/extlst" xmlns:r="http://schemas.openxmlformats.org/officeDocument/2006/relationships" xmlns:m="http://schemas.openxmlformats.org/officeDocument/2006/math" xmlns:v="urn:schemas-microsoft-com:vml" xmlns:wp14="http://schemas.microsoft.com/office/word/2010/wordprocessingDrawing" xmlns:wp="http://schemas.openxmlformats.org/drawingml/2006/wordprocessingDrawing" xmlns:w10="urn:schemas-microsoft-com:office:word" xmlns:w="http://schemas.openxmlformats.org/wordprocessingml/2006/main" xmlns:w14="http://schemas.microsoft.com/office/word/2010/wordml" xmlns:w15="http://schemas.microsoft.com/office/word/2012/wordml" xmlns:w16cex="http://schemas.microsoft.com/office/word/2018/wordml/cex" xmlns:w16cid="http://schemas.microsoft.com/office/word/2016/wordml/cid" xmlns:w16="http://schemas.microsoft.com/office/word/2018/wordml" xmlns:w16du="http://schemas.microsoft.com/office/word/2023/wordml/word16du" xmlns:w16sdtdh="http://schemas.microsoft.com/office/word/2020/wordml/sdtdatahash" xmlns:w16sdtfl="http://schemas.microsoft.com/office/word/2024/wordml/sdtformatlock" xmlns:w16se="http://schemas.microsoft.com/office/word/2015/wordml/symex" xmlns:wpg="http://schemas.microsoft.com/office/word/2010/wordprocessingGroup" xmlns:wpi="http://schemas.microsoft.com/office/word/2010/wordprocessingInk" xmlns:wne="http://schemas.microsoft.com/office/word/2006/wordml" xmlns:wps="http://schemas.microsoft.com/office/word/2010/wordprocessingShape" mc:Ignorable="w14 w15 w16se w16cid w16 w16cex w16sdtdh w16sdtfl w16du wp14">
   <w:abstractNum w:abstractNumId="0" w15:restartNumberingAfterBreak="0">
+    <w:nsid w:val="3D6D3363"/>
+    <w:multiLevelType w:val="multilevel"/>
+    <w:tmpl w:val="49780836"/>
+    <w:lvl w:ilvl="0">
+      <w:start w:val="1"/>
+      <w:numFmt w:val="bullet"/>
+      <w:lvlText w:val=""/>
+      <w:lvlJc w:val="left"/>
+      <w:pPr>
+        <w:tabs>
+          <w:tab w:val="num" w:pos="720"/>
+        </w:tabs>
+        <w:ind w:left="720" w:hanging="360"/>
+      </w:pPr>
+      <w:rPr>
+        <w:rFonts w:ascii="Symbol" w:hAnsi="Symbol" w:hint="default"/>
+        <w:sz w:val="20"/>
+      </w:rPr>
+    </w:lvl>
+    <w:lvl w:ilvl="1" w:tentative="1">
+      <w:start w:val="1"/>
+      <w:numFmt w:val="bullet"/>
+      <w:lvlText w:val="o"/>
+      <w:lvlJc w:val="left"/>
+      <w:pPr>
+        <w:tabs>
+          <w:tab w:val="num" w:pos="1440"/>
+        </w:tabs>
+        <w:ind w:left="1440" w:hanging="360"/>
+      </w:pPr>
+      <w:rPr>
+        <w:rFonts w:ascii="Courier New" w:hAnsi="Courier New" w:hint="default"/>
+        <w:sz w:val="20"/>
+      </w:rPr>
+    </w:lvl>
+    <w:lvl w:ilvl="2" w:tentative="1">
+      <w:start w:val="1"/>
+      <w:numFmt w:val="bullet"/>
+      <w:lvlText w:val=""/>
+      <w:lvlJc w:val="left"/>
+      <w:pPr>
+        <w:tabs>
+          <w:tab w:val="num" w:pos="2160"/>
+        </w:tabs>
+        <w:ind w:left="2160" w:hanging="360"/>
+      </w:pPr>
+      <w:rPr>
+        <w:rFonts w:ascii="Wingdings" w:hAnsi="Wingdings" w:hint="default"/>
+        <w:sz w:val="20"/>
+      </w:rPr>
+    </w:lvl>
+    <w:lvl w:ilvl="3" w:tentative="1">
+      <w:start w:val="1"/>
+      <w:numFmt w:val="bullet"/>
+      <w:lvlText w:val=""/>
+      <w:lvlJc w:val="left"/>
+      <w:pPr>
+        <w:tabs>
+          <w:tab w:val="num" w:pos="2880"/>
+        </w:tabs>
+        <w:ind w:left="2880" w:hanging="360"/>
+      </w:pPr>
+      <w:rPr>
+        <w:rFonts w:ascii="Wingdings" w:hAnsi="Wingdings" w:hint="default"/>
+        <w:sz w:val="20"/>
+      </w:rPr>
+    </w:lvl>
+    <w:lvl w:ilvl="4" w:tentative="1">
+      <w:start w:val="1"/>
+      <w:numFmt w:val="bullet"/>
+      <w:lvlText w:val=""/>
+      <w:lvlJc w:val="left"/>
+      <w:pPr>
+        <w:tabs>
+          <w:tab w:val="num" w:pos="3600"/>
+        </w:tabs>
+        <w:ind w:left="3600" w:hanging="360"/>
+      </w:pPr>
+      <w:rPr>
+        <w:rFonts w:ascii="Wingdings" w:hAnsi="Wingdings" w:hint="default"/>
+        <w:sz w:val="20"/>
+      </w:rPr>
+    </w:lvl>
+    <w:lvl w:ilvl="5" w:tentative="1">
+      <w:start w:val="1"/>
+      <w:numFmt w:val="bullet"/>
+      <w:lvlText w:val=""/>
+      <w:lvlJc w:val="left"/>
+      <w:pPr>
+        <w:tabs>
+          <w:tab w:val="num" w:pos="4320"/>
+        </w:tabs>
+        <w:ind w:left="4320" w:hanging="360"/>
+      </w:pPr>
+      <w:rPr>
+        <w:rFonts w:ascii="Wingdings" w:hAnsi="Wingdings" w:hint="default"/>
+        <w:sz w:val="20"/>
+      </w:rPr>
+    </w:lvl>
+    <w:lvl w:ilvl="6" w:tentative="1">
+      <w:start w:val="1"/>
+      <w:numFmt w:val="bullet"/>
+      <w:lvlText w:val=""/>
+      <w:lvlJc w:val="left"/>
+      <w:pPr>
+        <w:tabs>
+          <w:tab w:val="num" w:pos="5040"/>
+        </w:tabs>
+        <w:ind w:left="5040" w:hanging="360"/>
+      </w:pPr>
+      <w:rPr>
+        <w:rFonts w:ascii="Wingdings" w:hAnsi="Wingdings" w:hint="default"/>
+        <w:sz w:val="20"/>
+      </w:rPr>
+    </w:lvl>
+    <w:lvl w:ilvl="7" w:tentative="1">
+      <w:start w:val="1"/>
+      <w:numFmt w:val="bullet"/>
+      <w:lvlText w:val=""/>
+      <w:lvlJc w:val="left"/>
+      <w:pPr>
+        <w:tabs>
+          <w:tab w:val="num" w:pos="5760"/>
+        </w:tabs>
+        <w:ind w:left="5760" w:hanging="360"/>
+      </w:pPr>
+      <w:rPr>
+        <w:rFonts w:ascii="Wingdings" w:hAnsi="Wingdings" w:hint="default"/>
+        <w:sz w:val="20"/>
+      </w:rPr>
+    </w:lvl>
+    <w:lvl w:ilvl="8" w:tentative="1">
+      <w:start w:val="1"/>
+      <w:numFmt w:val="bullet"/>
+      <w:lvlText w:val=""/>
+      <w:lvlJc w:val="left"/>
+      <w:pPr>
+        <w:tabs>
+          <w:tab w:val="num" w:pos="6480"/>
+        </w:tabs>
+        <w:ind w:left="6480" w:hanging="360"/>
+      </w:pPr>
+      <w:rPr>
+        <w:rFonts w:ascii="Wingdings" w:hAnsi="Wingdings" w:hint="default"/>
+        <w:sz w:val="20"/>
+      </w:rPr>
+    </w:lvl>
+  </w:abstractNum>
+  <w:abstractNum w:abstractNumId="1" w15:restartNumberingAfterBreak="0">
     <w:nsid w:val="5A6C2301"/>
     <w:multiLevelType w:val="hybridMultilevel"/>
-    <w:tmpl w:val="3BE641C0"/>
+    <w:tmpl w:val="25A0BE68"/>
     <w:lvl w:ilvl="0" w:tplc="04090001">
       <w:start w:val="1"/>
       <w:numFmt w:val="bullet"/>
@@ -4892,6 +7657,9 @@
     </w:lvl>
   </w:abstractNum>
   <w:num w:numId="1" w16cid:durableId="1905289034">
+    <w:abstractNumId w:val="1"/>
+  </w:num>
+  <w:num w:numId="2" w16cid:durableId="505170065">
     <w:abstractNumId w:val="0"/>
   </w:num>
 </w:numbering>
@@ -6876,12 +9644,12 @@
 </file>
 
 <file path=customXml/item1.xml><?xml version="1.0" encoding="utf-8"?>
-<p:properties xmlns:p="http://schemas.microsoft.com/office/2006/metadata/properties" xmlns:xsi="http://www.w3.org/2001/XMLSchema-instance" xmlns:pc="http://schemas.microsoft.com/office/infopath/2007/PartnerControls">
-  <documentManagement>
-    <Status xmlns="71af3243-3dd4-4a8d-8c0d-dd76da1f02a5">Not started</Status>
-    <MediaServiceKeyPoints xmlns="71af3243-3dd4-4a8d-8c0d-dd76da1f02a5" xsi:nil="true"/>
-  </documentManagement>
-</p:properties>
+<?mso-contentType ?>
+<FormTemplates xmlns="http://schemas.microsoft.com/sharepoint/v3/contenttype/forms">
+  <Display>DocumentLibraryForm</Display>
+  <Edit>DocumentLibraryForm</Edit>
+  <New>DocumentLibraryForm</New>
+</FormTemplates>
 </file>
 
 <file path=customXml/item2.xml><?xml version="1.0" encoding="utf-8"?>
@@ -7106,20 +9874,18 @@
 </file>
 
 <file path=customXml/item3.xml><?xml version="1.0" encoding="utf-8"?>
-<?mso-contentType ?>
-<FormTemplates xmlns="http://schemas.microsoft.com/sharepoint/v3/contenttype/forms">
-  <Display>DocumentLibraryForm</Display>
-  <Edit>DocumentLibraryForm</Edit>
-  <New>DocumentLibraryForm</New>
-</FormTemplates>
+<p:properties xmlns:p="http://schemas.microsoft.com/office/2006/metadata/properties" xmlns:xsi="http://www.w3.org/2001/XMLSchema-instance" xmlns:pc="http://schemas.microsoft.com/office/infopath/2007/PartnerControls">
+  <documentManagement>
+    <Status xmlns="71af3243-3dd4-4a8d-8c0d-dd76da1f02a5">Not started</Status>
+    <MediaServiceKeyPoints xmlns="71af3243-3dd4-4a8d-8c0d-dd76da1f02a5" xsi:nil="true"/>
+  </documentManagement>
+</p:properties>
 </file>
 
 <file path=customXml/itemProps1.xml><?xml version="1.0" encoding="utf-8"?>
-<ds:datastoreItem xmlns:ds="http://schemas.openxmlformats.org/officeDocument/2006/customXml" ds:itemID="{1FDE1A47-5C16-4CBF-90B0-BC2DEED23AB8}">
+<ds:datastoreItem xmlns:ds="http://schemas.openxmlformats.org/officeDocument/2006/customXml" ds:itemID="{909C2606-6035-49A0-8211-65DEE79E8914}">
   <ds:schemaRefs>
-    <ds:schemaRef ds:uri="http://schemas.microsoft.com/office/2006/metadata/properties"/>
-    <ds:schemaRef ds:uri="http://schemas.microsoft.com/office/infopath/2007/PartnerControls"/>
-    <ds:schemaRef ds:uri="71af3243-3dd4-4a8d-8c0d-dd76da1f02a5"/>
+    <ds:schemaRef ds:uri="http://schemas.microsoft.com/sharepoint/v3/contenttype/forms"/>
   </ds:schemaRefs>
 </ds:datastoreItem>
 </file>
@@ -7144,9 +9910,11 @@
 </file>
 
 <file path=customXml/itemProps3.xml><?xml version="1.0" encoding="utf-8"?>
-<ds:datastoreItem xmlns:ds="http://schemas.openxmlformats.org/officeDocument/2006/customXml" ds:itemID="{909C2606-6035-49A0-8211-65DEE79E8914}">
+<ds:datastoreItem xmlns:ds="http://schemas.openxmlformats.org/officeDocument/2006/customXml" ds:itemID="{1FDE1A47-5C16-4CBF-90B0-BC2DEED23AB8}">
   <ds:schemaRefs>
-    <ds:schemaRef ds:uri="http://schemas.microsoft.com/sharepoint/v3/contenttype/forms"/>
+    <ds:schemaRef ds:uri="http://schemas.microsoft.com/office/2006/metadata/properties"/>
+    <ds:schemaRef ds:uri="http://schemas.microsoft.com/office/infopath/2007/PartnerControls"/>
+    <ds:schemaRef ds:uri="71af3243-3dd4-4a8d-8c0d-dd76da1f02a5"/>
   </ds:schemaRefs>
 </ds:datastoreItem>
 </file>
</xml_diff>

<commit_message>
Chapter 4.1 - Complete
</commit_message>
<xml_diff>
--- a/Learning Rust.docx
+++ b/Learning Rust.docx
@@ -7207,14 +7207,567 @@
       <w:pPr>
         <w:pStyle w:val="ListParagraph"/>
         <w:numPr>
+          <w:ilvl w:val="0"/>
+          <w:numId w:val="1"/>
+        </w:numPr>
+      </w:pPr>
+      <w:r>
+        <w:t>Understanding Ownership:</w:t>
+      </w:r>
+    </w:p>
+    <w:p>
+      <w:pPr>
+        <w:pStyle w:val="ListParagraph"/>
+        <w:numPr>
+          <w:ilvl w:val="1"/>
+          <w:numId w:val="1"/>
+        </w:numPr>
+      </w:pPr>
+      <w:r>
+        <w:t>Ownership is Rust’s most unique feature. It e</w:t>
+      </w:r>
+      <w:r>
+        <w:t>nables Rust to make memory safety guarantees without needing a garbage collector</w:t>
+      </w:r>
+      <w:r>
+        <w:t>.</w:t>
+      </w:r>
+    </w:p>
+    <w:p>
+      <w:pPr>
+        <w:pStyle w:val="ListParagraph"/>
+        <w:numPr>
+          <w:ilvl w:val="1"/>
+          <w:numId w:val="1"/>
+        </w:numPr>
+      </w:pPr>
+      <w:r>
+        <w:t xml:space="preserve">Some background: </w:t>
+      </w:r>
+      <w:r>
+        <w:t>Interpreted programming languages only catch exceptions at run-time (since there is no ‘system’ to read the entire code before execution). On the other hand, compiled programming language analyze the whole source code to create the binary. This allows them to catch rule violations at compile time, some violations may be obvious e.g., if we use a variable before declaring it, but other violations not so much</w:t>
+      </w:r>
+      <w:r>
+        <w:t xml:space="preserve">, e.g., when memory accesses are </w:t>
+      </w:r>
+      <w:r>
+        <w:lastRenderedPageBreak/>
+        <w:t>dependent on user input</w:t>
+      </w:r>
+      <w:r>
+        <w:t>.</w:t>
+      </w:r>
+      <w:r>
+        <w:t xml:space="preserve"> </w:t>
+      </w:r>
+      <w:proofErr w:type="gramStart"/>
+      <w:r>
+        <w:t>But,</w:t>
+      </w:r>
+      <w:proofErr w:type="gramEnd"/>
+      <w:r>
+        <w:t xml:space="preserve"> what if we introduced rules that, when enforced, eliminate the entire possibility of these non-obvious violations occurring? That’s exactly what Rust does!</w:t>
+      </w:r>
+    </w:p>
+    <w:p>
+      <w:pPr>
+        <w:pStyle w:val="ListParagraph"/>
+        <w:numPr>
+          <w:ilvl w:val="1"/>
+          <w:numId w:val="1"/>
+        </w:numPr>
+        <w:rPr>
+          <w:b/>
+          <w:bCs/>
+        </w:rPr>
+      </w:pPr>
+      <w:r>
+        <w:t xml:space="preserve">Ownership is a discipline for ensuring the </w:t>
+      </w:r>
+      <w:r>
+        <w:rPr>
+          <w:b/>
+          <w:bCs/>
+        </w:rPr>
+        <w:t>safety</w:t>
+      </w:r>
+      <w:r>
+        <w:t xml:space="preserve"> of Rust programs.</w:t>
+      </w:r>
+      <w:r>
+        <w:rPr>
+          <w:rFonts w:ascii="Times New Roman" w:eastAsia="Times New Roman" w:hAnsi="Times New Roman" w:cs="Times New Roman"/>
+          <w:bCs/>
+          <w:sz w:val="27"/>
+          <w:szCs w:val="27"/>
+        </w:rPr>
+        <w:t xml:space="preserve"> </w:t>
+      </w:r>
+      <w:hyperlink r:id="rId21" w:anchor="safety-is-the-absence-of-undefined-behavior" w:history="1">
+        <w:r>
+          <w:rPr>
+            <w:rStyle w:val="Hyperlink"/>
+            <w:b/>
+            <w:bCs/>
+          </w:rPr>
+          <w:t>Safety i</w:t>
+        </w:r>
+        <w:r>
+          <w:rPr>
+            <w:rStyle w:val="Hyperlink"/>
+            <w:b/>
+            <w:bCs/>
+          </w:rPr>
+          <w:t>s</w:t>
+        </w:r>
+        <w:r>
+          <w:rPr>
+            <w:rStyle w:val="Hyperlink"/>
+            <w:b/>
+            <w:bCs/>
+          </w:rPr>
+          <w:t xml:space="preserve"> the Absence of Undefined Behavior</w:t>
+        </w:r>
+      </w:hyperlink>
+    </w:p>
+    <w:p>
+      <w:pPr>
+        <w:pStyle w:val="ListParagraph"/>
+        <w:numPr>
+          <w:ilvl w:val="1"/>
+          <w:numId w:val="1"/>
+        </w:numPr>
+      </w:pPr>
+      <w:r>
+        <w:t>Rust does not allow you to interpret memory as an array of bytes</w:t>
+      </w:r>
+      <w:r>
+        <w:t xml:space="preserve">. </w:t>
+      </w:r>
+      <w:r>
+        <w:t>Rust provides a particular way to think about memory. Ownership is a discipline for safely using memory within that way of thinking. The rest of this chapter will explain the Rust model of memory.</w:t>
+      </w:r>
+    </w:p>
+    <w:p>
+      <w:pPr>
+        <w:pStyle w:val="ListParagraph"/>
+        <w:numPr>
           <w:ilvl w:val="2"/>
           <w:numId w:val="1"/>
         </w:numPr>
       </w:pPr>
+      <w:r>
+        <w:t xml:space="preserve">Variables live in </w:t>
+      </w:r>
+      <w:r>
+        <w:rPr>
+          <w:b/>
+          <w:bCs/>
+        </w:rPr>
+        <w:t>frames</w:t>
+      </w:r>
+      <w:r>
+        <w:t xml:space="preserve">. A frame is a mapping from variables to values </w:t>
+      </w:r>
+      <w:r>
+        <w:rPr>
+          <w:i/>
+          <w:iCs/>
+        </w:rPr>
+        <w:t>for</w:t>
+      </w:r>
+      <w:r>
+        <w:t xml:space="preserve"> a single scope, such as a function.</w:t>
+      </w:r>
+    </w:p>
+    <w:p>
+      <w:pPr>
+        <w:pStyle w:val="ListParagraph"/>
+        <w:numPr>
+          <w:ilvl w:val="2"/>
+          <w:numId w:val="1"/>
+        </w:numPr>
+      </w:pPr>
+      <w:r>
+        <w:t xml:space="preserve">Frames are organized into a </w:t>
+      </w:r>
+      <w:r>
+        <w:rPr>
+          <w:b/>
+          <w:bCs/>
+        </w:rPr>
+        <w:t>stack</w:t>
+      </w:r>
+      <w:r>
+        <w:t xml:space="preserve"> of currently-called-functions.</w:t>
+      </w:r>
+    </w:p>
+    <w:p>
+      <w:pPr>
+        <w:pStyle w:val="ListParagraph"/>
+        <w:numPr>
+          <w:ilvl w:val="2"/>
+          <w:numId w:val="1"/>
+        </w:numPr>
+      </w:pPr>
+      <w:r>
+        <w:rPr>
+          <w:i/>
+          <w:iCs/>
+        </w:rPr>
+        <w:t>Note:</w:t>
+      </w:r>
+      <w:r>
+        <w:t xml:space="preserve"> this memory model does not fully describe how Rust actually works!</w:t>
+      </w:r>
+    </w:p>
+    <w:p>
+      <w:pPr>
+        <w:pStyle w:val="ListParagraph"/>
+        <w:numPr>
+          <w:ilvl w:val="2"/>
+          <w:numId w:val="1"/>
+        </w:numPr>
+      </w:pPr>
+      <w:r>
+        <w:t xml:space="preserve">Pointers and </w:t>
+      </w:r>
+      <w:proofErr w:type="spellStart"/>
+      <w:r>
+        <w:t>pointee</w:t>
+      </w:r>
+      <w:proofErr w:type="spellEnd"/>
+      <w:r>
+        <w:t>.</w:t>
+      </w:r>
+    </w:p>
+    <w:p>
+      <w:pPr>
+        <w:pStyle w:val="ListParagraph"/>
+        <w:numPr>
+          <w:ilvl w:val="2"/>
+          <w:numId w:val="1"/>
+        </w:numPr>
+      </w:pPr>
+      <w:r>
+        <w:t>Allocating data on the heap returns a pointer. Heap is where data can live indefinitely (not tied to the lifetime of a scope).</w:t>
+      </w:r>
+    </w:p>
+    <w:p>
+      <w:pPr>
+        <w:pStyle w:val="ListParagraph"/>
+        <w:numPr>
+          <w:ilvl w:val="2"/>
+          <w:numId w:val="1"/>
+        </w:numPr>
+      </w:pPr>
+      <w:r>
+        <w:t xml:space="preserve">Rust provides a construct called </w:t>
+      </w:r>
+      <w:hyperlink r:id="rId22" w:history="1">
+        <w:r>
+          <w:rPr>
+            <w:rStyle w:val="Hyperlink"/>
+          </w:rPr>
+          <w:t>Box</w:t>
+        </w:r>
+      </w:hyperlink>
+      <w:r>
+        <w:t xml:space="preserve"> for putting data on the heap.</w:t>
+      </w:r>
+      <w:r>
+        <w:t xml:space="preserve"> (</w:t>
+      </w:r>
+      <w:r>
+        <w:t xml:space="preserve">let a = </w:t>
+      </w:r>
+      <w:proofErr w:type="gramStart"/>
+      <w:r>
+        <w:t>Box::new(</w:t>
+      </w:r>
+      <w:proofErr w:type="gramEnd"/>
+      <w:r>
+        <w:t>[0; 1_000_000</w:t>
+      </w:r>
+      <w:proofErr w:type="gramStart"/>
+      <w:r>
+        <w:t>]);</w:t>
+      </w:r>
+      <w:r>
+        <w:t>)</w:t>
+      </w:r>
+      <w:proofErr w:type="gramEnd"/>
+    </w:p>
+    <w:p>
+      <w:pPr>
+        <w:pStyle w:val="ListParagraph"/>
+        <w:numPr>
+          <w:ilvl w:val="2"/>
+          <w:numId w:val="1"/>
+        </w:numPr>
+      </w:pPr>
+      <w:r>
+        <w:t xml:space="preserve">When we copy a pointer, the original pointer gets </w:t>
+      </w:r>
+      <w:r>
+        <w:rPr>
+          <w:i/>
+          <w:iCs/>
+        </w:rPr>
+        <w:t>moved</w:t>
+      </w:r>
+      <w:r>
+        <w:rPr>
+          <w:i/>
+          <w:iCs/>
+        </w:rPr>
+        <w:t xml:space="preserve"> (explained soon)</w:t>
+      </w:r>
+      <w:r>
+        <w:t>.</w:t>
+      </w:r>
+    </w:p>
+    <w:p>
+      <w:pPr>
+        <w:pStyle w:val="ListParagraph"/>
+        <w:numPr>
+          <w:ilvl w:val="2"/>
+          <w:numId w:val="1"/>
+        </w:numPr>
+      </w:pPr>
+      <w:r>
+        <w:t xml:space="preserve">Rust does not allow manual deallocation of heap memory. </w:t>
+      </w:r>
+      <w:r>
+        <w:t xml:space="preserve">Instead, Rust </w:t>
+      </w:r>
+      <w:r>
+        <w:rPr>
+          <w:i/>
+          <w:iCs/>
+        </w:rPr>
+        <w:t>automatically</w:t>
+      </w:r>
+      <w:r>
+        <w:t xml:space="preserve"> frees a box’s heap memory. Here is an </w:t>
+      </w:r>
+      <w:r>
+        <w:rPr>
+          <w:i/>
+          <w:iCs/>
+        </w:rPr>
+        <w:t>almost</w:t>
+      </w:r>
+      <w:r>
+        <w:t xml:space="preserve"> correct description of Rust’s policy for freeing boxes:</w:t>
+      </w:r>
+    </w:p>
+    <w:p>
+      <w:pPr>
+        <w:pStyle w:val="NormalWeb"/>
+        <w:numPr>
+          <w:ilvl w:val="3"/>
+          <w:numId w:val="1"/>
+        </w:numPr>
+      </w:pPr>
+      <w:r>
+        <w:rPr>
+          <w:rStyle w:val="Strong"/>
+        </w:rPr>
+        <w:t>Box deallocation principle (almost correct):</w:t>
+      </w:r>
+      <w:r>
+        <w:t xml:space="preserve"> If a variable is bound to a box, when Rust deallocates the variable’s frame, then Rust deallocates the box’s heap memory.</w:t>
+      </w:r>
+    </w:p>
+    <w:p>
+      <w:pPr>
+        <w:pStyle w:val="ListParagraph"/>
+        <w:numPr>
+          <w:ilvl w:val="3"/>
+          <w:numId w:val="1"/>
+        </w:numPr>
+      </w:pPr>
+      <w:r>
+        <w:t xml:space="preserve">BUT this can cause issues too! If we had 2 pointers pointing to the same heap memory, </w:t>
+      </w:r>
+      <w:r>
+        <w:t xml:space="preserve">Rust would try to free the box’s heap memory </w:t>
+      </w:r>
+      <w:r>
+        <w:rPr>
+          <w:i/>
+          <w:iCs/>
+        </w:rPr>
+        <w:t>twice</w:t>
+      </w:r>
+      <w:r>
+        <w:t xml:space="preserve"> on behalf of both variables. That’s undefined behavior too!</w:t>
+      </w:r>
+    </w:p>
+    <w:p>
+      <w:pPr>
+        <w:pStyle w:val="NormalWeb"/>
+        <w:numPr>
+          <w:ilvl w:val="3"/>
+          <w:numId w:val="1"/>
+        </w:numPr>
+        <w:rPr>
+          <w:rStyle w:val="Strong"/>
+          <w:b w:val="0"/>
+          <w:bCs w:val="0"/>
+        </w:rPr>
+      </w:pPr>
+      <w:r>
+        <w:t xml:space="preserve">To avoid this situation, we finally arrive at ownership. When a is bound to </w:t>
+      </w:r>
+      <w:proofErr w:type="gramStart"/>
+      <w:r>
+        <w:t>Box::new(</w:t>
+      </w:r>
+      <w:proofErr w:type="gramEnd"/>
+      <w:r>
+        <w:t xml:space="preserve">[0; 1_000_000]), we say that a </w:t>
+      </w:r>
+      <w:r>
+        <w:rPr>
+          <w:b/>
+          <w:bCs/>
+        </w:rPr>
+        <w:t>owns</w:t>
+      </w:r>
+      <w:r>
+        <w:t xml:space="preserve"> the box. The statement let b = a </w:t>
+      </w:r>
+      <w:r>
+        <w:rPr>
+          <w:b/>
+          <w:bCs/>
+        </w:rPr>
+        <w:t>moves</w:t>
+      </w:r>
+      <w:r>
+        <w:t xml:space="preserve"> ownership of the box from a to b.</w:t>
+      </w:r>
+    </w:p>
+    <w:p>
+      <w:pPr>
+        <w:pStyle w:val="NormalWeb"/>
+        <w:numPr>
+          <w:ilvl w:val="3"/>
+          <w:numId w:val="1"/>
+        </w:numPr>
+      </w:pPr>
+      <w:r>
+        <w:rPr>
+          <w:rStyle w:val="Strong"/>
+        </w:rPr>
+        <w:t>Box deallocation principle (fully correct):</w:t>
+      </w:r>
+      <w:r>
+        <w:t xml:space="preserve"> If a variable owns a box, when Rust deallocates the variable’s frame, then Rust deallocates the box’s heap memory.</w:t>
+      </w:r>
+    </w:p>
+    <w:p>
+      <w:pPr>
+        <w:pStyle w:val="NormalWeb"/>
+        <w:numPr>
+          <w:ilvl w:val="2"/>
+          <w:numId w:val="1"/>
+        </w:numPr>
+      </w:pPr>
+      <w:r>
+        <w:rPr>
+          <w:rStyle w:val="Strong"/>
+        </w:rPr>
+        <w:t>Moved heap data principle:</w:t>
+      </w:r>
+      <w:r>
+        <w:t xml:space="preserve"> if a variable </w:t>
+      </w:r>
+      <w:r>
+        <w:rPr>
+          <w:rStyle w:val="HTMLCode"/>
+          <w:rFonts w:eastAsiaTheme="majorEastAsia"/>
+        </w:rPr>
+        <w:t>x</w:t>
+      </w:r>
+      <w:r>
+        <w:t xml:space="preserve"> moves ownership of heap data to another variable </w:t>
+      </w:r>
+      <w:r>
+        <w:rPr>
+          <w:rStyle w:val="HTMLCode"/>
+          <w:rFonts w:eastAsiaTheme="majorEastAsia"/>
+        </w:rPr>
+        <w:t>y</w:t>
+      </w:r>
+      <w:r>
+        <w:rPr>
+          <w:rStyle w:val="HTMLCode"/>
+          <w:rFonts w:eastAsiaTheme="majorEastAsia"/>
+        </w:rPr>
+        <w:t xml:space="preserve"> (in any possible code flow)</w:t>
+      </w:r>
+      <w:r>
+        <w:t xml:space="preserve">, then </w:t>
+      </w:r>
+      <w:r>
+        <w:rPr>
+          <w:rStyle w:val="HTMLCode"/>
+          <w:rFonts w:eastAsiaTheme="majorEastAsia"/>
+        </w:rPr>
+        <w:t>x</w:t>
+      </w:r>
+      <w:r>
+        <w:t xml:space="preserve"> cannot be used after the move.</w:t>
+      </w:r>
+    </w:p>
+    <w:p>
+      <w:pPr>
+        <w:pStyle w:val="ListParagraph"/>
+        <w:numPr>
+          <w:ilvl w:val="2"/>
+          <w:numId w:val="1"/>
+        </w:numPr>
+      </w:pPr>
+      <w:r>
+        <w:t>(Last question of the last quiz of chapter 4:</w:t>
+      </w:r>
+      <w:r>
+        <w:rPr>
+          <w:i/>
+          <w:iCs/>
+        </w:rPr>
+        <w:t xml:space="preserve"> M</w:t>
+      </w:r>
+      <w:r>
+        <w:rPr>
+          <w:i/>
+          <w:iCs/>
+        </w:rPr>
+        <w:t>ov</w:t>
+      </w:r>
+      <w:r>
+        <w:rPr>
+          <w:i/>
+          <w:iCs/>
+        </w:rPr>
+        <w:t xml:space="preserve">ing </w:t>
+      </w:r>
+      <w:r>
+        <w:t xml:space="preserve">is a shallow copy. </w:t>
+      </w:r>
+      <w:r>
+        <w:t>https://github.com/cognitive-engineering-lab/rust-book/issues/256</w:t>
+      </w:r>
+      <w:r>
+        <w:t>)</w:t>
+      </w:r>
     </w:p>
     <w:sectPr>
-      <w:footerReference w:type="even" r:id="rId21"/>
-      <w:footerReference w:type="default" r:id="rId22"/>
+      <w:footerReference w:type="even" r:id="rId23"/>
+      <w:footerReference w:type="default" r:id="rId24"/>
       <w:pgSz w:w="12240" w:h="15840" w:code="1"/>
       <w:pgMar w:top="720" w:right="720" w:bottom="720" w:left="720" w:header="709" w:footer="709" w:gutter="0"/>
       <w:cols w:space="708"/>
@@ -8526,7 +9079,6 @@
     <w:name w:val="Normal (Web)"/>
     <w:basedOn w:val="Normal"/>
     <w:uiPriority w:val="99"/>
-    <w:semiHidden/>
     <w:unhideWhenUsed/>
     <w:rsid w:val="0023111D"/>
     <w:pPr>
@@ -8556,6 +9108,17 @@
     <w:rPr>
       <w:color w:val="FF00FF" w:themeColor="followedHyperlink"/>
       <w:u w:val="single"/>
+    </w:rPr>
+  </w:style>
+  <w:style w:type="character" w:styleId="Strong">
+    <w:name w:val="Strong"/>
+    <w:basedOn w:val="DefaultParagraphFont"/>
+    <w:uiPriority w:val="22"/>
+    <w:qFormat/>
+    <w:rsid w:val="0006289E"/>
+    <w:rPr>
+      <w:b/>
+      <w:bCs/>
     </w:rPr>
   </w:style>
 </w:styles>
@@ -9644,12 +10207,12 @@
 </file>
 
 <file path=customXml/item1.xml><?xml version="1.0" encoding="utf-8"?>
-<?mso-contentType ?>
-<FormTemplates xmlns="http://schemas.microsoft.com/sharepoint/v3/contenttype/forms">
-  <Display>DocumentLibraryForm</Display>
-  <Edit>DocumentLibraryForm</Edit>
-  <New>DocumentLibraryForm</New>
-</FormTemplates>
+<p:properties xmlns:p="http://schemas.microsoft.com/office/2006/metadata/properties" xmlns:xsi="http://www.w3.org/2001/XMLSchema-instance" xmlns:pc="http://schemas.microsoft.com/office/infopath/2007/PartnerControls">
+  <documentManagement>
+    <Status xmlns="71af3243-3dd4-4a8d-8c0d-dd76da1f02a5">Not started</Status>
+    <MediaServiceKeyPoints xmlns="71af3243-3dd4-4a8d-8c0d-dd76da1f02a5" xsi:nil="true"/>
+  </documentManagement>
+</p:properties>
 </file>
 
 <file path=customXml/item2.xml><?xml version="1.0" encoding="utf-8"?>
@@ -9874,18 +10437,20 @@
 </file>
 
 <file path=customXml/item3.xml><?xml version="1.0" encoding="utf-8"?>
-<p:properties xmlns:p="http://schemas.microsoft.com/office/2006/metadata/properties" xmlns:xsi="http://www.w3.org/2001/XMLSchema-instance" xmlns:pc="http://schemas.microsoft.com/office/infopath/2007/PartnerControls">
-  <documentManagement>
-    <Status xmlns="71af3243-3dd4-4a8d-8c0d-dd76da1f02a5">Not started</Status>
-    <MediaServiceKeyPoints xmlns="71af3243-3dd4-4a8d-8c0d-dd76da1f02a5" xsi:nil="true"/>
-  </documentManagement>
-</p:properties>
+<?mso-contentType ?>
+<FormTemplates xmlns="http://schemas.microsoft.com/sharepoint/v3/contenttype/forms">
+  <Display>DocumentLibraryForm</Display>
+  <Edit>DocumentLibraryForm</Edit>
+  <New>DocumentLibraryForm</New>
+</FormTemplates>
 </file>
 
 <file path=customXml/itemProps1.xml><?xml version="1.0" encoding="utf-8"?>
-<ds:datastoreItem xmlns:ds="http://schemas.openxmlformats.org/officeDocument/2006/customXml" ds:itemID="{909C2606-6035-49A0-8211-65DEE79E8914}">
+<ds:datastoreItem xmlns:ds="http://schemas.openxmlformats.org/officeDocument/2006/customXml" ds:itemID="{1FDE1A47-5C16-4CBF-90B0-BC2DEED23AB8}">
   <ds:schemaRefs>
-    <ds:schemaRef ds:uri="http://schemas.microsoft.com/sharepoint/v3/contenttype/forms"/>
+    <ds:schemaRef ds:uri="http://schemas.microsoft.com/office/2006/metadata/properties"/>
+    <ds:schemaRef ds:uri="http://schemas.microsoft.com/office/infopath/2007/PartnerControls"/>
+    <ds:schemaRef ds:uri="71af3243-3dd4-4a8d-8c0d-dd76da1f02a5"/>
   </ds:schemaRefs>
 </ds:datastoreItem>
 </file>
@@ -9910,11 +10475,9 @@
 </file>
 
 <file path=customXml/itemProps3.xml><?xml version="1.0" encoding="utf-8"?>
-<ds:datastoreItem xmlns:ds="http://schemas.openxmlformats.org/officeDocument/2006/customXml" ds:itemID="{1FDE1A47-5C16-4CBF-90B0-BC2DEED23AB8}">
+<ds:datastoreItem xmlns:ds="http://schemas.openxmlformats.org/officeDocument/2006/customXml" ds:itemID="{909C2606-6035-49A0-8211-65DEE79E8914}">
   <ds:schemaRefs>
-    <ds:schemaRef ds:uri="http://schemas.microsoft.com/office/2006/metadata/properties"/>
-    <ds:schemaRef ds:uri="http://schemas.microsoft.com/office/infopath/2007/PartnerControls"/>
-    <ds:schemaRef ds:uri="71af3243-3dd4-4a8d-8c0d-dd76da1f02a5"/>
+    <ds:schemaRef ds:uri="http://schemas.microsoft.com/sharepoint/v3/contenttype/forms"/>
   </ds:schemaRefs>
 </ds:datastoreItem>
 </file>
</xml_diff>